<commit_message>
Manual Page Number and Figure Description Update
</commit_message>
<xml_diff>
--- a/restaurantmanager/src/main/resources/Documents/User Manual/Restaurant Manager Assistant - User Manual.docx
+++ b/restaurantmanager/src/main/resources/Documents/User Manual/Restaurant Manager Assistant - User Manual.docx
@@ -204,7 +204,6 @@
         <w:ind w:hanging="720"/>
       </w:pPr>
       <w:r>
-        <w:lastRenderedPageBreak/>
         <w:t>Overview</w:t>
       </w:r>
     </w:p>
@@ -287,7 +286,13 @@
         <w:t>1</w:t>
       </w:r>
       <w:r>
+        <w:rPr>
+          <w:noProof/>
+        </w:rPr>
         <w:fldChar w:fldCharType="end"/>
+      </w:r>
+      <w:r>
+        <w:t xml:space="preserve"> – Website Home Page</w:t>
       </w:r>
     </w:p>
     <w:p>
@@ -428,10 +433,7 @@
         </mc:AlternateContent>
       </w:r>
       <w:r>
-        <w:t xml:space="preserve">This is the homepage that everyone who accesses this website will start at. From here we can order as a guest, </w:t>
-      </w:r>
-      <w:r>
-        <w:t>view the menu, and login. For now we will login, navigate to Account in the top Navbar and select it. Your screen should look like figure 2</w:t>
+        <w:t>This is the homepage that everyone who accesses this website will start at. From here we can order as a guest, view the menu, and login. For now we will login, navigate to Account in the top Navbar and select it. Your screen should look like figure 2</w:t>
       </w:r>
     </w:p>
     <w:p>
@@ -636,7 +638,7 @@
           </mc:Choice>
           <mc:Fallback>
             <w:pict>
-              <v:rect w14:anchorId="0A6FCE69" id="Rectangle 4" o:spid="_x0000_s1026" style="position:absolute;margin-left:244.7pt;margin-top:9.65pt;width:63.2pt;height:28.1pt;z-index:251661312;visibility:visible;mso-wrap-style:square;mso-wrap-distance-left:9pt;mso-wrap-distance-top:0;mso-wrap-distance-right:9pt;mso-wrap-distance-bottom:0;mso-position-horizontal:absolute;mso-position-horizontal-relative:text;mso-position-vertical:absolute;mso-position-vertical-relative:text;v-text-anchor:middle" o:gfxdata="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" filled="f" strokecolor="red" strokeweight="4.5pt"/>
+              <v:rect w14:anchorId="2C641E44" id="Rectangle 4" o:spid="_x0000_s1026" style="position:absolute;margin-left:244.7pt;margin-top:9.65pt;width:63.2pt;height:28.1pt;z-index:251661312;visibility:visible;mso-wrap-style:square;mso-wrap-distance-left:9pt;mso-wrap-distance-top:0;mso-wrap-distance-right:9pt;mso-wrap-distance-bottom:0;mso-position-horizontal:absolute;mso-position-horizontal-relative:text;mso-position-vertical:absolute;mso-position-vertical-relative:text;v-text-anchor:middle" o:gfxdata="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" filled="f" strokecolor="red" strokeweight="4.5pt"/>
             </w:pict>
           </mc:Fallback>
         </mc:AlternateContent>
@@ -710,7 +712,7 @@
           </mc:Choice>
           <mc:Fallback>
             <w:pict>
-              <v:rect w14:anchorId="55B72B16" id="Rectangle 3" o:spid="_x0000_s1026" style="position:absolute;margin-left:193.15pt;margin-top:43pt;width:63.2pt;height:28.1pt;z-index:251659264;visibility:visible;mso-wrap-style:square;mso-wrap-distance-left:9pt;mso-wrap-distance-top:0;mso-wrap-distance-right:9pt;mso-wrap-distance-bottom:0;mso-position-horizontal:absolute;mso-position-horizontal-relative:text;mso-position-vertical:absolute;mso-position-vertical-relative:text;v-text-anchor:middle" o:gfxdata="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" filled="f" strokecolor="red" strokeweight="4.5pt"/>
+              <v:rect w14:anchorId="0E1699F0" id="Rectangle 3" o:spid="_x0000_s1026" style="position:absolute;margin-left:193.15pt;margin-top:43pt;width:63.2pt;height:28.1pt;z-index:251659264;visibility:visible;mso-wrap-style:square;mso-wrap-distance-left:9pt;mso-wrap-distance-top:0;mso-wrap-distance-right:9pt;mso-wrap-distance-bottom:0;mso-position-horizontal:absolute;mso-position-horizontal-relative:text;mso-position-vertical:absolute;mso-position-vertical-relative:text;v-text-anchor:middle" o:gfxdata="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" filled="f" strokecolor="red" strokeweight="4.5pt"/>
             </w:pict>
           </mc:Fallback>
         </mc:AlternateContent>
@@ -785,12 +787,17 @@
         <w:t>2</w:t>
       </w:r>
       <w:r>
+        <w:rPr>
+          <w:noProof/>
+        </w:rPr>
         <w:fldChar w:fldCharType="end"/>
       </w:r>
-    </w:p>
-    <w:p>
-      <w:r>
-        <w:lastRenderedPageBreak/>
+      <w:r>
+        <w:t xml:space="preserve"> – Sign-in Selection</w:t>
+      </w:r>
+    </w:p>
+    <w:p>
+      <w:r>
         <w:tab/>
       </w:r>
       <w:r>
@@ -871,7 +878,13 @@
         <w:t>3</w:t>
       </w:r>
       <w:r>
+        <w:rPr>
+          <w:noProof/>
+        </w:rPr>
         <w:fldChar w:fldCharType="end"/>
+      </w:r>
+      <w:r>
+        <w:t xml:space="preserve"> – Sign-in Page</w:t>
       </w:r>
     </w:p>
     <w:p>
@@ -1045,7 +1058,7 @@
           </mc:Choice>
           <mc:Fallback>
             <w:pict>
-              <v:rect w14:anchorId="024F0EB7" id="Rectangle 9" o:spid="_x0000_s1026" style="position:absolute;margin-left:388.15pt;margin-top:-3.35pt;width:40.35pt;height:21.05pt;z-index:251666432;visibility:visible;mso-wrap-style:square;mso-width-percent:0;mso-height-percent:0;mso-wrap-distance-left:9pt;mso-wrap-distance-top:0;mso-wrap-distance-right:9pt;mso-wrap-distance-bottom:0;mso-position-horizontal:absolute;mso-position-horizontal-relative:text;mso-position-vertical:absolute;mso-position-vertical-relative:text;mso-width-percent:0;mso-height-percent:0;mso-width-relative:margin;mso-height-relative:margin;v-text-anchor:middle" o:gfxdata="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" filled="f" strokecolor="red" strokeweight="4.5pt"/>
+              <v:rect w14:anchorId="64B8A7B8" id="Rectangle 9" o:spid="_x0000_s1026" style="position:absolute;margin-left:388.15pt;margin-top:-3.35pt;width:40.35pt;height:21.05pt;z-index:251666432;visibility:visible;mso-wrap-style:square;mso-width-percent:0;mso-height-percent:0;mso-wrap-distance-left:9pt;mso-wrap-distance-top:0;mso-wrap-distance-right:9pt;mso-wrap-distance-bottom:0;mso-position-horizontal:absolute;mso-position-horizontal-relative:text;mso-position-vertical:absolute;mso-position-vertical-relative:text;mso-width-percent:0;mso-height-percent:0;mso-width-relative:margin;mso-height-relative:margin;v-text-anchor:middle" o:gfxdata="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" filled="f" strokecolor="red" strokeweight="4.5pt"/>
             </w:pict>
           </mc:Fallback>
         </mc:AlternateContent>
@@ -1120,7 +1133,13 @@
         <w:t>4</w:t>
       </w:r>
       <w:r>
+        <w:rPr>
+          <w:noProof/>
+        </w:rPr>
         <w:fldChar w:fldCharType="end"/>
+      </w:r>
+      <w:r>
+        <w:t xml:space="preserve"> – Guest Order Selection</w:t>
       </w:r>
     </w:p>
     <w:p>
@@ -1145,13 +1164,13 @@
         <mc:AlternateContent>
           <mc:Choice Requires="wps">
             <w:drawing>
-              <wp:anchor distT="0" distB="0" distL="114300" distR="114300" simplePos="0" relativeHeight="251676672" behindDoc="0" locked="0" layoutInCell="1" allowOverlap="1" wp14:anchorId="3CD9AC12" wp14:editId="57A06067">
+              <wp:anchor distT="0" distB="0" distL="114300" distR="114300" simplePos="0" relativeHeight="251676672" behindDoc="0" locked="0" layoutInCell="1" allowOverlap="1" wp14:anchorId="3CD9AC12" wp14:editId="37E16EB2">
                 <wp:simplePos x="0" y="0"/>
                 <wp:positionH relativeFrom="column">
-                  <wp:posOffset>1000760</wp:posOffset>
+                  <wp:posOffset>943610</wp:posOffset>
                 </wp:positionH>
                 <wp:positionV relativeFrom="paragraph">
-                  <wp:posOffset>4758659</wp:posOffset>
+                  <wp:posOffset>4417695</wp:posOffset>
                 </wp:positionV>
                 <wp:extent cx="523642" cy="516332"/>
                 <wp:effectExtent l="19050" t="19050" r="29210" b="36195"/>
@@ -1198,7 +1217,7 @@
                           <w:p>
                             <w:pPr>
                               <w:rPr>
-                                <w:color w:val="FF0000"/>
+                                <w:color w:val="FFFFFF" w:themeColor="background1"/>
                                 <w:position w:val="6"/>
                                 <w:sz w:val="28"/>
                                 <w:szCs w:val="28"/>
@@ -1206,7 +1225,7 @@
                             </w:pPr>
                             <w:r>
                               <w:rPr>
-                                <w:color w:val="FF0000"/>
+                                <w:color w:val="FFFFFF" w:themeColor="background1"/>
                                 <w:position w:val="6"/>
                                 <w:sz w:val="28"/>
                                 <w:szCs w:val="28"/>
@@ -1236,14 +1255,14 @@
           </mc:Choice>
           <mc:Fallback>
             <w:pict>
-              <v:oval w14:anchorId="3CD9AC12" id="Oval 16" o:spid="_x0000_s1028" style="position:absolute;margin-left:78.8pt;margin-top:374.7pt;width:41.25pt;height:40.65pt;z-index:251676672;visibility:visible;mso-wrap-style:square;mso-width-percent:0;mso-height-percent:0;mso-wrap-distance-left:9pt;mso-wrap-distance-top:0;mso-wrap-distance-right:9pt;mso-wrap-distance-bottom:0;mso-position-horizontal:absolute;mso-position-horizontal-relative:text;mso-position-vertical:absolute;mso-position-vertical-relative:text;mso-width-percent:0;mso-height-percent:0;mso-width-relative:margin;mso-height-relative:margin;v-text-anchor:middle" o:gfxdata="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" filled="f" strokecolor="red" strokeweight="4.5pt">
+              <v:oval w14:anchorId="3CD9AC12" id="Oval 16" o:spid="_x0000_s1028" style="position:absolute;margin-left:74.3pt;margin-top:347.85pt;width:41.25pt;height:40.65pt;z-index:251676672;visibility:visible;mso-wrap-style:square;mso-width-percent:0;mso-height-percent:0;mso-wrap-distance-left:9pt;mso-wrap-distance-top:0;mso-wrap-distance-right:9pt;mso-wrap-distance-bottom:0;mso-position-horizontal:absolute;mso-position-horizontal-relative:text;mso-position-vertical:absolute;mso-position-vertical-relative:text;mso-width-percent:0;mso-height-percent:0;mso-width-relative:margin;mso-height-relative:margin;v-text-anchor:middle" o:gfxdata="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" filled="f" strokecolor="red" strokeweight="4.5pt">
                 <v:stroke joinstyle="miter"/>
                 <v:textbox>
                   <w:txbxContent>
                     <w:p>
                       <w:pPr>
                         <w:rPr>
-                          <w:color w:val="FF0000"/>
+                          <w:color w:val="FFFFFF" w:themeColor="background1"/>
                           <w:position w:val="6"/>
                           <w:sz w:val="28"/>
                           <w:szCs w:val="28"/>
@@ -1251,7 +1270,7 @@
                       </w:pPr>
                       <w:r>
                         <w:rPr>
-                          <w:color w:val="FF0000"/>
+                          <w:color w:val="FFFFFF" w:themeColor="background1"/>
                           <w:position w:val="6"/>
                           <w:sz w:val="28"/>
                           <w:szCs w:val="28"/>
@@ -1469,7 +1488,7 @@
           </mc:Choice>
           <mc:Fallback>
             <w:pict>
-              <v:rect w14:anchorId="03531413" id="Rectangle 12" o:spid="_x0000_s1026" style="position:absolute;margin-left:365pt;margin-top:37.8pt;width:59.4pt;height:20.2pt;z-index:251670528;visibility:visible;mso-wrap-style:square;mso-width-percent:0;mso-height-percent:0;mso-wrap-distance-left:9pt;mso-wrap-distance-top:0;mso-wrap-distance-right:9pt;mso-wrap-distance-bottom:0;mso-position-horizontal:absolute;mso-position-horizontal-relative:text;mso-position-vertical:absolute;mso-position-vertical-relative:text;mso-width-percent:0;mso-height-percent:0;mso-width-relative:margin;mso-height-relative:margin;v-text-anchor:middle" o:gfxdata="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" filled="f" strokecolor="red" strokeweight="4.5pt"/>
+              <v:rect w14:anchorId="62304BF7" id="Rectangle 12" o:spid="_x0000_s1026" style="position:absolute;margin-left:365pt;margin-top:37.8pt;width:59.4pt;height:20.2pt;z-index:251670528;visibility:visible;mso-wrap-style:square;mso-width-percent:0;mso-height-percent:0;mso-wrap-distance-left:9pt;mso-wrap-distance-top:0;mso-wrap-distance-right:9pt;mso-wrap-distance-bottom:0;mso-position-horizontal:absolute;mso-position-horizontal-relative:text;mso-position-vertical:absolute;mso-position-vertical-relative:text;mso-width-percent:0;mso-height-percent:0;mso-width-relative:margin;mso-height-relative:margin;v-text-anchor:middle" o:gfxdata="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" filled="f" strokecolor="red" strokeweight="4.5pt"/>
             </w:pict>
           </mc:Fallback>
         </mc:AlternateContent>
@@ -1549,7 +1568,7 @@
           </mc:Choice>
           <mc:Fallback>
             <w:pict>
-              <v:rect w14:anchorId="20225B15" id="Rectangle 11" o:spid="_x0000_s1026" style="position:absolute;margin-left:120pt;margin-top:370.85pt;width:43.6pt;height:23.65pt;z-index:251668480;visibility:visible;mso-wrap-style:square;mso-width-percent:0;mso-height-percent:0;mso-wrap-distance-left:9pt;mso-wrap-distance-top:0;mso-wrap-distance-right:9pt;mso-wrap-distance-bottom:0;mso-position-horizontal:absolute;mso-position-horizontal-relative:text;mso-position-vertical:absolute;mso-position-vertical-relative:text;mso-width-percent:0;mso-height-percent:0;mso-width-relative:margin;mso-height-relative:margin;v-text-anchor:middle" o:gfxdata="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" filled="f" strokecolor="red" strokeweight="4.5pt"/>
+              <v:rect w14:anchorId="6D1EC060" id="Rectangle 11" o:spid="_x0000_s1026" style="position:absolute;margin-left:120pt;margin-top:370.85pt;width:43.6pt;height:23.65pt;z-index:251668480;visibility:visible;mso-wrap-style:square;mso-width-percent:0;mso-height-percent:0;mso-wrap-distance-left:9pt;mso-wrap-distance-top:0;mso-wrap-distance-right:9pt;mso-wrap-distance-bottom:0;mso-position-horizontal:absolute;mso-position-horizontal-relative:text;mso-position-vertical:absolute;mso-position-vertical-relative:text;mso-width-percent:0;mso-height-percent:0;mso-width-relative:margin;mso-height-relative:margin;v-text-anchor:middle" o:gfxdata="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" filled="f" strokecolor="red" strokeweight="4.5pt"/>
             </w:pict>
           </mc:Fallback>
         </mc:AlternateContent>
@@ -1624,7 +1643,13 @@
         <w:t>5</w:t>
       </w:r>
       <w:r>
+        <w:rPr>
+          <w:noProof/>
+        </w:rPr>
         <w:fldChar w:fldCharType="end"/>
+      </w:r>
+      <w:r>
+        <w:t xml:space="preserve"> – Ordering Page </w:t>
       </w:r>
     </w:p>
     <w:p>
@@ -1839,7 +1864,7 @@
           </mc:Choice>
           <mc:Fallback>
             <w:pict>
-              <v:rect w14:anchorId="5DFA791F" id="Rectangle 28" o:spid="_x0000_s1026" style="position:absolute;margin-left:106.3pt;margin-top:178.85pt;width:30.7pt;height:17.55pt;z-index:251697152;visibility:visible;mso-wrap-style:square;mso-width-percent:0;mso-height-percent:0;mso-wrap-distance-left:9pt;mso-wrap-distance-top:0;mso-wrap-distance-right:9pt;mso-wrap-distance-bottom:0;mso-position-horizontal:absolute;mso-position-horizontal-relative:text;mso-position-vertical:absolute;mso-position-vertical-relative:text;mso-width-percent:0;mso-height-percent:0;mso-width-relative:margin;mso-height-relative:margin;v-text-anchor:middle" o:gfxdata="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" filled="f" strokecolor="red" strokeweight="4.5pt"/>
+              <v:rect w14:anchorId="4F0A9A86" id="Rectangle 28" o:spid="_x0000_s1026" style="position:absolute;margin-left:106.3pt;margin-top:178.85pt;width:30.7pt;height:17.55pt;z-index:251697152;visibility:visible;mso-wrap-style:square;mso-width-percent:0;mso-height-percent:0;mso-wrap-distance-left:9pt;mso-wrap-distance-top:0;mso-wrap-distance-right:9pt;mso-wrap-distance-bottom:0;mso-position-horizontal:absolute;mso-position-horizontal-relative:text;mso-position-vertical:absolute;mso-position-vertical-relative:text;mso-width-percent:0;mso-height-percent:0;mso-width-relative:margin;mso-height-relative:margin;v-text-anchor:middle" o:gfxdata="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" filled="f" strokecolor="red" strokeweight="4.5pt"/>
             </w:pict>
           </mc:Fallback>
         </mc:AlternateContent>
@@ -1919,7 +1944,7 @@
           </mc:Choice>
           <mc:Fallback>
             <w:pict>
-              <v:rect w14:anchorId="210F6EBD" id="Rectangle 22" o:spid="_x0000_s1026" style="position:absolute;margin-left:106.3pt;margin-top:161.3pt;width:111.2pt;height:17.55pt;z-index:251688960;visibility:visible;mso-wrap-style:square;mso-width-percent:0;mso-height-percent:0;mso-wrap-distance-left:9pt;mso-wrap-distance-top:0;mso-wrap-distance-right:9pt;mso-wrap-distance-bottom:0;mso-position-horizontal:absolute;mso-position-horizontal-relative:text;mso-position-vertical:absolute;mso-position-vertical-relative:text;mso-width-percent:0;mso-height-percent:0;mso-width-relative:margin;mso-height-relative:margin;v-text-anchor:middle" o:gfxdata="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" filled="f" strokecolor="red" strokeweight="4.5pt"/>
+              <v:rect w14:anchorId="530271C4" id="Rectangle 22" o:spid="_x0000_s1026" style="position:absolute;margin-left:106.3pt;margin-top:161.3pt;width:111.2pt;height:17.55pt;z-index:251688960;visibility:visible;mso-wrap-style:square;mso-width-percent:0;mso-height-percent:0;mso-wrap-distance-left:9pt;mso-wrap-distance-top:0;mso-wrap-distance-right:9pt;mso-wrap-distance-bottom:0;mso-position-horizontal:absolute;mso-position-horizontal-relative:text;mso-position-vertical:absolute;mso-position-vertical-relative:text;mso-width-percent:0;mso-height-percent:0;mso-width-relative:margin;mso-height-relative:margin;v-text-anchor:middle" o:gfxdata="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" filled="f" strokecolor="red" strokeweight="4.5pt"/>
             </w:pict>
           </mc:Fallback>
         </mc:AlternateContent>
@@ -2090,7 +2115,7 @@
           </mc:Choice>
           <mc:Fallback>
             <w:pict>
-              <v:shapetype w14:anchorId="31FA63AF" id="_x0000_t75" coordsize="21600,21600" o:spt="75" o:preferrelative="t" path="m@4@5l@4@11@9@11@9@5xe" filled="f" stroked="f">
+              <v:shapetype w14:anchorId="3DACF6AF" id="_x0000_t75" coordsize="21600,21600" o:spt="75" o:preferrelative="t" path="m@4@5l@4@11@9@11@9@5xe" filled="f" stroked="f">
                 <v:stroke joinstyle="miter"/>
                 <v:formulas>
                   <v:f eqn="if lineDrawn pixelLineWidth 0"/>
@@ -2109,7 +2134,7 @@
                 <v:path o:extrusionok="f" gradientshapeok="t" o:connecttype="rect"/>
                 <o:lock v:ext="edit" aspectratio="t"/>
               </v:shapetype>
-              <v:shape id="Ink 25" o:spid="_x0000_s1026" type="#_x0000_t75" style="position:absolute;margin-left:160.2pt;margin-top:162.6pt;width:3.3pt;height:17pt;z-index:251694080;visibility:visible;mso-wrap-style:square;mso-wrap-distance-left:9pt;mso-wrap-distance-top:0;mso-wrap-distance-right:9pt;mso-wrap-distance-bottom:0;mso-position-horizontal:absolute;mso-position-horizontal-relative:text;mso-position-vertical:absolute;mso-position-vertical-relative:text" o:gfxdata="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">
+              <v:shape id="Ink 25" o:spid="_x0000_s1026" type="#_x0000_t75" style="position:absolute;margin-left:160.2pt;margin-top:162.6pt;width:3.3pt;height:17pt;z-index:251694080;visibility:visible;mso-wrap-style:square;mso-wrap-distance-left:9pt;mso-wrap-distance-top:0;mso-wrap-distance-right:9pt;mso-wrap-distance-bottom:0;mso-position-horizontal:absolute;mso-position-horizontal-relative:text;mso-position-vertical:absolute;mso-position-vertical-relative:text" o:gfxdata="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">
                 <v:imagedata r:id="rId15" o:title=""/>
               </v:shape>
             </w:pict>
@@ -2447,7 +2472,7 @@
           </mc:Choice>
           <mc:Fallback>
             <w:pict>
-              <v:rect w14:anchorId="3E59B3A2" id="Rectangle 20" o:spid="_x0000_s1026" style="position:absolute;margin-left:105.95pt;margin-top:137.3pt;width:111.2pt;height:17.85pt;z-index:251684864;visibility:visible;mso-wrap-style:square;mso-width-percent:0;mso-height-percent:0;mso-wrap-distance-left:9pt;mso-wrap-distance-top:0;mso-wrap-distance-right:9pt;mso-wrap-distance-bottom:0;mso-position-horizontal:absolute;mso-position-horizontal-relative:text;mso-position-vertical:absolute;mso-position-vertical-relative:text;mso-width-percent:0;mso-height-percent:0;mso-width-relative:margin;mso-height-relative:margin;v-text-anchor:middle" o:gfxdata="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" filled="f" strokecolor="red" strokeweight="4.5pt"/>
+              <v:rect w14:anchorId="4920952D" id="Rectangle 20" o:spid="_x0000_s1026" style="position:absolute;margin-left:105.95pt;margin-top:137.3pt;width:111.2pt;height:17.85pt;z-index:251684864;visibility:visible;mso-wrap-style:square;mso-width-percent:0;mso-height-percent:0;mso-wrap-distance-left:9pt;mso-wrap-distance-top:0;mso-wrap-distance-right:9pt;mso-wrap-distance-bottom:0;mso-position-horizontal:absolute;mso-position-horizontal-relative:text;mso-position-vertical:absolute;mso-position-vertical-relative:text;mso-width-percent:0;mso-height-percent:0;mso-width-relative:margin;mso-height-relative:margin;v-text-anchor:middle" o:gfxdata="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" filled="f" strokecolor="red" strokeweight="4.5pt"/>
             </w:pict>
           </mc:Fallback>
         </mc:AlternateContent>
@@ -2783,7 +2808,7 @@
           </mc:Choice>
           <mc:Fallback>
             <w:pict>
-              <v:rect w14:anchorId="2F9972C9" id="Rectangle 18" o:spid="_x0000_s1026" style="position:absolute;margin-left:144.35pt;margin-top:122.95pt;width:185.8pt;height:17.85pt;z-index:251680768;visibility:visible;mso-wrap-style:square;mso-width-percent:0;mso-height-percent:0;mso-wrap-distance-left:9pt;mso-wrap-distance-top:0;mso-wrap-distance-right:9pt;mso-wrap-distance-bottom:0;mso-position-horizontal:absolute;mso-position-horizontal-relative:text;mso-position-vertical:absolute;mso-position-vertical-relative:text;mso-width-percent:0;mso-height-percent:0;mso-width-relative:margin;mso-height-relative:margin;v-text-anchor:middle" o:gfxdata="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" filled="f" strokecolor="red" strokeweight="4.5pt"/>
+              <v:rect w14:anchorId="1DB7B0B1" id="Rectangle 18" o:spid="_x0000_s1026" style="position:absolute;margin-left:144.35pt;margin-top:122.95pt;width:185.8pt;height:17.85pt;z-index:251680768;visibility:visible;mso-wrap-style:square;mso-width-percent:0;mso-height-percent:0;mso-wrap-distance-left:9pt;mso-wrap-distance-top:0;mso-wrap-distance-right:9pt;mso-wrap-distance-bottom:0;mso-position-horizontal:absolute;mso-position-horizontal-relative:text;mso-position-vertical:absolute;mso-position-vertical-relative:text;mso-width-percent:0;mso-height-percent:0;mso-width-relative:margin;mso-height-relative:margin;v-text-anchor:middle" o:gfxdata="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" filled="f" strokecolor="red" strokeweight="4.5pt"/>
             </w:pict>
           </mc:Fallback>
         </mc:AlternateContent>
@@ -2857,7 +2882,7 @@
           </mc:Choice>
           <mc:Fallback>
             <w:pict>
-              <v:rect w14:anchorId="19D24015" id="Rectangle 14" o:spid="_x0000_s1026" style="position:absolute;margin-left:336pt;margin-top:35.45pt;width:63.2pt;height:28.1pt;z-index:251672576;visibility:visible;mso-wrap-style:square;mso-wrap-distance-left:9pt;mso-wrap-distance-top:0;mso-wrap-distance-right:9pt;mso-wrap-distance-bottom:0;mso-position-horizontal:absolute;mso-position-horizontal-relative:text;mso-position-vertical:absolute;mso-position-vertical-relative:text;v-text-anchor:middle" o:gfxdata="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" filled="f" strokecolor="red" strokeweight="4.5pt"/>
+              <v:rect w14:anchorId="455D4FEB" id="Rectangle 14" o:spid="_x0000_s1026" style="position:absolute;margin-left:336pt;margin-top:35.45pt;width:63.2pt;height:28.1pt;z-index:251672576;visibility:visible;mso-wrap-style:square;mso-wrap-distance-left:9pt;mso-wrap-distance-top:0;mso-wrap-distance-right:9pt;mso-wrap-distance-bottom:0;mso-position-horizontal:absolute;mso-position-horizontal-relative:text;mso-position-vertical:absolute;mso-position-vertical-relative:text;v-text-anchor:middle" o:gfxdata="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" filled="f" strokecolor="red" strokeweight="4.5pt"/>
             </w:pict>
           </mc:Fallback>
         </mc:AlternateContent>
@@ -2932,7 +2957,13 @@
         <w:t>6</w:t>
       </w:r>
       <w:r>
+        <w:rPr>
+          <w:noProof/>
+        </w:rPr>
         <w:fldChar w:fldCharType="end"/>
+      </w:r>
+      <w:r>
+        <w:t xml:space="preserve"> – Order Cart Page</w:t>
       </w:r>
     </w:p>
     <w:p>
@@ -3022,7 +3053,7 @@
           </mc:Choice>
           <mc:Fallback>
             <w:pict>
-              <v:rect w14:anchorId="468C08A0" id="Rectangle 31" o:spid="_x0000_s1026" style="position:absolute;margin-left:61.2pt;margin-top:173.65pt;width:41.2pt;height:20.75pt;z-index:251701248;visibility:visible;mso-wrap-style:square;mso-width-percent:0;mso-height-percent:0;mso-wrap-distance-left:9pt;mso-wrap-distance-top:0;mso-wrap-distance-right:9pt;mso-wrap-distance-bottom:0;mso-position-horizontal:absolute;mso-position-horizontal-relative:text;mso-position-vertical:absolute;mso-position-vertical-relative:text;mso-width-percent:0;mso-height-percent:0;mso-width-relative:margin;mso-height-relative:margin;v-text-anchor:middle" o:gfxdata="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" filled="f" strokecolor="red" strokeweight="4.5pt"/>
+              <v:rect w14:anchorId="4E8A280B" id="Rectangle 31" o:spid="_x0000_s1026" style="position:absolute;margin-left:61.2pt;margin-top:173.65pt;width:41.2pt;height:20.75pt;z-index:251701248;visibility:visible;mso-wrap-style:square;mso-width-percent:0;mso-height-percent:0;mso-wrap-distance-left:9pt;mso-wrap-distance-top:0;mso-wrap-distance-right:9pt;mso-wrap-distance-bottom:0;mso-position-horizontal:absolute;mso-position-horizontal-relative:text;mso-position-vertical:absolute;mso-position-vertical-relative:text;mso-width-percent:0;mso-height-percent:0;mso-width-relative:margin;mso-height-relative:margin;v-text-anchor:middle" o:gfxdata="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" filled="f" strokecolor="red" strokeweight="4.5pt"/>
             </w:pict>
           </mc:Fallback>
         </mc:AlternateContent>
@@ -3097,7 +3128,13 @@
         <w:t>7</w:t>
       </w:r>
       <w:r>
+        <w:rPr>
+          <w:noProof/>
+        </w:rPr>
         <w:fldChar w:fldCharType="end"/>
+      </w:r>
+      <w:r>
+        <w:t xml:space="preserve"> – Payment Selection Page</w:t>
       </w:r>
     </w:p>
     <w:p>
@@ -3179,7 +3216,13 @@
         <w:t>8</w:t>
       </w:r>
       <w:r>
+        <w:rPr>
+          <w:noProof/>
+        </w:rPr>
         <w:fldChar w:fldCharType="end"/>
+      </w:r>
+      <w:r>
+        <w:t xml:space="preserve"> – Order Successful Page</w:t>
       </w:r>
     </w:p>
     <w:p>
@@ -3266,7 +3309,7 @@
           </mc:Choice>
           <mc:Fallback>
             <w:pict>
-              <v:rect w14:anchorId="3D42EF59" id="Rectangle 35" o:spid="_x0000_s1026" style="position:absolute;margin-left:-9.35pt;margin-top:22.2pt;width:41.2pt;height:20.75pt;z-index:251703296;visibility:visible;mso-wrap-style:square;mso-width-percent:0;mso-height-percent:0;mso-wrap-distance-left:9pt;mso-wrap-distance-top:0;mso-wrap-distance-right:9pt;mso-wrap-distance-bottom:0;mso-position-horizontal:absolute;mso-position-horizontal-relative:text;mso-position-vertical:absolute;mso-position-vertical-relative:text;mso-width-percent:0;mso-height-percent:0;mso-width-relative:margin;mso-height-relative:margin;v-text-anchor:middle" o:gfxdata="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" filled="f" strokecolor="red" strokeweight="4.5pt"/>
+              <v:rect w14:anchorId="39651DA4" id="Rectangle 35" o:spid="_x0000_s1026" style="position:absolute;margin-left:-9.35pt;margin-top:22.2pt;width:41.2pt;height:20.75pt;z-index:251703296;visibility:visible;mso-wrap-style:square;mso-width-percent:0;mso-height-percent:0;mso-wrap-distance-left:9pt;mso-wrap-distance-top:0;mso-wrap-distance-right:9pt;mso-wrap-distance-bottom:0;mso-position-horizontal:absolute;mso-position-horizontal-relative:text;mso-position-vertical:absolute;mso-position-vertical-relative:text;mso-width-percent:0;mso-height-percent:0;mso-width-relative:margin;mso-height-relative:margin;v-text-anchor:middle" o:gfxdata="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" filled="f" strokecolor="red" strokeweight="4.5pt"/>
             </w:pict>
           </mc:Fallback>
         </mc:AlternateContent>
@@ -3341,7 +3384,13 @@
         <w:t>9</w:t>
       </w:r>
       <w:r>
+        <w:rPr>
+          <w:noProof/>
+        </w:rPr>
         <w:fldChar w:fldCharType="end"/>
+      </w:r>
+      <w:r>
+        <w:t xml:space="preserve"> – Gazebo Home Page Menu</w:t>
       </w:r>
     </w:p>
     <w:p>
@@ -3423,7 +3472,13 @@
         <w:t>10</w:t>
       </w:r>
       <w:r>
+        <w:rPr>
+          <w:noProof/>
+        </w:rPr>
         <w:fldChar w:fldCharType="end"/>
+      </w:r>
+      <w:r>
+        <w:t xml:space="preserve"> – Menu View Page</w:t>
       </w:r>
     </w:p>
     <w:p>
@@ -3471,7 +3526,7 @@
           </mc:Choice>
           <mc:Fallback>
             <w:pict>
-              <v:shape w14:anchorId="5F5A306C" id="Ink 26" o:spid="_x0000_s1026" type="#_x0000_t75" style="position:absolute;margin-left:314.2pt;margin-top:18.65pt;width:1.45pt;height:1.45pt;z-index:251695104;visibility:visible;mso-wrap-style:square;mso-wrap-distance-left:9pt;mso-wrap-distance-top:0;mso-wrap-distance-right:9pt;mso-wrap-distance-bottom:0;mso-position-horizontal:absolute;mso-position-horizontal-relative:text;mso-position-vertical:absolute;mso-position-vertical-relative:text" o:gfxdata="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">
+              <v:shape w14:anchorId="5AFE70DF" id="Ink 26" o:spid="_x0000_s1026" type="#_x0000_t75" style="position:absolute;margin-left:314.2pt;margin-top:18.65pt;width:1.45pt;height:1.45pt;z-index:251695104;visibility:visible;mso-wrap-style:square;mso-wrap-distance-left:9pt;mso-wrap-distance-top:0;mso-wrap-distance-right:9pt;mso-wrap-distance-bottom:0;mso-position-horizontal:absolute;mso-position-horizontal-relative:text;mso-position-vertical:absolute;mso-position-vertical-relative:text" o:gfxdata="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">
                 <v:imagedata r:id="rId21" o:title=""/>
               </v:shape>
             </w:pict>
@@ -3503,13 +3558,7 @@
           <w:rPr>
             <w:rStyle w:val="Hyperlink"/>
           </w:rPr>
-          <w:t>server</w:t>
-        </w:r>
-        <w:r>
-          <w:rPr>
-            <w:rStyle w:val="Hyperlink"/>
-          </w:rPr>
-          <w:t>@gmail.com</w:t>
+          <w:t>server@gmail.com</w:t>
         </w:r>
       </w:hyperlink>
       <w:r>
@@ -3529,6 +3578,9 @@
       </w:r>
     </w:p>
     <w:p>
+      <w:pPr>
+        <w:keepNext/>
+      </w:pPr>
       <w:r>
         <w:rPr>
           <w:noProof/>
@@ -3604,7 +3656,7 @@
           </mc:Choice>
           <mc:Fallback>
             <w:pict>
-              <v:rect w14:anchorId="66B9BFB3" id="Rectangle 38" o:spid="_x0000_s1026" style="position:absolute;margin-left:343.9pt;margin-top:53.05pt;width:41.2pt;height:30.7pt;z-index:251705344;visibility:visible;mso-wrap-style:square;mso-width-percent:0;mso-height-percent:0;mso-wrap-distance-left:9pt;mso-wrap-distance-top:0;mso-wrap-distance-right:9pt;mso-wrap-distance-bottom:0;mso-position-horizontal:absolute;mso-position-horizontal-relative:text;mso-position-vertical:absolute;mso-position-vertical-relative:text;mso-width-percent:0;mso-height-percent:0;mso-width-relative:margin;mso-height-relative:margin;v-text-anchor:middle" o:gfxdata="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" filled="f" strokecolor="red" strokeweight="4.5pt"/>
+              <v:rect w14:anchorId="436CAC97" id="Rectangle 38" o:spid="_x0000_s1026" style="position:absolute;margin-left:343.9pt;margin-top:53.05pt;width:41.2pt;height:30.7pt;z-index:251705344;visibility:visible;mso-wrap-style:square;mso-width-percent:0;mso-height-percent:0;mso-wrap-distance-left:9pt;mso-wrap-distance-top:0;mso-wrap-distance-right:9pt;mso-wrap-distance-bottom:0;mso-position-horizontal:absolute;mso-position-horizontal-relative:text;mso-position-vertical:absolute;mso-position-vertical-relative:text;mso-width-percent:0;mso-height-percent:0;mso-width-relative:margin;mso-height-relative:margin;v-text-anchor:middle" o:gfxdata="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" filled="f" strokecolor="red" strokeweight="4.5pt"/>
             </w:pict>
           </mc:Fallback>
         </mc:AlternateContent>
@@ -3657,8 +3709,52 @@
       </w:r>
     </w:p>
     <w:p>
-      <w:r>
-        <w:t>Here Servers can see the full current menu, Delete orders (which renders the order as complete, and doesn’t actually delete it), and view customer info and rewards. Select view infro and rewards highlighted in figure 11:</w:t>
+      <w:pPr>
+        <w:pStyle w:val="Caption"/>
+      </w:pPr>
+      <w:r>
+        <w:t xml:space="preserve">Figure </w:t>
+      </w:r>
+      <w:r>
+        <w:fldChar w:fldCharType="begin"/>
+      </w:r>
+      <w:r>
+        <w:instrText xml:space="preserve"> SEQ Figure \* ARABIC </w:instrText>
+      </w:r>
+      <w:r>
+        <w:fldChar w:fldCharType="separate"/>
+      </w:r>
+      <w:r>
+        <w:rPr>
+          <w:noProof/>
+        </w:rPr>
+        <w:t>11</w:t>
+      </w:r>
+      <w:r>
+        <w:rPr>
+          <w:noProof/>
+        </w:rPr>
+        <w:fldChar w:fldCharType="end"/>
+      </w:r>
+      <w:r>
+        <w:t xml:space="preserve"> – Server</w:t>
+      </w:r>
+      <w:r>
+        <w:t>s</w:t>
+      </w:r>
+      <w:r>
+        <w:t xml:space="preserve"> Order Page</w:t>
+      </w:r>
+    </w:p>
+    <w:p>
+      <w:r>
+        <w:t>Here Servers can see the full current menu, Delete orders (which renders the order as complete, and doesn’t actually delete it), and view customer info and rewards. Select view infro and rewards highlighted in figure 1</w:t>
+      </w:r>
+      <w:r>
+        <w:t>2</w:t>
+      </w:r>
+      <w:r>
+        <w:t>:</w:t>
       </w:r>
     </w:p>
     <w:p>
@@ -3732,10 +3828,16 @@
         <w:rPr>
           <w:noProof/>
         </w:rPr>
-        <w:t>11</w:t>
-      </w:r>
-      <w:r>
+        <w:t>12</w:t>
+      </w:r>
+      <w:r>
+        <w:rPr>
+          <w:noProof/>
+        </w:rPr>
         <w:fldChar w:fldCharType="end"/>
+      </w:r>
+      <w:r>
+        <w:t xml:space="preserve"> – Customer Information page</w:t>
       </w:r>
     </w:p>
     <w:p>
@@ -4121,7 +4223,7 @@
           </mc:Choice>
           <mc:Fallback>
             <w:pict>
-              <v:rect w14:anchorId="3B54F0D7" id="Rectangle 42" o:spid="_x0000_s1026" style="position:absolute;margin-left:-3.75pt;margin-top:26.65pt;width:64.05pt;height:18.4pt;z-index:251709440;visibility:visible;mso-wrap-style:square;mso-width-percent:0;mso-height-percent:0;mso-wrap-distance-left:9pt;mso-wrap-distance-top:0;mso-wrap-distance-right:9pt;mso-wrap-distance-bottom:0;mso-position-horizontal:absolute;mso-position-horizontal-relative:text;mso-position-vertical:absolute;mso-position-vertical-relative:text;mso-width-percent:0;mso-height-percent:0;mso-width-relative:margin;mso-height-relative:margin;v-text-anchor:middle" o:gfxdata="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" filled="f" strokecolor="red" strokeweight="4.5pt"/>
+              <v:rect w14:anchorId="4C5B62A7" id="Rectangle 42" o:spid="_x0000_s1026" style="position:absolute;margin-left:-3.75pt;margin-top:26.65pt;width:64.05pt;height:18.4pt;z-index:251709440;visibility:visible;mso-wrap-style:square;mso-width-percent:0;mso-height-percent:0;mso-wrap-distance-left:9pt;mso-wrap-distance-top:0;mso-wrap-distance-right:9pt;mso-wrap-distance-bottom:0;mso-position-horizontal:absolute;mso-position-horizontal-relative:text;mso-position-vertical:absolute;mso-position-vertical-relative:text;mso-width-percent:0;mso-height-percent:0;mso-width-relative:margin;mso-height-relative:margin;v-text-anchor:middle" o:gfxdata="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" filled="f" strokecolor="red" strokeweight="4.5pt"/>
             </w:pict>
           </mc:Fallback>
         </mc:AlternateContent>
@@ -4201,7 +4303,7 @@
           </mc:Choice>
           <mc:Fallback>
             <w:pict>
-              <v:rect w14:anchorId="4A2A876A" id="Rectangle 41" o:spid="_x0000_s1026" style="position:absolute;margin-left:91.3pt;margin-top:8.2pt;width:41.2pt;height:30.7pt;z-index:251707392;visibility:visible;mso-wrap-style:square;mso-width-percent:0;mso-height-percent:0;mso-wrap-distance-left:9pt;mso-wrap-distance-top:0;mso-wrap-distance-right:9pt;mso-wrap-distance-bottom:0;mso-position-horizontal:absolute;mso-position-horizontal-relative:text;mso-position-vertical:absolute;mso-position-vertical-relative:text;mso-width-percent:0;mso-height-percent:0;mso-width-relative:margin;mso-height-relative:margin;v-text-anchor:middle" o:gfxdata="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" filled="f" strokecolor="red" strokeweight="4.5pt"/>
+              <v:rect w14:anchorId="5FBBEE39" id="Rectangle 41" o:spid="_x0000_s1026" style="position:absolute;margin-left:91.3pt;margin-top:8.2pt;width:41.2pt;height:30.7pt;z-index:251707392;visibility:visible;mso-wrap-style:square;mso-width-percent:0;mso-height-percent:0;mso-wrap-distance-left:9pt;mso-wrap-distance-top:0;mso-wrap-distance-right:9pt;mso-wrap-distance-bottom:0;mso-position-horizontal:absolute;mso-position-horizontal-relative:text;mso-position-vertical:absolute;mso-position-vertical-relative:text;mso-width-percent:0;mso-height-percent:0;mso-width-relative:margin;mso-height-relative:margin;v-text-anchor:middle" o:gfxdata="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" filled="f" strokecolor="red" strokeweight="4.5pt"/>
             </w:pict>
           </mc:Fallback>
         </mc:AlternateContent>
@@ -4273,17 +4375,42 @@
         <w:rPr>
           <w:noProof/>
         </w:rPr>
-        <w:t>12</w:t>
-      </w:r>
-      <w:r>
+        <w:t>13</w:t>
+      </w:r>
+      <w:r>
+        <w:rPr>
+          <w:noProof/>
+        </w:rPr>
         <w:fldChar w:fldCharType="end"/>
       </w:r>
-    </w:p>
-    <w:p>
-      <w:r>
-        <w:t>Here is the Manager Log View. Here anything that gets logged will appear. You also have the option of clocking in (1) highlighted at the top of figure 12. Navigate to the right navbar and select View Serving Staff Pages (2):</w:t>
-      </w:r>
-    </w:p>
+      <w:r>
+        <w:t xml:space="preserve"> – </w:t>
+      </w:r>
+      <w:r>
+        <w:t xml:space="preserve">Restaurant </w:t>
+      </w:r>
+      <w:r>
+        <w:rPr>
+          <w:noProof/>
+        </w:rPr>
+        <w:t xml:space="preserve">Managers </w:t>
+      </w:r>
+      <w:r>
+        <w:t>Log Page</w:t>
+      </w:r>
+    </w:p>
+    <w:p>
+      <w:r>
+        <w:t>Here is the Manager Log View. Here anything that gets logged will appear. You also have the option of clocking in (1) highlighted at the top of figure 1</w:t>
+      </w:r>
+      <w:r>
+        <w:t>3</w:t>
+      </w:r>
+      <w:r>
+        <w:t>. Navigate to the right navbar and select View Serving Staff Pages (2):</w:t>
+      </w:r>
+    </w:p>
+    <w:p/>
     <w:p>
       <w:pPr>
         <w:keepNext/>
@@ -4363,7 +4490,7 @@
           </mc:Choice>
           <mc:Fallback>
             <w:pict>
-              <v:rect w14:anchorId="0B0B89C3" id="Rectangle 46" o:spid="_x0000_s1026" style="position:absolute;margin-left:-3.5pt;margin-top:41.9pt;width:64.05pt;height:18.4pt;z-index:251715584;visibility:visible;mso-wrap-style:square;mso-width-percent:0;mso-height-percent:0;mso-wrap-distance-left:9pt;mso-wrap-distance-top:0;mso-wrap-distance-right:9pt;mso-wrap-distance-bottom:0;mso-position-horizontal:absolute;mso-position-horizontal-relative:text;mso-position-vertical:absolute;mso-position-vertical-relative:text;mso-width-percent:0;mso-height-percent:0;mso-width-relative:margin;mso-height-relative:margin;v-text-anchor:middle" o:gfxdata="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" filled="f" strokecolor="red" strokeweight="4.5pt"/>
+              <v:rect w14:anchorId="07980E7E" id="Rectangle 46" o:spid="_x0000_s1026" style="position:absolute;margin-left:-3.5pt;margin-top:41.9pt;width:64.05pt;height:18.4pt;z-index:251715584;visibility:visible;mso-wrap-style:square;mso-width-percent:0;mso-height-percent:0;mso-wrap-distance-left:9pt;mso-wrap-distance-top:0;mso-wrap-distance-right:9pt;mso-wrap-distance-bottom:0;mso-position-horizontal:absolute;mso-position-horizontal-relative:text;mso-position-vertical:absolute;mso-position-vertical-relative:text;mso-width-percent:0;mso-height-percent:0;mso-width-relative:margin;mso-height-relative:margin;v-text-anchor:middle" o:gfxdata="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" filled="f" strokecolor="red" strokeweight="4.5pt"/>
             </w:pict>
           </mc:Fallback>
         </mc:AlternateContent>
@@ -4435,15 +4562,42 @@
         <w:rPr>
           <w:noProof/>
         </w:rPr>
-        <w:t>13</w:t>
-      </w:r>
-      <w:r>
+        <w:t>14</w:t>
+      </w:r>
+      <w:r>
+        <w:rPr>
+          <w:noProof/>
+        </w:rPr>
         <w:fldChar w:fldCharType="end"/>
       </w:r>
-    </w:p>
-    <w:p>
-      <w:r>
-        <w:t>Figure 13 shows we can see the server view of the store. Here managers can keep track of orders. Navigate back to the navbar again and select View Customers:</w:t>
+      <w:r>
+        <w:rPr>
+          <w:noProof/>
+        </w:rPr>
+        <w:t xml:space="preserve"> - </w:t>
+      </w:r>
+      <w:r>
+        <w:t xml:space="preserve">Restaurant </w:t>
+      </w:r>
+      <w:r>
+        <w:rPr>
+          <w:noProof/>
+        </w:rPr>
+        <w:t xml:space="preserve">Managers </w:t>
+      </w:r>
+      <w:r>
+        <w:t>Serving Staff View Page</w:t>
+      </w:r>
+    </w:p>
+    <w:p>
+      <w:r>
+        <w:t>Figure 1</w:t>
+      </w:r>
+      <w:r>
+        <w:t>4</w:t>
+      </w:r>
+      <w:r>
+        <w:t xml:space="preserve"> shows we can see the server view of the store. Here managers can keep track of orders. Navigate back to the navbar again and select View Customers:</w:t>
       </w:r>
     </w:p>
     <w:p>
@@ -4525,7 +4679,7 @@
           </mc:Choice>
           <mc:Fallback>
             <w:pict>
-              <v:rect w14:anchorId="09D1014D" id="Rectangle 48" o:spid="_x0000_s1026" style="position:absolute;margin-left:358.25pt;margin-top:36.6pt;width:64.05pt;height:18.4pt;z-index:251717632;visibility:visible;mso-wrap-style:square;mso-width-percent:0;mso-height-percent:0;mso-wrap-distance-left:9pt;mso-wrap-distance-top:0;mso-wrap-distance-right:9pt;mso-wrap-distance-bottom:0;mso-position-horizontal:absolute;mso-position-horizontal-relative:text;mso-position-vertical:absolute;mso-position-vertical-relative:text;mso-width-percent:0;mso-height-percent:0;mso-width-relative:margin;mso-height-relative:margin;v-text-anchor:middle" o:gfxdata="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" filled="f" strokecolor="red" strokeweight="4.5pt"/>
+              <v:rect w14:anchorId="32C47B3C" id="Rectangle 48" o:spid="_x0000_s1026" style="position:absolute;margin-left:358.25pt;margin-top:36.6pt;width:64.05pt;height:18.4pt;z-index:251717632;visibility:visible;mso-wrap-style:square;mso-width-percent:0;mso-height-percent:0;mso-wrap-distance-left:9pt;mso-wrap-distance-top:0;mso-wrap-distance-right:9pt;mso-wrap-distance-bottom:0;mso-position-horizontal:absolute;mso-position-horizontal-relative:text;mso-position-vertical:absolute;mso-position-vertical-relative:text;mso-width-percent:0;mso-height-percent:0;mso-width-relative:margin;mso-height-relative:margin;v-text-anchor:middle" o:gfxdata="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" filled="f" strokecolor="red" strokeweight="4.5pt"/>
             </w:pict>
           </mc:Fallback>
         </mc:AlternateContent>
@@ -4597,18 +4751,51 @@
         <w:rPr>
           <w:noProof/>
         </w:rPr>
-        <w:t>14</w:t>
-      </w:r>
-      <w:r>
+        <w:t>15</w:t>
+      </w:r>
+      <w:r>
+        <w:rPr>
+          <w:noProof/>
+        </w:rPr>
         <w:fldChar w:fldCharType="end"/>
       </w:r>
-    </w:p>
-    <w:p>
-      <w:r>
-        <w:t xml:space="preserve">Figure 14 shows the customers view. Here we can see all customers of the system. </w:t>
-      </w:r>
-      <w:r>
-        <w:t>We can then edit or delete these customers from the database. Deleting will return the same page, but editing will show the page shown in figure 15:</w:t>
+      <w:r>
+        <w:rPr>
+          <w:noProof/>
+        </w:rPr>
+        <w:t xml:space="preserve"> - </w:t>
+      </w:r>
+      <w:r>
+        <w:t xml:space="preserve">Restaurant </w:t>
+      </w:r>
+      <w:r>
+        <w:rPr>
+          <w:noProof/>
+        </w:rPr>
+        <w:t xml:space="preserve">Managers </w:t>
+      </w:r>
+      <w:r>
+        <w:t>Customers View Page</w:t>
+      </w:r>
+    </w:p>
+    <w:p>
+      <w:r>
+        <w:t>Figure 1</w:t>
+      </w:r>
+      <w:r>
+        <w:t>5</w:t>
+      </w:r>
+      <w:r>
+        <w:t xml:space="preserve"> shows the customers view. Here we can see all customers of the system. </w:t>
+      </w:r>
+      <w:r>
+        <w:t>We can then edit or delete these customers from the database. Deleting will return the same page, but editing will show the page shown in figure 1</w:t>
+      </w:r>
+      <w:r>
+        <w:t>6</w:t>
+      </w:r>
+      <w:r>
+        <w:t>:</w:t>
       </w:r>
     </w:p>
     <w:p>
@@ -4946,7 +5133,7 @@
           </mc:Choice>
           <mc:Fallback>
             <w:pict>
-              <v:rect w14:anchorId="06C1F510" id="Rectangle 53" o:spid="_x0000_s1026" style="position:absolute;margin-left:-3.5pt;margin-top:70.55pt;width:64.05pt;height:18.4pt;z-index:251721728;visibility:visible;mso-wrap-style:square;mso-width-percent:0;mso-height-percent:0;mso-wrap-distance-left:9pt;mso-wrap-distance-top:0;mso-wrap-distance-right:9pt;mso-wrap-distance-bottom:0;mso-position-horizontal:absolute;mso-position-horizontal-relative:text;mso-position-vertical:absolute;mso-position-vertical-relative:text;mso-width-percent:0;mso-height-percent:0;mso-width-relative:margin;mso-height-relative:margin;v-text-anchor:middle" o:gfxdata="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" filled="f" strokecolor="red" strokeweight="4.5pt"/>
+              <v:rect w14:anchorId="6E8FF386" id="Rectangle 53" o:spid="_x0000_s1026" style="position:absolute;margin-left:-3.5pt;margin-top:70.55pt;width:64.05pt;height:18.4pt;z-index:251721728;visibility:visible;mso-wrap-style:square;mso-width-percent:0;mso-height-percent:0;mso-wrap-distance-left:9pt;mso-wrap-distance-top:0;mso-wrap-distance-right:9pt;mso-wrap-distance-bottom:0;mso-position-horizontal:absolute;mso-position-horizontal-relative:text;mso-position-vertical:absolute;mso-position-vertical-relative:text;mso-width-percent:0;mso-height-percent:0;mso-width-relative:margin;mso-height-relative:margin;v-text-anchor:middle" o:gfxdata="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" filled="f" strokecolor="red" strokeweight="4.5pt"/>
             </w:pict>
           </mc:Fallback>
         </mc:AlternateContent>
@@ -5026,7 +5213,7 @@
           </mc:Choice>
           <mc:Fallback>
             <w:pict>
-              <v:rect w14:anchorId="6A36D47F" id="Rectangle 52" o:spid="_x0000_s1026" style="position:absolute;margin-left:-4.1pt;margin-top:55.35pt;width:64.05pt;height:18.4pt;z-index:251719680;visibility:visible;mso-wrap-style:square;mso-width-percent:0;mso-height-percent:0;mso-wrap-distance-left:9pt;mso-wrap-distance-top:0;mso-wrap-distance-right:9pt;mso-wrap-distance-bottom:0;mso-position-horizontal:absolute;mso-position-horizontal-relative:text;mso-position-vertical:absolute;mso-position-vertical-relative:text;mso-width-percent:0;mso-height-percent:0;mso-width-relative:margin;mso-height-relative:margin;v-text-anchor:middle" o:gfxdata="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" filled="f" strokecolor="red" strokeweight="4.5pt"/>
+              <v:rect w14:anchorId="73B5E5BA" id="Rectangle 52" o:spid="_x0000_s1026" style="position:absolute;margin-left:-4.1pt;margin-top:55.35pt;width:64.05pt;height:18.4pt;z-index:251719680;visibility:visible;mso-wrap-style:square;mso-width-percent:0;mso-height-percent:0;mso-wrap-distance-left:9pt;mso-wrap-distance-top:0;mso-wrap-distance-right:9pt;mso-wrap-distance-bottom:0;mso-position-horizontal:absolute;mso-position-horizontal-relative:text;mso-position-vertical:absolute;mso-position-vertical-relative:text;mso-width-percent:0;mso-height-percent:0;mso-width-relative:margin;mso-height-relative:margin;v-text-anchor:middle" o:gfxdata="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" filled="f" strokecolor="red" strokeweight="4.5pt"/>
             </w:pict>
           </mc:Fallback>
         </mc:AlternateContent>
@@ -5098,10 +5285,31 @@
         <w:rPr>
           <w:noProof/>
         </w:rPr>
-        <w:t>15</w:t>
-      </w:r>
-      <w:r>
+        <w:t>16</w:t>
+      </w:r>
+      <w:r>
+        <w:rPr>
+          <w:noProof/>
+        </w:rPr>
         <w:fldChar w:fldCharType="end"/>
+      </w:r>
+      <w:r>
+        <w:rPr>
+          <w:noProof/>
+        </w:rPr>
+        <w:t xml:space="preserve"> - </w:t>
+      </w:r>
+      <w:r>
+        <w:t xml:space="preserve">Restaurant </w:t>
+      </w:r>
+      <w:r>
+        <w:rPr>
+          <w:noProof/>
+        </w:rPr>
+        <w:t xml:space="preserve">Managers </w:t>
+      </w:r>
+      <w:r>
+        <w:t>Updating Customer Information Page</w:t>
       </w:r>
     </w:p>
     <w:p>
@@ -5444,7 +5652,7 @@
           </mc:Choice>
           <mc:Fallback>
             <w:pict>
-              <v:rect w14:anchorId="4831BD4B" id="Rectangle 58" o:spid="_x0000_s1026" style="position:absolute;margin-left:-11.7pt;margin-top:84.6pt;width:64.05pt;height:18.4pt;z-index:251729920;visibility:visible;mso-wrap-style:square;mso-width-percent:0;mso-height-percent:0;mso-wrap-distance-left:9pt;mso-wrap-distance-top:0;mso-wrap-distance-right:9pt;mso-wrap-distance-bottom:0;mso-position-horizontal:absolute;mso-position-horizontal-relative:text;mso-position-vertical:absolute;mso-position-vertical-relative:text;mso-width-percent:0;mso-height-percent:0;mso-width-relative:margin;mso-height-relative:margin;v-text-anchor:middle" o:gfxdata="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" filled="f" strokecolor="red" strokeweight="4.5pt"/>
+              <v:rect w14:anchorId="0FADC686" id="Rectangle 58" o:spid="_x0000_s1026" style="position:absolute;margin-left:-11.7pt;margin-top:84.6pt;width:64.05pt;height:18.4pt;z-index:251729920;visibility:visible;mso-wrap-style:square;mso-width-percent:0;mso-height-percent:0;mso-wrap-distance-left:9pt;mso-wrap-distance-top:0;mso-wrap-distance-right:9pt;mso-wrap-distance-bottom:0;mso-position-horizontal:absolute;mso-position-horizontal-relative:text;mso-position-vertical:absolute;mso-position-vertical-relative:text;mso-width-percent:0;mso-height-percent:0;mso-width-relative:margin;mso-height-relative:margin;v-text-anchor:middle" o:gfxdata="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" filled="f" strokecolor="red" strokeweight="4.5pt"/>
             </w:pict>
           </mc:Fallback>
         </mc:AlternateContent>
@@ -5524,7 +5732,7 @@
           </mc:Choice>
           <mc:Fallback>
             <w:pict>
-              <v:rect w14:anchorId="53D0AB20" id="Rectangle 57" o:spid="_x0000_s1026" style="position:absolute;margin-left:373.45pt;margin-top:37.8pt;width:64.05pt;height:18.4pt;z-index:251727872;visibility:visible;mso-wrap-style:square;mso-width-percent:0;mso-height-percent:0;mso-wrap-distance-left:9pt;mso-wrap-distance-top:0;mso-wrap-distance-right:9pt;mso-wrap-distance-bottom:0;mso-position-horizontal:absolute;mso-position-horizontal-relative:text;mso-position-vertical:absolute;mso-position-vertical-relative:text;mso-width-percent:0;mso-height-percent:0;mso-width-relative:margin;mso-height-relative:margin;v-text-anchor:middle" o:gfxdata="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" filled="f" strokecolor="red" strokeweight="4.5pt"/>
+              <v:rect w14:anchorId="037B5F1B" id="Rectangle 57" o:spid="_x0000_s1026" style="position:absolute;margin-left:373.45pt;margin-top:37.8pt;width:64.05pt;height:18.4pt;z-index:251727872;visibility:visible;mso-wrap-style:square;mso-width-percent:0;mso-height-percent:0;mso-wrap-distance-left:9pt;mso-wrap-distance-top:0;mso-wrap-distance-right:9pt;mso-wrap-distance-bottom:0;mso-position-horizontal:absolute;mso-position-horizontal-relative:text;mso-position-vertical:absolute;mso-position-vertical-relative:text;mso-width-percent:0;mso-height-percent:0;mso-width-relative:margin;mso-height-relative:margin;v-text-anchor:middle" o:gfxdata="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" filled="f" strokecolor="red" strokeweight="4.5pt"/>
             </w:pict>
           </mc:Fallback>
         </mc:AlternateContent>
@@ -5596,15 +5804,42 @@
         <w:rPr>
           <w:noProof/>
         </w:rPr>
-        <w:t>16</w:t>
-      </w:r>
-      <w:r>
+        <w:t>17</w:t>
+      </w:r>
+      <w:r>
+        <w:rPr>
+          <w:noProof/>
+        </w:rPr>
         <w:fldChar w:fldCharType="end"/>
       </w:r>
-    </w:p>
-    <w:p>
-      <w:r>
-        <w:t>Figure 16 shows the servers belonging to the logged in managers restaurant. Here we can edit or delete servers. Select Edit (1) to show the update server form:</w:t>
+      <w:r>
+        <w:rPr>
+          <w:noProof/>
+        </w:rPr>
+        <w:t xml:space="preserve"> - </w:t>
+      </w:r>
+      <w:r>
+        <w:t xml:space="preserve">Restaurant </w:t>
+      </w:r>
+      <w:r>
+        <w:rPr>
+          <w:noProof/>
+        </w:rPr>
+        <w:t xml:space="preserve">Managers </w:t>
+      </w:r>
+      <w:r>
+        <w:t>List of Servers Page</w:t>
+      </w:r>
+    </w:p>
+    <w:p>
+      <w:r>
+        <w:t>Figure 1</w:t>
+      </w:r>
+      <w:r>
+        <w:t>7</w:t>
+      </w:r>
+      <w:r>
+        <w:t xml:space="preserve"> shows the servers belonging to the logged in managers restaurant. Here we can edit or delete servers. Select Edit (1) to show the update server form:</w:t>
       </w:r>
     </w:p>
     <w:p>
@@ -5678,15 +5913,42 @@
         <w:rPr>
           <w:noProof/>
         </w:rPr>
-        <w:t>17</w:t>
-      </w:r>
-      <w:r>
+        <w:t>18</w:t>
+      </w:r>
+      <w:r>
+        <w:rPr>
+          <w:noProof/>
+        </w:rPr>
         <w:fldChar w:fldCharType="end"/>
       </w:r>
-    </w:p>
-    <w:p>
-      <w:r>
-        <w:t>Figure 17 shows the manager can change the servers name, email, hourly rate, and their weekly hours. Selecting (2) from Figure 16 returns the Inventory view:</w:t>
+      <w:r>
+        <w:rPr>
+          <w:noProof/>
+        </w:rPr>
+        <w:t xml:space="preserve"> - </w:t>
+      </w:r>
+      <w:r>
+        <w:t xml:space="preserve">Restaurant </w:t>
+      </w:r>
+      <w:r>
+        <w:rPr>
+          <w:noProof/>
+        </w:rPr>
+        <w:t xml:space="preserve">Managers </w:t>
+      </w:r>
+      <w:r>
+        <w:t>Update Server Information Page</w:t>
+      </w:r>
+    </w:p>
+    <w:p>
+      <w:r>
+        <w:t>Figure 1</w:t>
+      </w:r>
+      <w:r>
+        <w:t>8</w:t>
+      </w:r>
+      <w:r>
+        <w:t xml:space="preserve"> shows the manager can change the servers name, email, hourly rate, and their weekly hours. Selecting (2) from Figure 16 returns the Inventory view:</w:t>
       </w:r>
     </w:p>
     <w:p>
@@ -5896,7 +6158,7 @@
           </mc:Choice>
           <mc:Fallback>
             <w:pict>
-              <v:rect w14:anchorId="3C76E982" id="Rectangle 192" o:spid="_x0000_s1026" style="position:absolute;margin-left:362.65pt;margin-top:36.05pt;width:27.2pt;height:18.4pt;z-index:251736064;visibility:visible;mso-wrap-style:square;mso-width-percent:0;mso-height-percent:0;mso-wrap-distance-left:9pt;mso-wrap-distance-top:0;mso-wrap-distance-right:9pt;mso-wrap-distance-bottom:0;mso-position-horizontal:absolute;mso-position-horizontal-relative:text;mso-position-vertical:absolute;mso-position-vertical-relative:text;mso-width-percent:0;mso-height-percent:0;mso-width-relative:margin;mso-height-relative:margin;v-text-anchor:middle" o:gfxdata="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" filled="f" strokecolor="red" strokeweight="4.5pt"/>
+              <v:rect w14:anchorId="66CF1CD1" id="Rectangle 192" o:spid="_x0000_s1026" style="position:absolute;margin-left:362.65pt;margin-top:36.05pt;width:27.2pt;height:18.4pt;z-index:251736064;visibility:visible;mso-wrap-style:square;mso-width-percent:0;mso-height-percent:0;mso-wrap-distance-left:9pt;mso-wrap-distance-top:0;mso-wrap-distance-right:9pt;mso-wrap-distance-bottom:0;mso-position-horizontal:absolute;mso-position-horizontal-relative:text;mso-position-vertical:absolute;mso-position-vertical-relative:text;mso-width-percent:0;mso-height-percent:0;mso-width-relative:margin;mso-height-relative:margin;v-text-anchor:middle" o:gfxdata="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" filled="f" strokecolor="red" strokeweight="4.5pt"/>
             </w:pict>
           </mc:Fallback>
         </mc:AlternateContent>
@@ -5968,15 +6230,42 @@
         <w:rPr>
           <w:noProof/>
         </w:rPr>
-        <w:t>18</w:t>
-      </w:r>
-      <w:r>
+        <w:t>19</w:t>
+      </w:r>
+      <w:r>
+        <w:rPr>
+          <w:noProof/>
+        </w:rPr>
         <w:fldChar w:fldCharType="end"/>
       </w:r>
-    </w:p>
-    <w:p>
-      <w:r>
-        <w:t>Figure 18 shows the inventory view of the restaurant. It lists all ingredients and their quantity. The manager can then edit these quantities (1):</w:t>
+      <w:r>
+        <w:rPr>
+          <w:noProof/>
+        </w:rPr>
+        <w:t xml:space="preserve"> - </w:t>
+      </w:r>
+      <w:r>
+        <w:t xml:space="preserve">Restaurant </w:t>
+      </w:r>
+      <w:r>
+        <w:rPr>
+          <w:noProof/>
+        </w:rPr>
+        <w:t xml:space="preserve">Managers </w:t>
+      </w:r>
+      <w:r>
+        <w:t>Inventory View Page</w:t>
+      </w:r>
+    </w:p>
+    <w:p>
+      <w:r>
+        <w:t>Figure 1</w:t>
+      </w:r>
+      <w:r>
+        <w:t>9</w:t>
+      </w:r>
+      <w:r>
+        <w:t xml:space="preserve"> shows the inventory view of the restaurant. It lists all ingredients and their quantity. The manager can then edit these quantities (1):</w:t>
       </w:r>
     </w:p>
     <w:p>
@@ -6058,7 +6347,7 @@
           </mc:Choice>
           <mc:Fallback>
             <w:pict>
-              <v:rect w14:anchorId="14F2434F" id="Rectangle 193" o:spid="_x0000_s1026" style="position:absolute;margin-left:-4.7pt;margin-top:98.75pt;width:64.05pt;height:18.4pt;z-index:251738112;visibility:visible;mso-wrap-style:square;mso-width-percent:0;mso-height-percent:0;mso-wrap-distance-left:9pt;mso-wrap-distance-top:0;mso-wrap-distance-right:9pt;mso-wrap-distance-bottom:0;mso-position-horizontal:absolute;mso-position-horizontal-relative:text;mso-position-vertical:absolute;mso-position-vertical-relative:text;mso-width-percent:0;mso-height-percent:0;mso-width-relative:margin;mso-height-relative:margin;v-text-anchor:middle" o:gfxdata="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" filled="f" strokecolor="red" strokeweight="4.5pt"/>
+              <v:rect w14:anchorId="4DD3971F" id="Rectangle 193" o:spid="_x0000_s1026" style="position:absolute;margin-left:-4.7pt;margin-top:98.75pt;width:64.05pt;height:18.4pt;z-index:251738112;visibility:visible;mso-wrap-style:square;mso-width-percent:0;mso-height-percent:0;mso-wrap-distance-left:9pt;mso-wrap-distance-top:0;mso-wrap-distance-right:9pt;mso-wrap-distance-bottom:0;mso-position-horizontal:absolute;mso-position-horizontal-relative:text;mso-position-vertical:absolute;mso-position-vertical-relative:text;mso-width-percent:0;mso-height-percent:0;mso-width-relative:margin;mso-height-relative:margin;v-text-anchor:middle" o:gfxdata="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" filled="f" strokecolor="red" strokeweight="4.5pt"/>
             </w:pict>
           </mc:Fallback>
         </mc:AlternateContent>
@@ -6130,15 +6419,42 @@
         <w:rPr>
           <w:noProof/>
         </w:rPr>
-        <w:t>19</w:t>
-      </w:r>
-      <w:r>
+        <w:t>20</w:t>
+      </w:r>
+      <w:r>
+        <w:rPr>
+          <w:noProof/>
+        </w:rPr>
         <w:fldChar w:fldCharType="end"/>
       </w:r>
-    </w:p>
-    <w:p>
-      <w:r>
-        <w:t>Figure 19 shows the update inventory screen. Here the manager can update the quantity of any inventory item. Navigate to view shipments to view all shipments belonging to the restaurant the manager is assigned:</w:t>
+      <w:r>
+        <w:rPr>
+          <w:noProof/>
+        </w:rPr>
+        <w:t xml:space="preserve"> - </w:t>
+      </w:r>
+      <w:r>
+        <w:t xml:space="preserve">Restaurant </w:t>
+      </w:r>
+      <w:r>
+        <w:rPr>
+          <w:noProof/>
+        </w:rPr>
+        <w:t xml:space="preserve">Managers </w:t>
+      </w:r>
+      <w:r>
+        <w:t>Update Inventory View Page</w:t>
+      </w:r>
+    </w:p>
+    <w:p>
+      <w:r>
+        <w:t xml:space="preserve">Figure </w:t>
+      </w:r>
+      <w:r>
+        <w:t>20</w:t>
+      </w:r>
+      <w:r>
+        <w:t xml:space="preserve"> shows the update inventory screen. Here the manager can update the quantity of any inventory item. Navigate to view shipments to view all shipments belonging to the restaurant the manager is assigned:</w:t>
       </w:r>
     </w:p>
     <w:p>
@@ -6220,7 +6536,7 @@
           </mc:Choice>
           <mc:Fallback>
             <w:pict>
-              <v:rect w14:anchorId="4EA98418" id="Rectangle 198" o:spid="_x0000_s1026" style="position:absolute;margin-left:94.25pt;margin-top:59.45pt;width:64.05pt;height:18.4pt;z-index:251742208;visibility:visible;mso-wrap-style:square;mso-width-percent:0;mso-height-percent:0;mso-wrap-distance-left:9pt;mso-wrap-distance-top:0;mso-wrap-distance-right:9pt;mso-wrap-distance-bottom:0;mso-position-horizontal:absolute;mso-position-horizontal-relative:text;mso-position-vertical:absolute;mso-position-vertical-relative:text;mso-width-percent:0;mso-height-percent:0;mso-width-relative:margin;mso-height-relative:margin;v-text-anchor:middle" o:gfxdata="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" filled="f" strokecolor="red" strokeweight="4.5pt"/>
+              <v:rect w14:anchorId="728B8A0F" id="Rectangle 198" o:spid="_x0000_s1026" style="position:absolute;margin-left:94.25pt;margin-top:59.45pt;width:64.05pt;height:18.4pt;z-index:251742208;visibility:visible;mso-wrap-style:square;mso-width-percent:0;mso-height-percent:0;mso-wrap-distance-left:9pt;mso-wrap-distance-top:0;mso-wrap-distance-right:9pt;mso-wrap-distance-bottom:0;mso-position-horizontal:absolute;mso-position-horizontal-relative:text;mso-position-vertical:absolute;mso-position-vertical-relative:text;mso-width-percent:0;mso-height-percent:0;mso-width-relative:margin;mso-height-relative:margin;v-text-anchor:middle" o:gfxdata="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" filled="f" strokecolor="red" strokeweight="4.5pt"/>
             </w:pict>
           </mc:Fallback>
         </mc:AlternateContent>
@@ -6292,15 +6608,48 @@
         <w:rPr>
           <w:noProof/>
         </w:rPr>
-        <w:t>20</w:t>
-      </w:r>
-      <w:r>
+        <w:t>21</w:t>
+      </w:r>
+      <w:r>
+        <w:rPr>
+          <w:noProof/>
+        </w:rPr>
         <w:fldChar w:fldCharType="end"/>
       </w:r>
-    </w:p>
-    <w:p>
-      <w:r>
-        <w:t>Figure 20 shows all available shipments along with an option to add new shipments. Select the option highlighted in figure 20:</w:t>
+      <w:r>
+        <w:rPr>
+          <w:noProof/>
+        </w:rPr>
+        <w:t xml:space="preserve"> - </w:t>
+      </w:r>
+      <w:r>
+        <w:t xml:space="preserve">Restaurant </w:t>
+      </w:r>
+      <w:r>
+        <w:rPr>
+          <w:noProof/>
+        </w:rPr>
+        <w:t xml:space="preserve">Managers </w:t>
+      </w:r>
+      <w:r>
+        <w:t>Shipments View Page</w:t>
+      </w:r>
+    </w:p>
+    <w:p>
+      <w:r>
+        <w:t>Figure 2</w:t>
+      </w:r>
+      <w:r>
+        <w:t>1</w:t>
+      </w:r>
+      <w:r>
+        <w:t xml:space="preserve"> shows all available shipments along with an option to add new shipments. Select the option highlighted in figure 2</w:t>
+      </w:r>
+      <w:r>
+        <w:t>1</w:t>
+      </w:r>
+      <w:r>
+        <w:t>:</w:t>
       </w:r>
     </w:p>
     <w:p>
@@ -6374,15 +6723,42 @@
         <w:rPr>
           <w:noProof/>
         </w:rPr>
-        <w:t>21</w:t>
-      </w:r>
-      <w:r>
+        <w:t>22</w:t>
+      </w:r>
+      <w:r>
+        <w:rPr>
+          <w:noProof/>
+        </w:rPr>
         <w:fldChar w:fldCharType="end"/>
       </w:r>
-    </w:p>
-    <w:p>
-      <w:r>
-        <w:t xml:space="preserve">Figure 21 shows the </w:t>
+      <w:r>
+        <w:rPr>
+          <w:noProof/>
+        </w:rPr>
+        <w:t xml:space="preserve"> - </w:t>
+      </w:r>
+      <w:r>
+        <w:t xml:space="preserve">Restaurant </w:t>
+      </w:r>
+      <w:r>
+        <w:rPr>
+          <w:noProof/>
+        </w:rPr>
+        <w:t xml:space="preserve">Managers </w:t>
+      </w:r>
+      <w:r>
+        <w:t>Shipment Order Page</w:t>
+      </w:r>
+    </w:p>
+    <w:p>
+      <w:r>
+        <w:t>Figure 2</w:t>
+      </w:r>
+      <w:r>
+        <w:t>2</w:t>
+      </w:r>
+      <w:r>
+        <w:t xml:space="preserve"> shows the </w:t>
       </w:r>
       <w:r>
         <w:t>managers form to add new shipments. They can request any amount from the available ingredients from the selected warehouse.</w:t>
@@ -6412,13 +6788,7 @@
           <w:rPr>
             <w:rStyle w:val="Hyperlink"/>
           </w:rPr>
-          <w:t>WHmanager</w:t>
-        </w:r>
-        <w:r>
-          <w:rPr>
-            <w:rStyle w:val="Hyperlink"/>
-          </w:rPr>
-          <w:t>@gmail.com</w:t>
+          <w:t>WHmanager@gmail.com</w:t>
         </w:r>
       </w:hyperlink>
       <w:r>
@@ -6428,7 +6798,13 @@
     </w:p>
     <w:p>
       <w:r>
-        <w:t>After logging in with the above credentials you will be redirected to the Warehouse manager log screen shown in figure 22:</w:t>
+        <w:t>After logging in with the above credentials you will be redirected to the Warehouse manager log screen shown in figure 2</w:t>
+      </w:r>
+      <w:r>
+        <w:t>3</w:t>
+      </w:r>
+      <w:r>
+        <w:t>:</w:t>
       </w:r>
     </w:p>
     <w:p>
@@ -6510,7 +6886,7 @@
           </mc:Choice>
           <mc:Fallback>
             <w:pict>
-              <v:rect w14:anchorId="7505E83C" id="Rectangle 201" o:spid="_x0000_s1026" style="position:absolute;margin-left:0;margin-top:26.65pt;width:64.05pt;height:18.4pt;z-index:251744256;visibility:visible;mso-wrap-style:square;mso-width-percent:0;mso-height-percent:0;mso-wrap-distance-left:9pt;mso-wrap-distance-top:0;mso-wrap-distance-right:9pt;mso-wrap-distance-bottom:0;mso-position-horizontal:absolute;mso-position-horizontal-relative:text;mso-position-vertical:absolute;mso-position-vertical-relative:text;mso-width-percent:0;mso-height-percent:0;mso-width-relative:margin;mso-height-relative:margin;v-text-anchor:middle" o:gfxdata="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" filled="f" strokecolor="red" strokeweight="4.5pt"/>
+              <v:rect w14:anchorId="68E82F9C" id="Rectangle 201" o:spid="_x0000_s1026" style="position:absolute;margin-left:0;margin-top:26.65pt;width:64.05pt;height:18.4pt;z-index:251744256;visibility:visible;mso-wrap-style:square;mso-width-percent:0;mso-height-percent:0;mso-wrap-distance-left:9pt;mso-wrap-distance-top:0;mso-wrap-distance-right:9pt;mso-wrap-distance-bottom:0;mso-position-horizontal:absolute;mso-position-horizontal-relative:text;mso-position-vertical:absolute;mso-position-vertical-relative:text;mso-width-percent:0;mso-height-percent:0;mso-width-relative:margin;mso-height-relative:margin;v-text-anchor:middle" o:gfxdata="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" filled="f" strokecolor="red" strokeweight="4.5pt"/>
             </w:pict>
           </mc:Fallback>
         </mc:AlternateContent>
@@ -6573,7 +6949,10 @@
         <w:fldChar w:fldCharType="begin"/>
       </w:r>
       <w:r>
-        <w:instrText xml:space="preserve"> SEQ Figure \* ARABIC </w:instrText>
+        <w:instrText xml:space="preserve"> SEQ Figure \* </w:instrText>
+      </w:r>
+      <w:r>
+        <w:instrText xml:space="preserve">ARABIC </w:instrText>
       </w:r>
       <w:r>
         <w:fldChar w:fldCharType="separate"/>
@@ -6582,15 +6961,42 @@
         <w:rPr>
           <w:noProof/>
         </w:rPr>
-        <w:t>22</w:t>
-      </w:r>
-      <w:r>
+        <w:t>23</w:t>
+      </w:r>
+      <w:r>
+        <w:rPr>
+          <w:noProof/>
+        </w:rPr>
         <w:fldChar w:fldCharType="end"/>
       </w:r>
-    </w:p>
-    <w:p>
-      <w:r>
-        <w:t>Select Shipments highlighted in figure 22:</w:t>
+      <w:r>
+        <w:rPr>
+          <w:noProof/>
+        </w:rPr>
+        <w:t xml:space="preserve"> – Warehouse </w:t>
+      </w:r>
+      <w:r>
+        <w:rPr>
+          <w:noProof/>
+        </w:rPr>
+        <w:t xml:space="preserve">Managers </w:t>
+      </w:r>
+      <w:r>
+        <w:rPr>
+          <w:noProof/>
+        </w:rPr>
+        <w:t>Log View Page</w:t>
+      </w:r>
+    </w:p>
+    <w:p>
+      <w:r>
+        <w:t>Select Shipments highlighted in figure 2</w:t>
+      </w:r>
+      <w:r>
+        <w:t>3</w:t>
+      </w:r>
+      <w:r>
+        <w:t>:</w:t>
       </w:r>
     </w:p>
     <w:p>
@@ -7056,7 +7462,7 @@
           </mc:Choice>
           <mc:Fallback>
             <w:pict>
-              <v:rect w14:anchorId="282B1AB0" id="Rectangle 205" o:spid="_x0000_s1026" style="position:absolute;margin-left:-3.5pt;margin-top:42.45pt;width:64.05pt;height:18.4pt;z-index:251750400;visibility:visible;mso-wrap-style:square;mso-width-percent:0;mso-height-percent:0;mso-wrap-distance-left:9pt;mso-wrap-distance-top:0;mso-wrap-distance-right:9pt;mso-wrap-distance-bottom:0;mso-position-horizontal:absolute;mso-position-horizontal-relative:text;mso-position-vertical:absolute;mso-position-vertical-relative:text;mso-width-percent:0;mso-height-percent:0;mso-width-relative:margin;mso-height-relative:margin;v-text-anchor:middle" o:gfxdata="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" filled="f" strokecolor="red" strokeweight="4.5pt"/>
+              <v:rect w14:anchorId="01B6472D" id="Rectangle 205" o:spid="_x0000_s1026" style="position:absolute;margin-left:-3.5pt;margin-top:42.45pt;width:64.05pt;height:18.4pt;z-index:251750400;visibility:visible;mso-wrap-style:square;mso-width-percent:0;mso-height-percent:0;mso-wrap-distance-left:9pt;mso-wrap-distance-top:0;mso-wrap-distance-right:9pt;mso-wrap-distance-bottom:0;mso-position-horizontal:absolute;mso-position-horizontal-relative:text;mso-position-vertical:absolute;mso-position-vertical-relative:text;mso-width-percent:0;mso-height-percent:0;mso-width-relative:margin;mso-height-relative:margin;v-text-anchor:middle" o:gfxdata="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" filled="f" strokecolor="red" strokeweight="4.5pt"/>
             </w:pict>
           </mc:Fallback>
         </mc:AlternateContent>
@@ -7136,7 +7542,7 @@
           </mc:Choice>
           <mc:Fallback>
             <w:pict>
-              <v:rect w14:anchorId="08ED80C2" id="Rectangle 204" o:spid="_x0000_s1026" style="position:absolute;margin-left:336.35pt;margin-top:111.7pt;width:64.05pt;height:37.7pt;z-index:251748352;visibility:visible;mso-wrap-style:square;mso-width-percent:0;mso-height-percent:0;mso-wrap-distance-left:9pt;mso-wrap-distance-top:0;mso-wrap-distance-right:9pt;mso-wrap-distance-bottom:0;mso-position-horizontal:absolute;mso-position-horizontal-relative:text;mso-position-vertical:absolute;mso-position-vertical-relative:text;mso-width-percent:0;mso-height-percent:0;mso-width-relative:margin;mso-height-relative:margin;v-text-anchor:middle" o:gfxdata="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" filled="f" strokecolor="red" strokeweight="4.5pt"/>
+              <v:rect w14:anchorId="10D229ED" id="Rectangle 204" o:spid="_x0000_s1026" style="position:absolute;margin-left:336.35pt;margin-top:111.7pt;width:64.05pt;height:37.7pt;z-index:251748352;visibility:visible;mso-wrap-style:square;mso-width-percent:0;mso-height-percent:0;mso-wrap-distance-left:9pt;mso-wrap-distance-top:0;mso-wrap-distance-right:9pt;mso-wrap-distance-bottom:0;mso-position-horizontal:absolute;mso-position-horizontal-relative:text;mso-position-vertical:absolute;mso-position-vertical-relative:text;mso-width-percent:0;mso-height-percent:0;mso-width-relative:margin;mso-height-relative:margin;v-text-anchor:middle" o:gfxdata="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" filled="f" strokecolor="red" strokeweight="4.5pt"/>
             </w:pict>
           </mc:Fallback>
         </mc:AlternateContent>
@@ -7216,7 +7622,7 @@
           </mc:Choice>
           <mc:Fallback>
             <w:pict>
-              <v:rect w14:anchorId="7E2F136E" id="Rectangle 203" o:spid="_x0000_s1026" style="position:absolute;margin-left:388.45pt;margin-top:36.45pt;width:42.4pt;height:18.4pt;z-index:251746304;visibility:visible;mso-wrap-style:square;mso-width-percent:0;mso-height-percent:0;mso-wrap-distance-left:9pt;mso-wrap-distance-top:0;mso-wrap-distance-right:9pt;mso-wrap-distance-bottom:0;mso-position-horizontal:absolute;mso-position-horizontal-relative:text;mso-position-vertical:absolute;mso-position-vertical-relative:text;mso-width-percent:0;mso-height-percent:0;mso-width-relative:margin;mso-height-relative:margin;v-text-anchor:middle" o:gfxdata="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" filled="f" strokecolor="red" strokeweight="4.5pt"/>
+              <v:rect w14:anchorId="5F6882BC" id="Rectangle 203" o:spid="_x0000_s1026" style="position:absolute;margin-left:388.45pt;margin-top:36.45pt;width:42.4pt;height:18.4pt;z-index:251746304;visibility:visible;mso-wrap-style:square;mso-width-percent:0;mso-height-percent:0;mso-wrap-distance-left:9pt;mso-wrap-distance-top:0;mso-wrap-distance-right:9pt;mso-wrap-distance-bottom:0;mso-position-horizontal:absolute;mso-position-horizontal-relative:text;mso-position-vertical:absolute;mso-position-vertical-relative:text;mso-width-percent:0;mso-height-percent:0;mso-width-relative:margin;mso-height-relative:margin;v-text-anchor:middle" o:gfxdata="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" filled="f" strokecolor="red" strokeweight="4.5pt"/>
             </w:pict>
           </mc:Fallback>
         </mc:AlternateContent>
@@ -7288,15 +7694,42 @@
         <w:rPr>
           <w:noProof/>
         </w:rPr>
-        <w:t>23</w:t>
-      </w:r>
-      <w:r>
+        <w:t>24</w:t>
+      </w:r>
+      <w:r>
+        <w:rPr>
+          <w:noProof/>
+        </w:rPr>
         <w:fldChar w:fldCharType="end"/>
       </w:r>
-    </w:p>
-    <w:p>
-      <w:r>
-        <w:t>Figure 23 shows all shipments from the warehouse that the warehouse manager is assigned. They can Accept or Deny (1) shipment requests created by Restaurant managers. These will change the status from Pending to In Progress or Declined depending on whether it was accepted or denied (2). Lastly, Select View Inventory:</w:t>
+      <w:r>
+        <w:rPr>
+          <w:noProof/>
+        </w:rPr>
+        <w:t xml:space="preserve"> - Warehouse </w:t>
+      </w:r>
+      <w:r>
+        <w:rPr>
+          <w:noProof/>
+        </w:rPr>
+        <w:t xml:space="preserve">Managers </w:t>
+      </w:r>
+      <w:r>
+        <w:rPr>
+          <w:noProof/>
+        </w:rPr>
+        <w:t>Shipments View Page</w:t>
+      </w:r>
+    </w:p>
+    <w:p>
+      <w:r>
+        <w:t>Figure 2</w:t>
+      </w:r>
+      <w:r>
+        <w:t>4</w:t>
+      </w:r>
+      <w:r>
+        <w:t xml:space="preserve"> shows all shipments from the warehouse that the warehouse manager is assigned. They can Accept or Deny (1) shipment requests created by Restaurant managers. These will change the status from Pending to In Progress or Declined depending on whether it was accepted or denied (2). Lastly, Select View Inventory:</w:t>
       </w:r>
     </w:p>
     <w:p>
@@ -7378,7 +7811,7 @@
           </mc:Choice>
           <mc:Fallback>
             <w:pict>
-              <v:rect w14:anchorId="3F2226BD" id="Rectangle 212" o:spid="_x0000_s1026" style="position:absolute;margin-left:360.9pt;margin-top:36.4pt;width:39.45pt;height:18.4pt;z-index:251758592;visibility:visible;mso-wrap-style:square;mso-width-percent:0;mso-height-percent:0;mso-wrap-distance-left:9pt;mso-wrap-distance-top:0;mso-wrap-distance-right:9pt;mso-wrap-distance-bottom:0;mso-position-horizontal:absolute;mso-position-horizontal-relative:text;mso-position-vertical:absolute;mso-position-vertical-relative:text;mso-width-percent:0;mso-height-percent:0;mso-width-relative:margin;mso-height-relative:margin;v-text-anchor:middle" o:gfxdata="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" filled="f" strokecolor="red" strokeweight="4.5pt"/>
+              <v:rect w14:anchorId="66CBE8CC" id="Rectangle 212" o:spid="_x0000_s1026" style="position:absolute;margin-left:360.9pt;margin-top:36.4pt;width:39.45pt;height:18.4pt;z-index:251758592;visibility:visible;mso-wrap-style:square;mso-width-percent:0;mso-height-percent:0;mso-wrap-distance-left:9pt;mso-wrap-distance-top:0;mso-wrap-distance-right:9pt;mso-wrap-distance-bottom:0;mso-position-horizontal:absolute;mso-position-horizontal-relative:text;mso-position-vertical:absolute;mso-position-vertical-relative:text;mso-width-percent:0;mso-height-percent:0;mso-width-relative:margin;mso-height-relative:margin;v-text-anchor:middle" o:gfxdata="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" filled="f" strokecolor="red" strokeweight="4.5pt"/>
             </w:pict>
           </mc:Fallback>
         </mc:AlternateContent>
@@ -7450,15 +7883,54 @@
         <w:rPr>
           <w:noProof/>
         </w:rPr>
-        <w:t>24</w:t>
-      </w:r>
-      <w:r>
+        <w:t>25</w:t>
+      </w:r>
+      <w:r>
+        <w:rPr>
+          <w:noProof/>
+        </w:rPr>
         <w:fldChar w:fldCharType="end"/>
       </w:r>
-    </w:p>
-    <w:p>
-      <w:r>
-        <w:t>Figure 24 shows the inventory for the warehouse the warehouse manager is assigned to. They can edit their inventory item by selecting edit in the highlighted part of figure 24:</w:t>
+      <w:r>
+        <w:rPr>
+          <w:noProof/>
+        </w:rPr>
+        <w:t xml:space="preserve"> - </w:t>
+      </w:r>
+      <w:r>
+        <w:rPr>
+          <w:noProof/>
+        </w:rPr>
+        <w:t>Warehouse Manager</w:t>
+      </w:r>
+      <w:r>
+        <w:rPr>
+          <w:noProof/>
+        </w:rPr>
+        <w:t>s</w:t>
+      </w:r>
+      <w:r>
+        <w:rPr>
+          <w:noProof/>
+        </w:rPr>
+        <w:t xml:space="preserve"> Inventory View Page</w:t>
+      </w:r>
+    </w:p>
+    <w:p>
+      <w:r>
+        <w:t>Figure 2</w:t>
+      </w:r>
+      <w:r>
+        <w:t>5</w:t>
+      </w:r>
+      <w:r>
+        <w:t xml:space="preserve"> shows the inventory for the warehouse the warehouse manager is assigned to. They can edit their inventory item by selecting edit in the highlighted part of figure 2</w:t>
+      </w:r>
+      <w:r>
+        <w:t>5</w:t>
+      </w:r>
+      <w:r>
+        <w:t>:</w:t>
       </w:r>
     </w:p>
     <w:p>
@@ -7532,10 +8004,37 @@
         <w:rPr>
           <w:noProof/>
         </w:rPr>
-        <w:t>25</w:t>
-      </w:r>
-      <w:r>
+        <w:t>26</w:t>
+      </w:r>
+      <w:r>
+        <w:rPr>
+          <w:noProof/>
+        </w:rPr>
         <w:fldChar w:fldCharType="end"/>
+      </w:r>
+      <w:r>
+        <w:rPr>
+          <w:noProof/>
+        </w:rPr>
+        <w:t xml:space="preserve"> - </w:t>
+      </w:r>
+      <w:r>
+        <w:rPr>
+          <w:noProof/>
+        </w:rPr>
+        <w:t>Warehouse Manager</w:t>
+      </w:r>
+      <w:r>
+        <w:rPr>
+          <w:noProof/>
+        </w:rPr>
+        <w:t>s</w:t>
+      </w:r>
+      <w:r>
+        <w:rPr>
+          <w:noProof/>
+        </w:rPr>
+        <w:t xml:space="preserve"> Update Inventory Item Page</w:t>
       </w:r>
     </w:p>
     <w:p>
@@ -7565,13 +8064,7 @@
           <w:rPr>
             <w:rStyle w:val="Hyperlink"/>
           </w:rPr>
-          <w:t>Administrator</w:t>
-        </w:r>
-        <w:r>
-          <w:rPr>
-            <w:rStyle w:val="Hyperlink"/>
-          </w:rPr>
-          <w:t>@gmail.com</w:t>
+          <w:t>Administrator@gmail.com</w:t>
         </w:r>
       </w:hyperlink>
       <w:r>
@@ -7581,7 +8074,13 @@
     </w:p>
     <w:p>
       <w:r>
-        <w:t>After logging in with the above credentials you will be redirected to the local admin log page shown in figure 26:</w:t>
+        <w:t>After logging in with the above credentials you will be redirected to the local admin log page shown in figure 2</w:t>
+      </w:r>
+      <w:r>
+        <w:t>7</w:t>
+      </w:r>
+      <w:r>
+        <w:t>:</w:t>
       </w:r>
     </w:p>
     <w:p>
@@ -7660,7 +8159,7 @@
           </mc:Choice>
           <mc:Fallback>
             <w:pict>
-              <v:rect w14:anchorId="4E97B131" id="Rectangle 216" o:spid="_x0000_s1026" style="position:absolute;margin-left:-4.95pt;margin-top:27.85pt;width:63.2pt;height:16.05pt;z-index:251760640;visibility:visible;mso-wrap-style:square;mso-height-percent:0;mso-wrap-distance-left:9pt;mso-wrap-distance-top:0;mso-wrap-distance-right:9pt;mso-wrap-distance-bottom:0;mso-position-horizontal:absolute;mso-position-horizontal-relative:text;mso-position-vertical:absolute;mso-position-vertical-relative:text;mso-height-percent:0;mso-height-relative:margin;v-text-anchor:middle" o:gfxdata="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" filled="f" strokecolor="red" strokeweight="4.5pt"/>
+              <v:rect w14:anchorId="67F9AC4D" id="Rectangle 216" o:spid="_x0000_s1026" style="position:absolute;margin-left:-4.95pt;margin-top:27.85pt;width:63.2pt;height:16.05pt;z-index:251760640;visibility:visible;mso-wrap-style:square;mso-height-percent:0;mso-wrap-distance-left:9pt;mso-wrap-distance-top:0;mso-wrap-distance-right:9pt;mso-wrap-distance-bottom:0;mso-position-horizontal:absolute;mso-position-horizontal-relative:text;mso-position-vertical:absolute;mso-position-vertical-relative:text;mso-height-percent:0;mso-height-relative:margin;v-text-anchor:middle" o:gfxdata="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" filled="f" strokecolor="red" strokeweight="4.5pt"/>
             </w:pict>
           </mc:Fallback>
         </mc:AlternateContent>
@@ -7732,15 +8231,39 @@
         <w:rPr>
           <w:noProof/>
         </w:rPr>
-        <w:t>26</w:t>
-      </w:r>
-      <w:r>
+        <w:t>27</w:t>
+      </w:r>
+      <w:r>
+        <w:rPr>
+          <w:noProof/>
+        </w:rPr>
         <w:fldChar w:fldCharType="end"/>
       </w:r>
-    </w:p>
-    <w:p>
-      <w:r>
-        <w:t>Select View Customers highlighted in figure 26</w:t>
+      <w:r>
+        <w:rPr>
+          <w:noProof/>
+        </w:rPr>
+        <w:t xml:space="preserve"> – Local Administrator</w:t>
+      </w:r>
+      <w:r>
+        <w:rPr>
+          <w:noProof/>
+        </w:rPr>
+        <w:t>s</w:t>
+      </w:r>
+      <w:r>
+        <w:rPr>
+          <w:noProof/>
+        </w:rPr>
+        <w:t xml:space="preserve"> Log View Page</w:t>
+      </w:r>
+    </w:p>
+    <w:p>
+      <w:r>
+        <w:t>Select View Customers highlighted in figure 2</w:t>
+      </w:r>
+      <w:r>
+        <w:t>7</w:t>
       </w:r>
       <w:r>
         <w:t xml:space="preserve"> to show all customers:</w:t>
@@ -8075,7 +8598,7 @@
           </mc:Choice>
           <mc:Fallback>
             <w:pict>
-              <v:rect w14:anchorId="0D4236A9" id="Rectangle 220" o:spid="_x0000_s1026" style="position:absolute;margin-left:90.75pt;margin-top:76.4pt;width:63.2pt;height:28.1pt;z-index:251764736;visibility:visible;mso-wrap-style:square;mso-wrap-distance-left:9pt;mso-wrap-distance-top:0;mso-wrap-distance-right:9pt;mso-wrap-distance-bottom:0;mso-position-horizontal:absolute;mso-position-horizontal-relative:text;mso-position-vertical:absolute;mso-position-vertical-relative:text;v-text-anchor:middle" o:gfxdata="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" filled="f" strokecolor="red" strokeweight="4.5pt"/>
+              <v:rect w14:anchorId="1BC2B1C4" id="Rectangle 220" o:spid="_x0000_s1026" style="position:absolute;margin-left:90.75pt;margin-top:76.4pt;width:63.2pt;height:28.1pt;z-index:251764736;visibility:visible;mso-wrap-style:square;mso-wrap-distance-left:9pt;mso-wrap-distance-top:0;mso-wrap-distance-right:9pt;mso-wrap-distance-bottom:0;mso-position-horizontal:absolute;mso-position-horizontal-relative:text;mso-position-vertical:absolute;mso-position-vertical-relative:text;v-text-anchor:middle" o:gfxdata="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" filled="f" strokecolor="red" strokeweight="4.5pt"/>
             </w:pict>
           </mc:Fallback>
         </mc:AlternateContent>
@@ -8152,7 +8675,7 @@
           </mc:Choice>
           <mc:Fallback>
             <w:pict>
-              <v:rect w14:anchorId="7E202FBF" id="Rectangle 219" o:spid="_x0000_s1026" style="position:absolute;margin-left:357.4pt;margin-top:35.05pt;width:63.2pt;height:19pt;z-index:251762688;visibility:visible;mso-wrap-style:square;mso-height-percent:0;mso-wrap-distance-left:9pt;mso-wrap-distance-top:0;mso-wrap-distance-right:9pt;mso-wrap-distance-bottom:0;mso-position-horizontal:absolute;mso-position-horizontal-relative:text;mso-position-vertical:absolute;mso-position-vertical-relative:text;mso-height-percent:0;mso-height-relative:margin;v-text-anchor:middle" o:gfxdata="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" filled="f" strokecolor="red" strokeweight="4.5pt"/>
+              <v:rect w14:anchorId="21749559" id="Rectangle 219" o:spid="_x0000_s1026" style="position:absolute;margin-left:357.4pt;margin-top:35.05pt;width:63.2pt;height:19pt;z-index:251762688;visibility:visible;mso-wrap-style:square;mso-height-percent:0;mso-wrap-distance-left:9pt;mso-wrap-distance-top:0;mso-wrap-distance-right:9pt;mso-wrap-distance-bottom:0;mso-position-horizontal:absolute;mso-position-horizontal-relative:text;mso-position-vertical:absolute;mso-position-vertical-relative:text;mso-height-percent:0;mso-height-relative:margin;v-text-anchor:middle" o:gfxdata="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" filled="f" strokecolor="red" strokeweight="4.5pt"/>
             </w:pict>
           </mc:Fallback>
         </mc:AlternateContent>
@@ -8224,15 +8747,60 @@
         <w:rPr>
           <w:noProof/>
         </w:rPr>
-        <w:t>27</w:t>
-      </w:r>
-      <w:r>
+        <w:t>28</w:t>
+      </w:r>
+      <w:r>
+        <w:rPr>
+          <w:noProof/>
+        </w:rPr>
         <w:fldChar w:fldCharType="end"/>
       </w:r>
-    </w:p>
-    <w:p>
-      <w:r>
-        <w:t>Figure 27 shows three different options local admins have with customers. They can edit, delete (1), or add a new customer (2). Selecting edit will show the page seen in figure 28, while selecting new customer will show the page seen in figure 29:</w:t>
+      <w:r>
+        <w:rPr>
+          <w:noProof/>
+        </w:rPr>
+        <w:t xml:space="preserve"> - </w:t>
+      </w:r>
+      <w:r>
+        <w:rPr>
+          <w:noProof/>
+        </w:rPr>
+        <w:t>Local Administrator</w:t>
+      </w:r>
+      <w:r>
+        <w:rPr>
+          <w:noProof/>
+        </w:rPr>
+        <w:t>s</w:t>
+      </w:r>
+      <w:r>
+        <w:rPr>
+          <w:noProof/>
+        </w:rPr>
+        <w:t xml:space="preserve"> Customers List View Page</w:t>
+      </w:r>
+    </w:p>
+    <w:p>
+      <w:r>
+        <w:t>Figure 2</w:t>
+      </w:r>
+      <w:r>
+        <w:t>8</w:t>
+      </w:r>
+      <w:r>
+        <w:t xml:space="preserve"> shows three different options local admins have with customers. They can edit, delete (1), or add a new customer (2). Selecting edit will show the page seen in figure 2</w:t>
+      </w:r>
+      <w:r>
+        <w:t>9</w:t>
+      </w:r>
+      <w:r>
+        <w:t xml:space="preserve">, while selecting new customer will show the page seen in figure </w:t>
+      </w:r>
+      <w:r>
+        <w:t>30</w:t>
+      </w:r>
+      <w:r>
+        <w:t>:</w:t>
       </w:r>
     </w:p>
     <w:p>
@@ -8306,10 +8874,37 @@
         <w:rPr>
           <w:noProof/>
         </w:rPr>
-        <w:t>28</w:t>
-      </w:r>
-      <w:r>
+        <w:t>29</w:t>
+      </w:r>
+      <w:r>
+        <w:rPr>
+          <w:noProof/>
+        </w:rPr>
         <w:fldChar w:fldCharType="end"/>
+      </w:r>
+      <w:r>
+        <w:rPr>
+          <w:noProof/>
+        </w:rPr>
+        <w:t xml:space="preserve"> - </w:t>
+      </w:r>
+      <w:r>
+        <w:rPr>
+          <w:noProof/>
+        </w:rPr>
+        <w:t>Local Administrator</w:t>
+      </w:r>
+      <w:r>
+        <w:rPr>
+          <w:noProof/>
+        </w:rPr>
+        <w:t>s</w:t>
+      </w:r>
+      <w:r>
+        <w:rPr>
+          <w:noProof/>
+        </w:rPr>
+        <w:t xml:space="preserve"> Update Customer Information Page</w:t>
       </w:r>
     </w:p>
     <w:p>
@@ -8388,7 +8983,7 @@
           </mc:Choice>
           <mc:Fallback>
             <w:pict>
-              <v:rect w14:anchorId="20B0BCB1" id="Rectangle 226" o:spid="_x0000_s1026" style="position:absolute;margin-left:-7.3pt;margin-top:42.7pt;width:63.2pt;height:18.4pt;z-index:251770880;visibility:visible;mso-wrap-style:square;mso-height-percent:0;mso-wrap-distance-left:9pt;mso-wrap-distance-top:0;mso-wrap-distance-right:9pt;mso-wrap-distance-bottom:0;mso-position-horizontal:absolute;mso-position-horizontal-relative:text;mso-position-vertical:absolute;mso-position-vertical-relative:text;mso-height-percent:0;mso-height-relative:margin;v-text-anchor:middle" o:gfxdata="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" filled="f" strokecolor="red" strokeweight="4.5pt"/>
+              <v:rect w14:anchorId="1311F23B" id="Rectangle 226" o:spid="_x0000_s1026" style="position:absolute;margin-left:-7.3pt;margin-top:42.7pt;width:63.2pt;height:18.4pt;z-index:251770880;visibility:visible;mso-wrap-style:square;mso-height-percent:0;mso-wrap-distance-left:9pt;mso-wrap-distance-top:0;mso-wrap-distance-right:9pt;mso-wrap-distance-bottom:0;mso-position-horizontal:absolute;mso-position-horizontal-relative:text;mso-position-vertical:absolute;mso-position-vertical-relative:text;mso-height-percent:0;mso-height-relative:margin;v-text-anchor:middle" o:gfxdata="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" filled="f" strokecolor="red" strokeweight="4.5pt"/>
             </w:pict>
           </mc:Fallback>
         </mc:AlternateContent>
@@ -8460,15 +9055,48 @@
         <w:rPr>
           <w:noProof/>
         </w:rPr>
-        <w:t>29</w:t>
-      </w:r>
-      <w:r>
+        <w:t>30</w:t>
+      </w:r>
+      <w:r>
+        <w:rPr>
+          <w:noProof/>
+        </w:rPr>
         <w:fldChar w:fldCharType="end"/>
       </w:r>
-    </w:p>
-    <w:p>
-      <w:r>
-        <w:t>Select View Managers highlighted in figure 29 to see all managers assigned to the restaurants that the admin is also assigned to:</w:t>
+      <w:r>
+        <w:rPr>
+          <w:noProof/>
+        </w:rPr>
+        <w:t xml:space="preserve"> - </w:t>
+      </w:r>
+      <w:r>
+        <w:rPr>
+          <w:noProof/>
+        </w:rPr>
+        <w:t>Local Administrator</w:t>
+      </w:r>
+      <w:r>
+        <w:rPr>
+          <w:noProof/>
+        </w:rPr>
+        <w:t>s</w:t>
+      </w:r>
+      <w:r>
+        <w:rPr>
+          <w:noProof/>
+        </w:rPr>
+        <w:t xml:space="preserve"> Add New Customer Page</w:t>
+      </w:r>
+    </w:p>
+    <w:p>
+      <w:r>
+        <w:t xml:space="preserve">Select View Managers highlighted in figure </w:t>
+      </w:r>
+      <w:r>
+        <w:t>30</w:t>
+      </w:r>
+      <w:r>
+        <w:t xml:space="preserve"> to see all managers assigned to the restaurants that the admin is also assigned to:</w:t>
       </w:r>
     </w:p>
     <w:p>
@@ -8800,7 +9428,7 @@
           </mc:Choice>
           <mc:Fallback>
             <w:pict>
-              <v:rect w14:anchorId="17E7BFDA" id="Rectangle 229" o:spid="_x0000_s1026" style="position:absolute;margin-left:375.8pt;margin-top:33.95pt;width:63.2pt;height:28.1pt;z-index:251774976;visibility:visible;mso-wrap-style:square;mso-wrap-distance-left:9pt;mso-wrap-distance-top:0;mso-wrap-distance-right:9pt;mso-wrap-distance-bottom:0;mso-position-horizontal:absolute;mso-position-horizontal-relative:text;mso-position-vertical:absolute;mso-position-vertical-relative:text;v-text-anchor:middle" o:gfxdata="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" filled="f" strokecolor="red" strokeweight="4.5pt"/>
+              <v:rect w14:anchorId="7AD6722F" id="Rectangle 229" o:spid="_x0000_s1026" style="position:absolute;margin-left:375.8pt;margin-top:33.95pt;width:63.2pt;height:28.1pt;z-index:251774976;visibility:visible;mso-wrap-style:square;mso-wrap-distance-left:9pt;mso-wrap-distance-top:0;mso-wrap-distance-right:9pt;mso-wrap-distance-bottom:0;mso-position-horizontal:absolute;mso-position-horizontal-relative:text;mso-position-vertical:absolute;mso-position-vertical-relative:text;v-text-anchor:middle" o:gfxdata="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" filled="f" strokecolor="red" strokeweight="4.5pt"/>
             </w:pict>
           </mc:Fallback>
         </mc:AlternateContent>
@@ -8874,7 +9502,7 @@
           </mc:Choice>
           <mc:Fallback>
             <w:pict>
-              <v:rect w14:anchorId="6C33DBA3" id="Rectangle 228" o:spid="_x0000_s1026" style="position:absolute;margin-left:90.75pt;margin-top:44.8pt;width:63.2pt;height:28.1pt;z-index:251772928;visibility:visible;mso-wrap-style:square;mso-wrap-distance-left:9pt;mso-wrap-distance-top:0;mso-wrap-distance-right:9pt;mso-wrap-distance-bottom:0;mso-position-horizontal:absolute;mso-position-horizontal-relative:text;mso-position-vertical:absolute;mso-position-vertical-relative:text;v-text-anchor:middle" o:gfxdata="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" filled="f" strokecolor="red" strokeweight="4.5pt"/>
+              <v:rect w14:anchorId="11791D5E" id="Rectangle 228" o:spid="_x0000_s1026" style="position:absolute;margin-left:90.75pt;margin-top:44.8pt;width:63.2pt;height:28.1pt;z-index:251772928;visibility:visible;mso-wrap-style:square;mso-wrap-distance-left:9pt;mso-wrap-distance-top:0;mso-wrap-distance-right:9pt;mso-wrap-distance-bottom:0;mso-position-horizontal:absolute;mso-position-horizontal-relative:text;mso-position-vertical:absolute;mso-position-vertical-relative:text;v-text-anchor:middle" o:gfxdata="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" filled="f" strokecolor="red" strokeweight="4.5pt"/>
             </w:pict>
           </mc:Fallback>
         </mc:AlternateContent>
@@ -8946,15 +9574,60 @@
         <w:rPr>
           <w:noProof/>
         </w:rPr>
-        <w:t>30</w:t>
-      </w:r>
-      <w:r>
+        <w:t>31</w:t>
+      </w:r>
+      <w:r>
+        <w:rPr>
+          <w:noProof/>
+        </w:rPr>
         <w:fldChar w:fldCharType="end"/>
       </w:r>
-    </w:p>
-    <w:p>
-      <w:r>
-        <w:t>Figure 30 shows the options local admins have to change local restaurant managers. They can edit, delete (1) and add new managers (2). Editing managers will show page seen in figure 31, and adding new managers will show page in figure 32:</w:t>
+      <w:r>
+        <w:rPr>
+          <w:noProof/>
+        </w:rPr>
+        <w:t xml:space="preserve"> - </w:t>
+      </w:r>
+      <w:r>
+        <w:rPr>
+          <w:noProof/>
+        </w:rPr>
+        <w:t>Local Administrator</w:t>
+      </w:r>
+      <w:r>
+        <w:rPr>
+          <w:noProof/>
+        </w:rPr>
+        <w:t>s</w:t>
+      </w:r>
+      <w:r>
+        <w:rPr>
+          <w:noProof/>
+        </w:rPr>
+        <w:t xml:space="preserve"> List of Managers View</w:t>
+      </w:r>
+    </w:p>
+    <w:p>
+      <w:r>
+        <w:t>Figure 3</w:t>
+      </w:r>
+      <w:r>
+        <w:t>1</w:t>
+      </w:r>
+      <w:r>
+        <w:t xml:space="preserve"> shows the options local admins have to change local restaurant managers. They can edit, delete (1) and add new managers (2). Editing managers will show page seen in figure 3</w:t>
+      </w:r>
+      <w:r>
+        <w:t>2</w:t>
+      </w:r>
+      <w:r>
+        <w:t>, and adding new managers will show page in figure 3</w:t>
+      </w:r>
+      <w:r>
+        <w:t>3</w:t>
+      </w:r>
+      <w:r>
+        <w:t>:</w:t>
       </w:r>
     </w:p>
     <w:p>
@@ -9028,10 +9701,37 @@
         <w:rPr>
           <w:noProof/>
         </w:rPr>
-        <w:t>31</w:t>
-      </w:r>
-      <w:r>
+        <w:t>32</w:t>
+      </w:r>
+      <w:r>
+        <w:rPr>
+          <w:noProof/>
+        </w:rPr>
         <w:fldChar w:fldCharType="end"/>
+      </w:r>
+      <w:r>
+        <w:rPr>
+          <w:noProof/>
+        </w:rPr>
+        <w:t xml:space="preserve"> - </w:t>
+      </w:r>
+      <w:r>
+        <w:rPr>
+          <w:noProof/>
+        </w:rPr>
+        <w:t>Local Administrator</w:t>
+      </w:r>
+      <w:r>
+        <w:rPr>
+          <w:noProof/>
+        </w:rPr>
+        <w:t>s</w:t>
+      </w:r>
+      <w:r>
+        <w:rPr>
+          <w:noProof/>
+        </w:rPr>
+        <w:t xml:space="preserve"> Update Manager Information Page</w:t>
       </w:r>
     </w:p>
     <w:p>
@@ -9107,7 +9807,7 @@
           </mc:Choice>
           <mc:Fallback>
             <w:pict>
-              <v:rect w14:anchorId="19454D06" id="Rectangle 235" o:spid="_x0000_s1026" style="position:absolute;margin-left:-8.2pt;margin-top:48.9pt;width:63.2pt;height:28.1pt;z-index:251781120;visibility:visible;mso-wrap-style:square;mso-wrap-distance-left:9pt;mso-wrap-distance-top:0;mso-wrap-distance-right:9pt;mso-wrap-distance-bottom:0;mso-position-horizontal:absolute;mso-position-horizontal-relative:text;mso-position-vertical:absolute;mso-position-vertical-relative:text;v-text-anchor:middle" o:gfxdata="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" filled="f" strokecolor="red" strokeweight="4.5pt"/>
+              <v:rect w14:anchorId="4E590700" id="Rectangle 235" o:spid="_x0000_s1026" style="position:absolute;margin-left:-8.2pt;margin-top:48.9pt;width:63.2pt;height:28.1pt;z-index:251781120;visibility:visible;mso-wrap-style:square;mso-wrap-distance-left:9pt;mso-wrap-distance-top:0;mso-wrap-distance-right:9pt;mso-wrap-distance-bottom:0;mso-position-horizontal:absolute;mso-position-horizontal-relative:text;mso-position-vertical:absolute;mso-position-vertical-relative:text;v-text-anchor:middle" o:gfxdata="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" filled="f" strokecolor="red" strokeweight="4.5pt"/>
             </w:pict>
           </mc:Fallback>
         </mc:AlternateContent>
@@ -9179,15 +9879,48 @@
         <w:rPr>
           <w:noProof/>
         </w:rPr>
-        <w:t>32</w:t>
-      </w:r>
-      <w:r>
+        <w:t>33</w:t>
+      </w:r>
+      <w:r>
+        <w:rPr>
+          <w:noProof/>
+        </w:rPr>
         <w:fldChar w:fldCharType="end"/>
       </w:r>
-    </w:p>
-    <w:p>
-      <w:r>
-        <w:t>Select View Servers highlighted in figure 32 to show all servers belonging to the list of restaurants the local admin is assigned:</w:t>
+      <w:r>
+        <w:rPr>
+          <w:noProof/>
+        </w:rPr>
+        <w:t xml:space="preserve"> - </w:t>
+      </w:r>
+      <w:r>
+        <w:rPr>
+          <w:noProof/>
+        </w:rPr>
+        <w:t>Local Administrator</w:t>
+      </w:r>
+      <w:r>
+        <w:rPr>
+          <w:noProof/>
+        </w:rPr>
+        <w:t>s</w:t>
+      </w:r>
+      <w:r>
+        <w:rPr>
+          <w:noProof/>
+        </w:rPr>
+        <w:t xml:space="preserve"> Add New Manager Page</w:t>
+      </w:r>
+    </w:p>
+    <w:p>
+      <w:r>
+        <w:t>Select View Servers highlighted in figure 3</w:t>
+      </w:r>
+      <w:r>
+        <w:t>3</w:t>
+      </w:r>
+      <w:r>
+        <w:t xml:space="preserve"> to show all servers belonging to the list of restaurants the local admin is assigned:</w:t>
       </w:r>
     </w:p>
     <w:p>
@@ -9519,7 +10252,7 @@
           </mc:Choice>
           <mc:Fallback>
             <w:pict>
-              <v:rect w14:anchorId="6A241FAA" id="Rectangle 238" o:spid="_x0000_s1026" style="position:absolute;margin-left:374.05pt;margin-top:35.4pt;width:63.2pt;height:28.1pt;z-index:251785216;visibility:visible;mso-wrap-style:square;mso-wrap-distance-left:9pt;mso-wrap-distance-top:0;mso-wrap-distance-right:9pt;mso-wrap-distance-bottom:0;mso-position-horizontal:absolute;mso-position-horizontal-relative:text;mso-position-vertical:absolute;mso-position-vertical-relative:text;v-text-anchor:middle" o:gfxdata="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" filled="f" strokecolor="red" strokeweight="4.5pt"/>
+              <v:rect w14:anchorId="4149B37C" id="Rectangle 238" o:spid="_x0000_s1026" style="position:absolute;margin-left:374.05pt;margin-top:35.4pt;width:63.2pt;height:28.1pt;z-index:251785216;visibility:visible;mso-wrap-style:square;mso-wrap-distance-left:9pt;mso-wrap-distance-top:0;mso-wrap-distance-right:9pt;mso-wrap-distance-bottom:0;mso-position-horizontal:absolute;mso-position-horizontal-relative:text;mso-position-vertical:absolute;mso-position-vertical-relative:text;v-text-anchor:middle" o:gfxdata="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" filled="f" strokecolor="red" strokeweight="4.5pt"/>
             </w:pict>
           </mc:Fallback>
         </mc:AlternateContent>
@@ -9593,7 +10326,7 @@
           </mc:Choice>
           <mc:Fallback>
             <w:pict>
-              <v:rect w14:anchorId="14D2D232" id="Rectangle 237" o:spid="_x0000_s1026" style="position:absolute;margin-left:87.8pt;margin-top:45.95pt;width:63.2pt;height:28.1pt;z-index:251783168;visibility:visible;mso-wrap-style:square;mso-wrap-distance-left:9pt;mso-wrap-distance-top:0;mso-wrap-distance-right:9pt;mso-wrap-distance-bottom:0;mso-position-horizontal:absolute;mso-position-horizontal-relative:text;mso-position-vertical:absolute;mso-position-vertical-relative:text;v-text-anchor:middle" o:gfxdata="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" filled="f" strokecolor="red" strokeweight="4.5pt"/>
+              <v:rect w14:anchorId="2FA1D274" id="Rectangle 237" o:spid="_x0000_s1026" style="position:absolute;margin-left:87.8pt;margin-top:45.95pt;width:63.2pt;height:28.1pt;z-index:251783168;visibility:visible;mso-wrap-style:square;mso-wrap-distance-left:9pt;mso-wrap-distance-top:0;mso-wrap-distance-right:9pt;mso-wrap-distance-bottom:0;mso-position-horizontal:absolute;mso-position-horizontal-relative:text;mso-position-vertical:absolute;mso-position-vertical-relative:text;v-text-anchor:middle" o:gfxdata="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" filled="f" strokecolor="red" strokeweight="4.5pt"/>
             </w:pict>
           </mc:Fallback>
         </mc:AlternateContent>
@@ -9665,15 +10398,60 @@
         <w:rPr>
           <w:noProof/>
         </w:rPr>
-        <w:t>33</w:t>
-      </w:r>
-      <w:r>
+        <w:t>34</w:t>
+      </w:r>
+      <w:r>
+        <w:rPr>
+          <w:noProof/>
+        </w:rPr>
         <w:fldChar w:fldCharType="end"/>
       </w:r>
-    </w:p>
-    <w:p>
-      <w:r>
-        <w:t>Figure 33 shows all interactions local admin has with servers. They can edit, delete (1), and add new servers. Editing servers will show the page in figure 34, and adding new servers will show the form seen in figure 35:</w:t>
+      <w:r>
+        <w:rPr>
+          <w:noProof/>
+        </w:rPr>
+        <w:t xml:space="preserve"> - </w:t>
+      </w:r>
+      <w:r>
+        <w:rPr>
+          <w:noProof/>
+        </w:rPr>
+        <w:t>Local Administrator</w:t>
+      </w:r>
+      <w:r>
+        <w:rPr>
+          <w:noProof/>
+        </w:rPr>
+        <w:t>s</w:t>
+      </w:r>
+      <w:r>
+        <w:rPr>
+          <w:noProof/>
+        </w:rPr>
+        <w:t xml:space="preserve"> List of Servers Page</w:t>
+      </w:r>
+    </w:p>
+    <w:p>
+      <w:r>
+        <w:t>Figure 3</w:t>
+      </w:r>
+      <w:r>
+        <w:t>4</w:t>
+      </w:r>
+      <w:r>
+        <w:t xml:space="preserve"> shows all interactions local admin has with servers. They can edit, delete (1), and add new servers. Editing servers will show the page in figure 3</w:t>
+      </w:r>
+      <w:r>
+        <w:t>5</w:t>
+      </w:r>
+      <w:r>
+        <w:t>, and adding new servers will show the form seen in figure 3</w:t>
+      </w:r>
+      <w:r>
+        <w:t>6</w:t>
+      </w:r>
+      <w:r>
+        <w:t>:</w:t>
       </w:r>
     </w:p>
     <w:p>
@@ -9747,10 +10525,37 @@
         <w:rPr>
           <w:noProof/>
         </w:rPr>
-        <w:t>34</w:t>
-      </w:r>
-      <w:r>
+        <w:t>35</w:t>
+      </w:r>
+      <w:r>
+        <w:rPr>
+          <w:noProof/>
+        </w:rPr>
         <w:fldChar w:fldCharType="end"/>
+      </w:r>
+      <w:r>
+        <w:rPr>
+          <w:noProof/>
+        </w:rPr>
+        <w:t xml:space="preserve"> - </w:t>
+      </w:r>
+      <w:r>
+        <w:rPr>
+          <w:noProof/>
+        </w:rPr>
+        <w:t>Local Administrator</w:t>
+      </w:r>
+      <w:r>
+        <w:rPr>
+          <w:noProof/>
+        </w:rPr>
+        <w:t>s</w:t>
+      </w:r>
+      <w:r>
+        <w:rPr>
+          <w:noProof/>
+        </w:rPr>
+        <w:t xml:space="preserve"> Update Server Information Page</w:t>
       </w:r>
     </w:p>
     <w:p>
@@ -9829,7 +10634,7 @@
           </mc:Choice>
           <mc:Fallback>
             <w:pict>
-              <v:rect w14:anchorId="656F871D" id="Rectangle 243" o:spid="_x0000_s1026" style="position:absolute;margin-left:-4.95pt;margin-top:72.2pt;width:63.2pt;height:19pt;z-index:251791360;visibility:visible;mso-wrap-style:square;mso-height-percent:0;mso-wrap-distance-left:9pt;mso-wrap-distance-top:0;mso-wrap-distance-right:9pt;mso-wrap-distance-bottom:0;mso-position-horizontal:absolute;mso-position-horizontal-relative:text;mso-position-vertical:absolute;mso-position-vertical-relative:text;mso-height-percent:0;mso-height-relative:margin;v-text-anchor:middle" o:gfxdata="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" filled="f" strokecolor="red" strokeweight="4.5pt"/>
+              <v:rect w14:anchorId="727C1A4E" id="Rectangle 243" o:spid="_x0000_s1026" style="position:absolute;margin-left:-4.95pt;margin-top:72.2pt;width:63.2pt;height:19pt;z-index:251791360;visibility:visible;mso-wrap-style:square;mso-height-percent:0;mso-wrap-distance-left:9pt;mso-wrap-distance-top:0;mso-wrap-distance-right:9pt;mso-wrap-distance-bottom:0;mso-position-horizontal:absolute;mso-position-horizontal-relative:text;mso-position-vertical:absolute;mso-position-vertical-relative:text;mso-height-percent:0;mso-height-relative:margin;v-text-anchor:middle" o:gfxdata="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" filled="f" strokecolor="red" strokeweight="4.5pt"/>
             </w:pict>
           </mc:Fallback>
         </mc:AlternateContent>
@@ -9901,10 +10706,37 @@
         <w:rPr>
           <w:noProof/>
         </w:rPr>
-        <w:t>35</w:t>
-      </w:r>
-      <w:r>
+        <w:t>36</w:t>
+      </w:r>
+      <w:r>
+        <w:rPr>
+          <w:noProof/>
+        </w:rPr>
         <w:fldChar w:fldCharType="end"/>
+      </w:r>
+      <w:r>
+        <w:rPr>
+          <w:noProof/>
+        </w:rPr>
+        <w:t xml:space="preserve"> - </w:t>
+      </w:r>
+      <w:r>
+        <w:rPr>
+          <w:noProof/>
+        </w:rPr>
+        <w:t>Local Administrator</w:t>
+      </w:r>
+      <w:r>
+        <w:rPr>
+          <w:noProof/>
+        </w:rPr>
+        <w:t>s</w:t>
+      </w:r>
+      <w:r>
+        <w:rPr>
+          <w:noProof/>
+        </w:rPr>
+        <w:t xml:space="preserve"> Add New Server Page</w:t>
       </w:r>
     </w:p>
     <w:p>
@@ -10241,7 +11073,7 @@
           </mc:Choice>
           <mc:Fallback>
             <w:pict>
-              <v:rect w14:anchorId="436191CD" id="Rectangle 246" o:spid="_x0000_s1026" style="position:absolute;margin-left:91.9pt;margin-top:47.15pt;width:63.2pt;height:28.1pt;z-index:251795456;visibility:visible;mso-wrap-style:square;mso-wrap-distance-left:9pt;mso-wrap-distance-top:0;mso-wrap-distance-right:9pt;mso-wrap-distance-bottom:0;mso-position-horizontal:absolute;mso-position-horizontal-relative:text;mso-position-vertical:absolute;mso-position-vertical-relative:text;v-text-anchor:middle" o:gfxdata="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" filled="f" strokecolor="red" strokeweight="4.5pt"/>
+              <v:rect w14:anchorId="33963B58" id="Rectangle 246" o:spid="_x0000_s1026" style="position:absolute;margin-left:91.9pt;margin-top:47.15pt;width:63.2pt;height:28.1pt;z-index:251795456;visibility:visible;mso-wrap-style:square;mso-wrap-distance-left:9pt;mso-wrap-distance-top:0;mso-wrap-distance-right:9pt;mso-wrap-distance-bottom:0;mso-position-horizontal:absolute;mso-position-horizontal-relative:text;mso-position-vertical:absolute;mso-position-vertical-relative:text;v-text-anchor:middle" o:gfxdata="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" filled="f" strokecolor="red" strokeweight="4.5pt"/>
             </w:pict>
           </mc:Fallback>
         </mc:AlternateContent>
@@ -10315,7 +11147,7 @@
           </mc:Choice>
           <mc:Fallback>
             <w:pict>
-              <v:rect w14:anchorId="034E2DF6" id="Rectangle 245" o:spid="_x0000_s1026" style="position:absolute;margin-left:374.05pt;margin-top:33.7pt;width:63.2pt;height:28.1pt;z-index:251793408;visibility:visible;mso-wrap-style:square;mso-wrap-distance-left:9pt;mso-wrap-distance-top:0;mso-wrap-distance-right:9pt;mso-wrap-distance-bottom:0;mso-position-horizontal:absolute;mso-position-horizontal-relative:text;mso-position-vertical:absolute;mso-position-vertical-relative:text;v-text-anchor:middle" o:gfxdata="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" filled="f" strokecolor="red" strokeweight="4.5pt"/>
+              <v:rect w14:anchorId="72A12B30" id="Rectangle 245" o:spid="_x0000_s1026" style="position:absolute;margin-left:374.05pt;margin-top:33.7pt;width:63.2pt;height:28.1pt;z-index:251793408;visibility:visible;mso-wrap-style:square;mso-wrap-distance-left:9pt;mso-wrap-distance-top:0;mso-wrap-distance-right:9pt;mso-wrap-distance-bottom:0;mso-position-horizontal:absolute;mso-position-horizontal-relative:text;mso-position-vertical:absolute;mso-position-vertical-relative:text;v-text-anchor:middle" o:gfxdata="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" filled="f" strokecolor="red" strokeweight="4.5pt"/>
             </w:pict>
           </mc:Fallback>
         </mc:AlternateContent>
@@ -10387,15 +11219,60 @@
         <w:rPr>
           <w:noProof/>
         </w:rPr>
-        <w:t>36</w:t>
-      </w:r>
-      <w:r>
+        <w:t>37</w:t>
+      </w:r>
+      <w:r>
+        <w:rPr>
+          <w:noProof/>
+        </w:rPr>
         <w:fldChar w:fldCharType="end"/>
       </w:r>
-    </w:p>
-    <w:p>
-      <w:r>
-        <w:t>Figure 36 shows all the interactions the local admin has with employees. They can edit, delete (1), and add new employees (2). Editing employees will show the page in figure 37, and adding new employees will show the page in figure 38:</w:t>
+      <w:r>
+        <w:rPr>
+          <w:noProof/>
+        </w:rPr>
+        <w:t xml:space="preserve"> - </w:t>
+      </w:r>
+      <w:r>
+        <w:rPr>
+          <w:noProof/>
+        </w:rPr>
+        <w:t>Local Administrator</w:t>
+      </w:r>
+      <w:r>
+        <w:rPr>
+          <w:noProof/>
+        </w:rPr>
+        <w:t>s</w:t>
+      </w:r>
+      <w:r>
+        <w:rPr>
+          <w:noProof/>
+        </w:rPr>
+        <w:t xml:space="preserve"> List of Employees View</w:t>
+      </w:r>
+    </w:p>
+    <w:p>
+      <w:r>
+        <w:t>Figure 3</w:t>
+      </w:r>
+      <w:r>
+        <w:t>7</w:t>
+      </w:r>
+      <w:r>
+        <w:t xml:space="preserve"> shows all the interactions the local admin has with employees. They can edit, delete (1), and add new employees (2). Editing employees will show the page in figure 3</w:t>
+      </w:r>
+      <w:r>
+        <w:t>8</w:t>
+      </w:r>
+      <w:r>
+        <w:t>, and adding new employees will show the page in figure 3</w:t>
+      </w:r>
+      <w:r>
+        <w:t>9</w:t>
+      </w:r>
+      <w:r>
+        <w:t>:</w:t>
       </w:r>
     </w:p>
     <w:p>
@@ -10469,13 +11346,49 @@
         <w:rPr>
           <w:noProof/>
         </w:rPr>
-        <w:t>37</w:t>
-      </w:r>
-      <w:r>
+        <w:t>38</w:t>
+      </w:r>
+      <w:r>
+        <w:rPr>
+          <w:noProof/>
+        </w:rPr>
         <w:fldChar w:fldCharType="end"/>
       </w:r>
-    </w:p>
-    <w:p>
+      <w:r>
+        <w:rPr>
+          <w:noProof/>
+        </w:rPr>
+        <w:t xml:space="preserve"> - </w:t>
+      </w:r>
+      <w:r>
+        <w:rPr>
+          <w:noProof/>
+        </w:rPr>
+        <w:t>Local Administrator</w:t>
+      </w:r>
+      <w:r>
+        <w:rPr>
+          <w:noProof/>
+        </w:rPr>
+        <w:t>s</w:t>
+      </w:r>
+      <w:r>
+        <w:rPr>
+          <w:noProof/>
+        </w:rPr>
+        <w:t xml:space="preserve"> Update Employee Information</w:t>
+      </w:r>
+      <w:r>
+        <w:rPr>
+          <w:noProof/>
+        </w:rPr>
+        <w:t xml:space="preserve"> Page</w:t>
+      </w:r>
+    </w:p>
+    <w:p>
+      <w:pPr>
+        <w:keepNext/>
+      </w:pPr>
       <w:r>
         <w:rPr>
           <w:noProof/>
@@ -10525,6 +11438,49 @@
     </w:p>
     <w:p>
       <w:pPr>
+        <w:pStyle w:val="Caption"/>
+      </w:pPr>
+      <w:r>
+        <w:t xml:space="preserve">Figure </w:t>
+      </w:r>
+      <w:fldSimple w:instr=" SEQ Figure \* ARABIC ">
+        <w:r>
+          <w:rPr>
+            <w:noProof/>
+          </w:rPr>
+          <w:t>39</w:t>
+        </w:r>
+      </w:fldSimple>
+      <w:r>
+        <w:t xml:space="preserve"> - </w:t>
+      </w:r>
+      <w:r>
+        <w:rPr>
+          <w:noProof/>
+        </w:rPr>
+        <w:t>Local Administrator</w:t>
+      </w:r>
+      <w:r>
+        <w:rPr>
+          <w:noProof/>
+        </w:rPr>
+        <w:t>s</w:t>
+      </w:r>
+      <w:r>
+        <w:rPr>
+          <w:noProof/>
+        </w:rPr>
+        <w:t xml:space="preserve"> Add New Employee </w:t>
+      </w:r>
+      <w:r>
+        <w:rPr>
+          <w:noProof/>
+        </w:rPr>
+        <w:t>Page</w:t>
+      </w:r>
+    </w:p>
+    <w:p>
+      <w:pPr>
         <w:pStyle w:val="Heading1"/>
       </w:pPr>
       <w:r>
@@ -10547,13 +11503,7 @@
           <w:rPr>
             <w:rStyle w:val="Hyperlink"/>
           </w:rPr>
-          <w:t>hqmanager</w:t>
-        </w:r>
-        <w:r>
-          <w:rPr>
-            <w:rStyle w:val="Hyperlink"/>
-          </w:rPr>
-          <w:t>@gmail.com</w:t>
+          <w:t>hqmanager@gmail.com</w:t>
         </w:r>
       </w:hyperlink>
       <w:r>
@@ -10563,7 +11513,10 @@
     </w:p>
     <w:p>
       <w:r>
-        <w:t>After logging in with the above credentials you will be redirected to the page shown in figure 38</w:t>
+        <w:t xml:space="preserve">After logging in with the above credentials you will be redirected to the page shown in figure </w:t>
+      </w:r>
+      <w:r>
+        <w:t>40</w:t>
       </w:r>
       <w:r>
         <w:t>:</w:t>
@@ -10646,7 +11599,7 @@
           </mc:Choice>
           <mc:Fallback>
             <w:pict>
-              <v:rect w14:anchorId="75E6953F" id="Rectangle 252" o:spid="_x0000_s1026" style="position:absolute;margin-left:-.25pt;margin-top:25.5pt;width:63.2pt;height:21.35pt;z-index:251801600;visibility:visible;mso-wrap-style:square;mso-height-percent:0;mso-wrap-distance-left:9pt;mso-wrap-distance-top:0;mso-wrap-distance-right:9pt;mso-wrap-distance-bottom:0;mso-position-horizontal:absolute;mso-position-horizontal-relative:text;mso-position-vertical:absolute;mso-position-vertical-relative:text;mso-height-percent:0;mso-height-relative:margin;v-text-anchor:middle" o:gfxdata="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" filled="f" strokecolor="red" strokeweight="4.5pt"/>
+              <v:rect w14:anchorId="2C65C463" id="Rectangle 252" o:spid="_x0000_s1026" style="position:absolute;margin-left:-.25pt;margin-top:25.5pt;width:63.2pt;height:21.35pt;z-index:251801600;visibility:visible;mso-wrap-style:square;mso-height-percent:0;mso-wrap-distance-left:9pt;mso-wrap-distance-top:0;mso-wrap-distance-right:9pt;mso-wrap-distance-bottom:0;mso-position-horizontal:absolute;mso-position-horizontal-relative:text;mso-position-vertical:absolute;mso-position-vertical-relative:text;mso-height-percent:0;mso-height-relative:margin;v-text-anchor:middle" o:gfxdata="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" filled="f" strokecolor="red" strokeweight="4.5pt"/>
             </w:pict>
           </mc:Fallback>
         </mc:AlternateContent>
@@ -10718,15 +11671,30 @@
         <w:rPr>
           <w:noProof/>
         </w:rPr>
-        <w:t>38</w:t>
-      </w:r>
-      <w:r>
+        <w:t>40</w:t>
+      </w:r>
+      <w:r>
+        <w:rPr>
+          <w:noProof/>
+        </w:rPr>
         <w:fldChar w:fldCharType="end"/>
       </w:r>
-    </w:p>
-    <w:p>
-      <w:r>
-        <w:t>Select View Restaurant Managers highlighted in figure 38:</w:t>
+      <w:r>
+        <w:rPr>
+          <w:noProof/>
+        </w:rPr>
+        <w:t xml:space="preserve"> – HQ Managers Log View Page</w:t>
+      </w:r>
+    </w:p>
+    <w:p>
+      <w:r>
+        <w:t xml:space="preserve">Select View Restaurant Managers highlighted in figure </w:t>
+      </w:r>
+      <w:r>
+        <w:t>40</w:t>
+      </w:r>
+      <w:r>
+        <w:t>:</w:t>
       </w:r>
     </w:p>
     <w:p>
@@ -11058,7 +12026,7 @@
           </mc:Choice>
           <mc:Fallback>
             <w:pict>
-              <v:rect w14:anchorId="721E4264" id="Rectangle 256" o:spid="_x0000_s1026" style="position:absolute;margin-left:93.05pt;margin-top:74.6pt;width:63.2pt;height:28.1pt;z-index:251805696;visibility:visible;mso-wrap-style:square;mso-wrap-distance-left:9pt;mso-wrap-distance-top:0;mso-wrap-distance-right:9pt;mso-wrap-distance-bottom:0;mso-position-horizontal:absolute;mso-position-horizontal-relative:text;mso-position-vertical:absolute;mso-position-vertical-relative:text;v-text-anchor:middle" o:gfxdata="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" filled="f" strokecolor="red" strokeweight="4.5pt"/>
+              <v:rect w14:anchorId="5952CF21" id="Rectangle 256" o:spid="_x0000_s1026" style="position:absolute;margin-left:93.05pt;margin-top:74.6pt;width:63.2pt;height:28.1pt;z-index:251805696;visibility:visible;mso-wrap-style:square;mso-wrap-distance-left:9pt;mso-wrap-distance-top:0;mso-wrap-distance-right:9pt;mso-wrap-distance-bottom:0;mso-position-horizontal:absolute;mso-position-horizontal-relative:text;mso-position-vertical:absolute;mso-position-vertical-relative:text;v-text-anchor:middle" o:gfxdata="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" filled="f" strokecolor="red" strokeweight="4.5pt"/>
             </w:pict>
           </mc:Fallback>
         </mc:AlternateContent>
@@ -11135,7 +12103,7 @@
           </mc:Choice>
           <mc:Fallback>
             <w:pict>
-              <v:rect w14:anchorId="4A9CC6AE" id="Rectangle 255" o:spid="_x0000_s1026" style="position:absolute;margin-left:396.3pt;margin-top:37.15pt;width:33.9pt;height:28.1pt;z-index:251803648;visibility:visible;mso-wrap-style:square;mso-width-percent:0;mso-wrap-distance-left:9pt;mso-wrap-distance-top:0;mso-wrap-distance-right:9pt;mso-wrap-distance-bottom:0;mso-position-horizontal:absolute;mso-position-horizontal-relative:text;mso-position-vertical:absolute;mso-position-vertical-relative:text;mso-width-percent:0;mso-width-relative:margin;v-text-anchor:middle" o:gfxdata="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" filled="f" strokecolor="red" strokeweight="4.5pt"/>
+              <v:rect w14:anchorId="39BBE07A" id="Rectangle 255" o:spid="_x0000_s1026" style="position:absolute;margin-left:396.3pt;margin-top:37.15pt;width:33.9pt;height:28.1pt;z-index:251803648;visibility:visible;mso-wrap-style:square;mso-width-percent:0;mso-wrap-distance-left:9pt;mso-wrap-distance-top:0;mso-wrap-distance-right:9pt;mso-wrap-distance-bottom:0;mso-position-horizontal:absolute;mso-position-horizontal-relative:text;mso-position-vertical:absolute;mso-position-vertical-relative:text;mso-width-percent:0;mso-width-relative:margin;v-text-anchor:middle" o:gfxdata="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" filled="f" strokecolor="red" strokeweight="4.5pt"/>
             </w:pict>
           </mc:Fallback>
         </mc:AlternateContent>
@@ -11207,18 +12175,57 @@
         <w:rPr>
           <w:noProof/>
         </w:rPr>
-        <w:t>39</w:t>
-      </w:r>
-      <w:r>
+        <w:t>41</w:t>
+      </w:r>
+      <w:r>
+        <w:rPr>
+          <w:noProof/>
+        </w:rPr>
         <w:fldChar w:fldCharType="end"/>
       </w:r>
-    </w:p>
-    <w:p>
-      <w:r>
-        <w:t>Figure 39 shows all the options available to the HQ manager for editing the local restaurant managers. They can edit, delete, and add local managers</w:t>
-      </w:r>
-      <w:r>
-        <w:t>. Edit shows the page in figure 40, and Add new LF manager shows the page in figure 41:</w:t>
+      <w:r>
+        <w:rPr>
+          <w:noProof/>
+        </w:rPr>
+        <w:t xml:space="preserve"> - </w:t>
+      </w:r>
+      <w:r>
+        <w:rPr>
+          <w:noProof/>
+        </w:rPr>
+        <w:t>HQ Manager</w:t>
+      </w:r>
+      <w:r>
+        <w:rPr>
+          <w:noProof/>
+        </w:rPr>
+        <w:t>s List of Restaurant Managers Page</w:t>
+      </w:r>
+    </w:p>
+    <w:p>
+      <w:r>
+        <w:t xml:space="preserve">Figure </w:t>
+      </w:r>
+      <w:r>
+        <w:t>41</w:t>
+      </w:r>
+      <w:r>
+        <w:t xml:space="preserve"> shows all the options available to the HQ manager for editing the local restaurant managers. They can edit, delete, and add local managers</w:t>
+      </w:r>
+      <w:r>
+        <w:t>. Edit shows the page in figure 4</w:t>
+      </w:r>
+      <w:r>
+        <w:t>2</w:t>
+      </w:r>
+      <w:r>
+        <w:t>, and Add new LF manager shows the page in figure 4</w:t>
+      </w:r>
+      <w:r>
+        <w:t>3</w:t>
+      </w:r>
+      <w:r>
+        <w:t>:</w:t>
       </w:r>
     </w:p>
     <w:p>
@@ -11292,15 +12299,42 @@
         <w:rPr>
           <w:noProof/>
         </w:rPr>
-        <w:t>40</w:t>
-      </w:r>
-      <w:r>
+        <w:t>42</w:t>
+      </w:r>
+      <w:r>
+        <w:rPr>
+          <w:noProof/>
+        </w:rPr>
         <w:fldChar w:fldCharType="end"/>
       </w:r>
-    </w:p>
-    <w:p>
-      <w:r>
-        <w:t>Figure 40 shows all the properties the HQ manager can edit about the local restaurant manager.</w:t>
+      <w:r>
+        <w:rPr>
+          <w:noProof/>
+        </w:rPr>
+        <w:t xml:space="preserve"> - </w:t>
+      </w:r>
+      <w:r>
+        <w:rPr>
+          <w:noProof/>
+        </w:rPr>
+        <w:t>HQ Managers</w:t>
+      </w:r>
+      <w:r>
+        <w:rPr>
+          <w:noProof/>
+        </w:rPr>
+        <w:t xml:space="preserve"> Update Restaurant Manager Page</w:t>
+      </w:r>
+    </w:p>
+    <w:p>
+      <w:r>
+        <w:t>Figure 4</w:t>
+      </w:r>
+      <w:r>
+        <w:t>2</w:t>
+      </w:r>
+      <w:r>
+        <w:t xml:space="preserve"> shows all the properties the HQ manager can edit about the local restaurant manager.</w:t>
       </w:r>
     </w:p>
     <w:p>
@@ -11376,7 +12410,7 @@
           </mc:Choice>
           <mc:Fallback>
             <w:pict>
-              <v:rect w14:anchorId="3A63D6FE" id="Rectangle 259" o:spid="_x0000_s1026" style="position:absolute;margin-left:0;margin-top:36.55pt;width:63.2pt;height:28.1pt;z-index:251807744;visibility:visible;mso-wrap-style:square;mso-wrap-distance-left:9pt;mso-wrap-distance-top:0;mso-wrap-distance-right:9pt;mso-wrap-distance-bottom:0;mso-position-horizontal:absolute;mso-position-horizontal-relative:text;mso-position-vertical:absolute;mso-position-vertical-relative:text;v-text-anchor:middle" o:gfxdata="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" filled="f" strokecolor="red" strokeweight="4.5pt"/>
+              <v:rect w14:anchorId="3D93D01C" id="Rectangle 259" o:spid="_x0000_s1026" style="position:absolute;margin-left:0;margin-top:36.55pt;width:63.2pt;height:28.1pt;z-index:251807744;visibility:visible;mso-wrap-style:square;mso-wrap-distance-left:9pt;mso-wrap-distance-top:0;mso-wrap-distance-right:9pt;mso-wrap-distance-bottom:0;mso-position-horizontal:absolute;mso-position-horizontal-relative:text;mso-position-vertical:absolute;mso-position-vertical-relative:text;v-text-anchor:middle" o:gfxdata="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" filled="f" strokecolor="red" strokeweight="4.5pt"/>
             </w:pict>
           </mc:Fallback>
         </mc:AlternateContent>
@@ -11448,15 +12482,48 @@
         <w:rPr>
           <w:noProof/>
         </w:rPr>
-        <w:t>41</w:t>
-      </w:r>
-      <w:r>
+        <w:t>43</w:t>
+      </w:r>
+      <w:r>
+        <w:rPr>
+          <w:noProof/>
+        </w:rPr>
         <w:fldChar w:fldCharType="end"/>
       </w:r>
-    </w:p>
-    <w:p>
-      <w:r>
-        <w:t>Figure 41 shows the manager signup form for the HQ manager. Select View warehouse managers highlighted in figure 41:</w:t>
+      <w:r>
+        <w:rPr>
+          <w:noProof/>
+        </w:rPr>
+        <w:t xml:space="preserve"> - </w:t>
+      </w:r>
+      <w:r>
+        <w:rPr>
+          <w:noProof/>
+        </w:rPr>
+        <w:t>HQ Managers</w:t>
+      </w:r>
+      <w:r>
+        <w:rPr>
+          <w:noProof/>
+        </w:rPr>
+        <w:t xml:space="preserve"> Add New Restaurant Manager Page</w:t>
+      </w:r>
+    </w:p>
+    <w:p>
+      <w:r>
+        <w:t>Figure 4</w:t>
+      </w:r>
+      <w:r>
+        <w:t>3</w:t>
+      </w:r>
+      <w:r>
+        <w:t xml:space="preserve"> shows the manager signup form for the HQ manager. Select View warehouse managers highlighted in figure 4</w:t>
+      </w:r>
+      <w:r>
+        <w:t>3</w:t>
+      </w:r>
+      <w:r>
+        <w:t>:</w:t>
       </w:r>
     </w:p>
     <w:p>
@@ -11535,7 +12602,7 @@
           </mc:Choice>
           <mc:Fallback>
             <w:pict>
-              <v:rect w14:anchorId="0270AEB5" id="Rectangle 266" o:spid="_x0000_s1026" style="position:absolute;margin-left:380.8pt;margin-top:41.9pt;width:51.2pt;height:28.05pt;z-index:251820032;visibility:visible;mso-wrap-style:square;mso-width-percent:0;mso-wrap-distance-left:9pt;mso-wrap-distance-top:0;mso-wrap-distance-right:9pt;mso-wrap-distance-bottom:0;mso-position-horizontal:absolute;mso-position-horizontal-relative:text;mso-position-vertical:absolute;mso-position-vertical-relative:text;mso-width-percent:0;mso-width-relative:margin;v-text-anchor:middle" o:gfxdata="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" filled="f" strokecolor="red" strokeweight="4.5pt"/>
+              <v:rect w14:anchorId="53D05A25" id="Rectangle 266" o:spid="_x0000_s1026" style="position:absolute;margin-left:380.8pt;margin-top:41.9pt;width:51.2pt;height:28.05pt;z-index:251820032;visibility:visible;mso-wrap-style:square;mso-width-percent:0;mso-wrap-distance-left:9pt;mso-wrap-distance-top:0;mso-wrap-distance-right:9pt;mso-wrap-distance-bottom:0;mso-position-horizontal:absolute;mso-position-horizontal-relative:text;mso-position-vertical:absolute;mso-position-vertical-relative:text;mso-width-percent:0;mso-width-relative:margin;v-text-anchor:middle" o:gfxdata="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" filled="f" strokecolor="red" strokeweight="4.5pt"/>
             </w:pict>
           </mc:Fallback>
         </mc:AlternateContent>
@@ -11865,7 +12932,7 @@
           </mc:Choice>
           <mc:Fallback>
             <w:pict>
-              <v:rect w14:anchorId="46428C70" id="Rectangle 265" o:spid="_x0000_s1026" style="position:absolute;margin-left:95.45pt;margin-top:58.25pt;width:63.2pt;height:28.1pt;z-index:251817984;visibility:visible;mso-wrap-style:square;mso-wrap-distance-left:9pt;mso-wrap-distance-top:0;mso-wrap-distance-right:9pt;mso-wrap-distance-bottom:0;mso-position-horizontal:absolute;mso-position-horizontal-relative:text;mso-position-vertical:absolute;mso-position-vertical-relative:text;v-text-anchor:middle" o:gfxdata="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" filled="f" strokecolor="red" strokeweight="4.5pt"/>
+              <v:rect w14:anchorId="1939FB9B" id="Rectangle 265" o:spid="_x0000_s1026" style="position:absolute;margin-left:95.45pt;margin-top:58.25pt;width:63.2pt;height:28.1pt;z-index:251817984;visibility:visible;mso-wrap-style:square;mso-wrap-distance-left:9pt;mso-wrap-distance-top:0;mso-wrap-distance-right:9pt;mso-wrap-distance-bottom:0;mso-position-horizontal:absolute;mso-position-horizontal-relative:text;mso-position-vertical:absolute;mso-position-vertical-relative:text;v-text-anchor:middle" o:gfxdata="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" filled="f" strokecolor="red" strokeweight="4.5pt"/>
             </w:pict>
           </mc:Fallback>
         </mc:AlternateContent>
@@ -11937,18 +13004,57 @@
         <w:rPr>
           <w:noProof/>
         </w:rPr>
-        <w:t>42</w:t>
-      </w:r>
-      <w:r>
+        <w:t>44</w:t>
+      </w:r>
+      <w:r>
+        <w:rPr>
+          <w:noProof/>
+        </w:rPr>
         <w:fldChar w:fldCharType="end"/>
       </w:r>
-    </w:p>
-    <w:p>
-      <w:r>
-        <w:t>Figure 42 shows all the information displayed to the HQ manager about the warehouse managers.</w:t>
-      </w:r>
-      <w:r>
-        <w:t xml:space="preserve"> They can edit, delete (1), and add new warehouse managers (2). (1) shows the page in figure 43, and (2) shows the page in figure 44.</w:t>
+      <w:r>
+        <w:rPr>
+          <w:noProof/>
+        </w:rPr>
+        <w:t xml:space="preserve"> - </w:t>
+      </w:r>
+      <w:r>
+        <w:rPr>
+          <w:noProof/>
+        </w:rPr>
+        <w:t>HQ Managers</w:t>
+      </w:r>
+      <w:r>
+        <w:rPr>
+          <w:noProof/>
+        </w:rPr>
+        <w:t xml:space="preserve"> List of Warehouse Managers Page</w:t>
+      </w:r>
+    </w:p>
+    <w:p>
+      <w:r>
+        <w:t>Figure 4</w:t>
+      </w:r>
+      <w:r>
+        <w:t>4</w:t>
+      </w:r>
+      <w:r>
+        <w:t xml:space="preserve"> shows all the information displayed to the HQ manager about the warehouse managers.</w:t>
+      </w:r>
+      <w:r>
+        <w:t xml:space="preserve"> They can edit, delete (1), and add new warehouse managers (2). (1) shows the page in figure 4</w:t>
+      </w:r>
+      <w:r>
+        <w:t>5</w:t>
+      </w:r>
+      <w:r>
+        <w:t>, and (2) shows the page in figure 4</w:t>
+      </w:r>
+      <w:r>
+        <w:t>6</w:t>
+      </w:r>
+      <w:r>
+        <w:t>.</w:t>
       </w:r>
     </w:p>
     <w:p>
@@ -12022,15 +13128,42 @@
         <w:rPr>
           <w:noProof/>
         </w:rPr>
-        <w:t>43</w:t>
-      </w:r>
-      <w:r>
+        <w:t>45</w:t>
+      </w:r>
+      <w:r>
+        <w:rPr>
+          <w:noProof/>
+        </w:rPr>
         <w:fldChar w:fldCharType="end"/>
       </w:r>
-    </w:p>
-    <w:p>
-      <w:r>
-        <w:t xml:space="preserve">Figure 43 shows the fields that are editable by the HQ manager for the warehouse manager. </w:t>
+      <w:r>
+        <w:rPr>
+          <w:noProof/>
+        </w:rPr>
+        <w:t xml:space="preserve"> - </w:t>
+      </w:r>
+      <w:r>
+        <w:rPr>
+          <w:noProof/>
+        </w:rPr>
+        <w:t>HQ Managers</w:t>
+      </w:r>
+      <w:r>
+        <w:rPr>
+          <w:noProof/>
+        </w:rPr>
+        <w:t xml:space="preserve"> Update Warehouse Managers Page</w:t>
+      </w:r>
+    </w:p>
+    <w:p>
+      <w:r>
+        <w:t>Figure 4</w:t>
+      </w:r>
+      <w:r>
+        <w:t>5</w:t>
+      </w:r>
+      <w:r>
+        <w:t xml:space="preserve"> shows the fields that are editable by the HQ manager for the warehouse manager. </w:t>
       </w:r>
     </w:p>
     <w:p>
@@ -12109,7 +13242,7 @@
           </mc:Choice>
           <mc:Fallback>
             <w:pict>
-              <v:rect w14:anchorId="78D984D9" id="Rectangle 269" o:spid="_x0000_s1026" style="position:absolute;margin-left:-3.75pt;margin-top:49.5pt;width:41.25pt;height:28.05pt;z-index:251822080;visibility:visible;mso-wrap-style:square;mso-width-percent:0;mso-wrap-distance-left:9pt;mso-wrap-distance-top:0;mso-wrap-distance-right:9pt;mso-wrap-distance-bottom:0;mso-position-horizontal:absolute;mso-position-horizontal-relative:text;mso-position-vertical:absolute;mso-position-vertical-relative:text;mso-width-percent:0;mso-width-relative:margin;v-text-anchor:middle" o:gfxdata="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" filled="f" strokecolor="red" strokeweight="4.5pt"/>
+              <v:rect w14:anchorId="6F1C1C80" id="Rectangle 269" o:spid="_x0000_s1026" style="position:absolute;margin-left:-3.75pt;margin-top:49.5pt;width:41.25pt;height:28.05pt;z-index:251822080;visibility:visible;mso-wrap-style:square;mso-width-percent:0;mso-wrap-distance-left:9pt;mso-wrap-distance-top:0;mso-wrap-distance-right:9pt;mso-wrap-distance-bottom:0;mso-position-horizontal:absolute;mso-position-horizontal-relative:text;mso-position-vertical:absolute;mso-position-vertical-relative:text;mso-width-percent:0;mso-width-relative:margin;v-text-anchor:middle" o:gfxdata="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" filled="f" strokecolor="red" strokeweight="4.5pt"/>
             </w:pict>
           </mc:Fallback>
         </mc:AlternateContent>
@@ -12181,15 +13314,48 @@
         <w:rPr>
           <w:noProof/>
         </w:rPr>
-        <w:t>44</w:t>
-      </w:r>
-      <w:r>
+        <w:t>46</w:t>
+      </w:r>
+      <w:r>
+        <w:rPr>
+          <w:noProof/>
+        </w:rPr>
         <w:fldChar w:fldCharType="end"/>
       </w:r>
-    </w:p>
-    <w:p>
-      <w:r>
-        <w:t>Figure 44 shows the warehouse manager signup form to the HQ manager. Select View offices highlighted in figure 44:</w:t>
+      <w:r>
+        <w:rPr>
+          <w:noProof/>
+        </w:rPr>
+        <w:t xml:space="preserve"> - </w:t>
+      </w:r>
+      <w:r>
+        <w:rPr>
+          <w:noProof/>
+        </w:rPr>
+        <w:t>HQ Managers</w:t>
+      </w:r>
+      <w:r>
+        <w:rPr>
+          <w:noProof/>
+        </w:rPr>
+        <w:t xml:space="preserve"> Add New Warehouse Manager Page</w:t>
+      </w:r>
+    </w:p>
+    <w:p>
+      <w:r>
+        <w:t>Figure 4</w:t>
+      </w:r>
+      <w:r>
+        <w:t>6</w:t>
+      </w:r>
+      <w:r>
+        <w:t xml:space="preserve"> shows the warehouse manager signup form to the HQ manager. Select View offices highlighted in figure 4</w:t>
+      </w:r>
+      <w:r>
+        <w:t>6</w:t>
+      </w:r>
+      <w:r>
+        <w:t>:</w:t>
       </w:r>
     </w:p>
     <w:p>
@@ -12263,15 +13429,48 @@
         <w:rPr>
           <w:noProof/>
         </w:rPr>
-        <w:t>45</w:t>
-      </w:r>
-      <w:r>
+        <w:t>47</w:t>
+      </w:r>
+      <w:r>
+        <w:rPr>
+          <w:noProof/>
+        </w:rPr>
         <w:fldChar w:fldCharType="end"/>
       </w:r>
-    </w:p>
-    <w:p>
-      <w:r>
-        <w:t>Figure 45 shows the offices view of the HQ manager. Select View Restaurants highlighted in figure 45:</w:t>
+      <w:r>
+        <w:rPr>
+          <w:noProof/>
+        </w:rPr>
+        <w:t xml:space="preserve"> - </w:t>
+      </w:r>
+      <w:r>
+        <w:rPr>
+          <w:noProof/>
+        </w:rPr>
+        <w:t>HQ Managers</w:t>
+      </w:r>
+      <w:r>
+        <w:rPr>
+          <w:noProof/>
+        </w:rPr>
+        <w:t xml:space="preserve"> List of Offices Page</w:t>
+      </w:r>
+    </w:p>
+    <w:p>
+      <w:r>
+        <w:t>Figure 4</w:t>
+      </w:r>
+      <w:r>
+        <w:t>7</w:t>
+      </w:r>
+      <w:r>
+        <w:t xml:space="preserve"> shows the offices view of the HQ manager. Select View Restaurants highlighted in figure 4</w:t>
+      </w:r>
+      <w:r>
+        <w:t>7</w:t>
+      </w:r>
+      <w:r>
+        <w:t>:</w:t>
       </w:r>
     </w:p>
     <w:p>
@@ -12345,15 +13544,48 @@
         <w:rPr>
           <w:noProof/>
         </w:rPr>
-        <w:t>46</w:t>
-      </w:r>
-      <w:r>
+        <w:t>48</w:t>
+      </w:r>
+      <w:r>
+        <w:rPr>
+          <w:noProof/>
+        </w:rPr>
         <w:fldChar w:fldCharType="end"/>
       </w:r>
-    </w:p>
-    <w:p>
-      <w:r>
-        <w:t>Figure 46 shows the Restaurants view of the HQ manager. Select View Warehouses highlighted in figure 46:</w:t>
+      <w:r>
+        <w:rPr>
+          <w:noProof/>
+        </w:rPr>
+        <w:t xml:space="preserve"> - </w:t>
+      </w:r>
+      <w:r>
+        <w:rPr>
+          <w:noProof/>
+        </w:rPr>
+        <w:t>HQ Managers</w:t>
+      </w:r>
+      <w:r>
+        <w:rPr>
+          <w:noProof/>
+        </w:rPr>
+        <w:t xml:space="preserve"> List of Restaurants Page</w:t>
+      </w:r>
+    </w:p>
+    <w:p>
+      <w:r>
+        <w:t>Figure 4</w:t>
+      </w:r>
+      <w:r>
+        <w:t>8</w:t>
+      </w:r>
+      <w:r>
+        <w:t xml:space="preserve"> shows the Restaurants view of the HQ manager. Select View Warehouses highlighted in figure 4</w:t>
+      </w:r>
+      <w:r>
+        <w:t>8</w:t>
+      </w:r>
+      <w:r>
+        <w:t>:</w:t>
       </w:r>
     </w:p>
     <w:p>
@@ -12427,15 +13659,42 @@
         <w:rPr>
           <w:noProof/>
         </w:rPr>
-        <w:t>47</w:t>
-      </w:r>
-      <w:r>
+        <w:t>49</w:t>
+      </w:r>
+      <w:r>
+        <w:rPr>
+          <w:noProof/>
+        </w:rPr>
         <w:fldChar w:fldCharType="end"/>
       </w:r>
-    </w:p>
-    <w:p>
-      <w:r>
-        <w:t>Figure 47 shows the Warehouses view of the HQ manager.</w:t>
+      <w:r>
+        <w:rPr>
+          <w:noProof/>
+        </w:rPr>
+        <w:t xml:space="preserve"> - </w:t>
+      </w:r>
+      <w:r>
+        <w:rPr>
+          <w:noProof/>
+        </w:rPr>
+        <w:t>HQ Managers</w:t>
+      </w:r>
+      <w:r>
+        <w:rPr>
+          <w:noProof/>
+        </w:rPr>
+        <w:t xml:space="preserve"> List of Warehouses Page</w:t>
+      </w:r>
+    </w:p>
+    <w:p>
+      <w:r>
+        <w:t>Figure 4</w:t>
+      </w:r>
+      <w:r>
+        <w:t>9</w:t>
+      </w:r>
+      <w:r>
+        <w:t xml:space="preserve"> shows the Warehouses view of the HQ manager.</w:t>
       </w:r>
     </w:p>
     <w:p/>
@@ -12463,15 +13722,18 @@
       </w:r>
       <w:r>
         <w:br/>
-        <w:t xml:space="preserve">pass – </w:t>
-      </w:r>
-      <w:r>
-        <w:t>Thangiah</w:t>
-      </w:r>
-    </w:p>
-    <w:p>
-      <w:r>
-        <w:t>After logging in with the above credentials you will be redirected to the page shown in figure 48:</w:t>
+        <w:t>pass – Thangiah</w:t>
+      </w:r>
+    </w:p>
+    <w:p>
+      <w:r>
+        <w:t xml:space="preserve">After logging in with the above credentials you will be redirected to the page shown in figure </w:t>
+      </w:r>
+      <w:r>
+        <w:t>50</w:t>
+      </w:r>
+      <w:r>
+        <w:t>:</w:t>
       </w:r>
     </w:p>
     <w:p>
@@ -12482,7 +13744,6 @@
         <w:rPr>
           <w:noProof/>
         </w:rPr>
-        <w:lastRenderedPageBreak/>
         <mc:AlternateContent>
           <mc:Choice Requires="wps">
             <w:drawing>
@@ -12551,7 +13812,7 @@
           </mc:Choice>
           <mc:Fallback>
             <w:pict>
-              <v:rect w14:anchorId="48395D1A" id="Rectangle 274" o:spid="_x0000_s1026" style="position:absolute;margin-left:-5.5pt;margin-top:10.3pt;width:63.2pt;height:23.1pt;z-index:251824128;visibility:visible;mso-wrap-style:square;mso-height-percent:0;mso-wrap-distance-left:9pt;mso-wrap-distance-top:0;mso-wrap-distance-right:9pt;mso-wrap-distance-bottom:0;mso-position-horizontal:absolute;mso-position-horizontal-relative:text;mso-position-vertical:absolute;mso-position-vertical-relative:text;mso-height-percent:0;mso-height-relative:margin;v-text-anchor:middle" o:gfxdata="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" filled="f" strokecolor="red" strokeweight="4.5pt"/>
+              <v:rect w14:anchorId="3BE1AEB7" id="Rectangle 274" o:spid="_x0000_s1026" style="position:absolute;margin-left:-5.5pt;margin-top:10.3pt;width:63.2pt;height:23.1pt;z-index:251824128;visibility:visible;mso-wrap-style:square;mso-height-percent:0;mso-wrap-distance-left:9pt;mso-wrap-distance-top:0;mso-wrap-distance-right:9pt;mso-wrap-distance-bottom:0;mso-position-horizontal:absolute;mso-position-horizontal-relative:text;mso-position-vertical:absolute;mso-position-vertical-relative:text;mso-height-percent:0;mso-height-relative:margin;v-text-anchor:middle" o:gfxdata="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" filled="f" strokecolor="red" strokeweight="4.5pt"/>
             </w:pict>
           </mc:Fallback>
         </mc:AlternateContent>
@@ -12623,15 +13884,30 @@
         <w:rPr>
           <w:noProof/>
         </w:rPr>
-        <w:t>48</w:t>
-      </w:r>
-      <w:r>
+        <w:t>50</w:t>
+      </w:r>
+      <w:r>
+        <w:rPr>
+          <w:noProof/>
+        </w:rPr>
         <w:fldChar w:fldCharType="end"/>
       </w:r>
-    </w:p>
-    <w:p>
-      <w:r>
-        <w:t>Select View Administrators highlighted in figure 48:</w:t>
+      <w:r>
+        <w:rPr>
+          <w:noProof/>
+        </w:rPr>
+        <w:t xml:space="preserve"> – HQ Administrators Log View Page</w:t>
+      </w:r>
+    </w:p>
+    <w:p>
+      <w:r>
+        <w:t xml:space="preserve">Select View Administrators highlighted in figure </w:t>
+      </w:r>
+      <w:r>
+        <w:t>50</w:t>
+      </w:r>
+      <w:r>
+        <w:t>:</w:t>
       </w:r>
     </w:p>
     <w:p>
@@ -12969,7 +14245,7 @@
           </mc:Choice>
           <mc:Fallback>
             <w:pict>
-              <v:rect w14:anchorId="27548512" id="Rectangle 279" o:spid="_x0000_s1026" style="position:absolute;margin-left:382pt;margin-top:44pt;width:48.25pt;height:23.1pt;z-index:251832320;visibility:visible;mso-wrap-style:square;mso-width-percent:0;mso-height-percent:0;mso-wrap-distance-left:9pt;mso-wrap-distance-top:0;mso-wrap-distance-right:9pt;mso-wrap-distance-bottom:0;mso-position-horizontal:absolute;mso-position-horizontal-relative:text;mso-position-vertical:absolute;mso-position-vertical-relative:text;mso-width-percent:0;mso-height-percent:0;mso-width-relative:margin;mso-height-relative:margin;v-text-anchor:middle" o:gfxdata="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" filled="f" strokecolor="red" strokeweight="4.5pt"/>
+              <v:rect w14:anchorId="3AD583CC" id="Rectangle 279" o:spid="_x0000_s1026" style="position:absolute;margin-left:382pt;margin-top:44pt;width:48.25pt;height:23.1pt;z-index:251832320;visibility:visible;mso-wrap-style:square;mso-width-percent:0;mso-height-percent:0;mso-wrap-distance-left:9pt;mso-wrap-distance-top:0;mso-wrap-distance-right:9pt;mso-wrap-distance-bottom:0;mso-position-horizontal:absolute;mso-position-horizontal-relative:text;mso-position-vertical:absolute;mso-position-vertical-relative:text;mso-width-percent:0;mso-height-percent:0;mso-width-relative:margin;mso-height-relative:margin;v-text-anchor:middle" o:gfxdata="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" filled="f" strokecolor="red" strokeweight="4.5pt"/>
             </w:pict>
           </mc:Fallback>
         </mc:AlternateContent>
@@ -13046,7 +14322,7 @@
           </mc:Choice>
           <mc:Fallback>
             <w:pict>
-              <v:rect w14:anchorId="1A0DAE2D" id="Rectangle 278" o:spid="_x0000_s1026" style="position:absolute;margin-left:93.65pt;margin-top:79.9pt;width:63.2pt;height:23.1pt;z-index:251830272;visibility:visible;mso-wrap-style:square;mso-height-percent:0;mso-wrap-distance-left:9pt;mso-wrap-distance-top:0;mso-wrap-distance-right:9pt;mso-wrap-distance-bottom:0;mso-position-horizontal:absolute;mso-position-horizontal-relative:text;mso-position-vertical:absolute;mso-position-vertical-relative:text;mso-height-percent:0;mso-height-relative:margin;v-text-anchor:middle" o:gfxdata="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" filled="f" strokecolor="red" strokeweight="4.5pt"/>
+              <v:rect w14:anchorId="7E22E811" id="Rectangle 278" o:spid="_x0000_s1026" style="position:absolute;margin-left:93.65pt;margin-top:79.9pt;width:63.2pt;height:23.1pt;z-index:251830272;visibility:visible;mso-wrap-style:square;mso-height-percent:0;mso-wrap-distance-left:9pt;mso-wrap-distance-top:0;mso-wrap-distance-right:9pt;mso-wrap-distance-bottom:0;mso-position-horizontal:absolute;mso-position-horizontal-relative:text;mso-position-vertical:absolute;mso-position-vertical-relative:text;mso-height-percent:0;mso-height-relative:margin;v-text-anchor:middle" o:gfxdata="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" filled="f" strokecolor="red" strokeweight="4.5pt"/>
             </w:pict>
           </mc:Fallback>
         </mc:AlternateContent>
@@ -13118,18 +14394,57 @@
         <w:rPr>
           <w:noProof/>
         </w:rPr>
-        <w:t>49</w:t>
-      </w:r>
-      <w:r>
+        <w:t>51</w:t>
+      </w:r>
+      <w:r>
+        <w:rPr>
+          <w:noProof/>
+        </w:rPr>
         <w:fldChar w:fldCharType="end"/>
       </w:r>
-    </w:p>
-    <w:p>
-      <w:r>
-        <w:t>Figure 49 shows all the modifications that can be done to local administrators from the HQ admin.</w:t>
-      </w:r>
-      <w:r>
-        <w:t xml:space="preserve"> They can edit, delete (1), and add a new admin (2). (1) shows the page in figure 50, and (2) shows the page in figure 51:</w:t>
+      <w:r>
+        <w:rPr>
+          <w:noProof/>
+        </w:rPr>
+        <w:t xml:space="preserve"> - </w:t>
+      </w:r>
+      <w:r>
+        <w:rPr>
+          <w:noProof/>
+        </w:rPr>
+        <w:t>HQ Administrators</w:t>
+      </w:r>
+      <w:r>
+        <w:rPr>
+          <w:noProof/>
+        </w:rPr>
+        <w:t xml:space="preserve"> List of Local Administrators Page</w:t>
+      </w:r>
+    </w:p>
+    <w:p>
+      <w:r>
+        <w:t xml:space="preserve">Figure </w:t>
+      </w:r>
+      <w:r>
+        <w:t>51</w:t>
+      </w:r>
+      <w:r>
+        <w:t xml:space="preserve"> shows all the modifications that can be done to local administrators from the HQ admin.</w:t>
+      </w:r>
+      <w:r>
+        <w:t xml:space="preserve"> They can edit, delete (1), and add a new admin (2). (1) shows the page in figure 5</w:t>
+      </w:r>
+      <w:r>
+        <w:t>2</w:t>
+      </w:r>
+      <w:r>
+        <w:t>, and (2) shows the page in figure 5</w:t>
+      </w:r>
+      <w:r>
+        <w:t>3</w:t>
+      </w:r>
+      <w:r>
+        <w:t>:</w:t>
       </w:r>
     </w:p>
     <w:p>
@@ -13140,7 +14455,6 @@
         <w:rPr>
           <w:noProof/>
         </w:rPr>
-        <w:lastRenderedPageBreak/>
         <w:drawing>
           <wp:inline distT="0" distB="0" distL="0" distR="0" wp14:anchorId="56F3EAE6" wp14:editId="796FA2B1">
             <wp:extent cx="5943600" cy="2985770"/>
@@ -13204,15 +14518,42 @@
         <w:rPr>
           <w:noProof/>
         </w:rPr>
-        <w:t>50</w:t>
-      </w:r>
-      <w:r>
+        <w:t>52</w:t>
+      </w:r>
+      <w:r>
+        <w:rPr>
+          <w:noProof/>
+        </w:rPr>
         <w:fldChar w:fldCharType="end"/>
       </w:r>
-    </w:p>
-    <w:p>
-      <w:r>
-        <w:t>Figure 50 shows all the fields that can be updated by the HQ admin. Notice that they are the only role capable of changing a password of another user.</w:t>
+      <w:r>
+        <w:rPr>
+          <w:noProof/>
+        </w:rPr>
+        <w:t xml:space="preserve"> - </w:t>
+      </w:r>
+      <w:r>
+        <w:rPr>
+          <w:noProof/>
+        </w:rPr>
+        <w:t>HQ Administrators</w:t>
+      </w:r>
+      <w:r>
+        <w:rPr>
+          <w:noProof/>
+        </w:rPr>
+        <w:t xml:space="preserve"> Update Local Administrator Information Page</w:t>
+      </w:r>
+    </w:p>
+    <w:p>
+      <w:r>
+        <w:t xml:space="preserve">Figure </w:t>
+      </w:r>
+      <w:r>
+        <w:t>52</w:t>
+      </w:r>
+      <w:r>
+        <w:t xml:space="preserve"> shows all the fields that can be updated by the HQ admin. Notice that they are the only role capable of changing a password of another user.</w:t>
       </w:r>
     </w:p>
     <w:p>
@@ -13294,7 +14635,7 @@
           </mc:Choice>
           <mc:Fallback>
             <w:pict>
-              <v:rect w14:anchorId="680FE31B" id="Rectangle 282" o:spid="_x0000_s1026" style="position:absolute;margin-left:0;margin-top:24.5pt;width:48.25pt;height:23.1pt;z-index:251834368;visibility:visible;mso-wrap-style:square;mso-width-percent:0;mso-height-percent:0;mso-wrap-distance-left:9pt;mso-wrap-distance-top:0;mso-wrap-distance-right:9pt;mso-wrap-distance-bottom:0;mso-position-horizontal:absolute;mso-position-horizontal-relative:text;mso-position-vertical:absolute;mso-position-vertical-relative:text;mso-width-percent:0;mso-height-percent:0;mso-width-relative:margin;mso-height-relative:margin;v-text-anchor:middle" o:gfxdata="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" filled="f" strokecolor="red" strokeweight="4.5pt"/>
+              <v:rect w14:anchorId="45EC0903" id="Rectangle 282" o:spid="_x0000_s1026" style="position:absolute;margin-left:0;margin-top:24.5pt;width:48.25pt;height:23.1pt;z-index:251834368;visibility:visible;mso-wrap-style:square;mso-width-percent:0;mso-height-percent:0;mso-wrap-distance-left:9pt;mso-wrap-distance-top:0;mso-wrap-distance-right:9pt;mso-wrap-distance-bottom:0;mso-position-horizontal:absolute;mso-position-horizontal-relative:text;mso-position-vertical:absolute;mso-position-vertical-relative:text;mso-width-percent:0;mso-height-percent:0;mso-width-relative:margin;mso-height-relative:margin;v-text-anchor:middle" o:gfxdata="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" filled="f" strokecolor="red" strokeweight="4.5pt"/>
             </w:pict>
           </mc:Fallback>
         </mc:AlternateContent>
@@ -13366,15 +14707,48 @@
         <w:rPr>
           <w:noProof/>
         </w:rPr>
-        <w:t>51</w:t>
-      </w:r>
-      <w:r>
+        <w:t>53</w:t>
+      </w:r>
+      <w:r>
+        <w:rPr>
+          <w:noProof/>
+        </w:rPr>
         <w:fldChar w:fldCharType="end"/>
       </w:r>
-    </w:p>
-    <w:p>
-      <w:r>
-        <w:t>Figure 51 shows the admin signup form to the HQ administrator. Select View Restaurants highlighted in figure 51:</w:t>
+      <w:r>
+        <w:rPr>
+          <w:noProof/>
+        </w:rPr>
+        <w:t xml:space="preserve"> - </w:t>
+      </w:r>
+      <w:r>
+        <w:rPr>
+          <w:noProof/>
+        </w:rPr>
+        <w:t>HQ Administrators</w:t>
+      </w:r>
+      <w:r>
+        <w:rPr>
+          <w:noProof/>
+        </w:rPr>
+        <w:t xml:space="preserve"> Add New Local Administrator Page</w:t>
+      </w:r>
+    </w:p>
+    <w:p>
+      <w:r>
+        <w:t>Figure 5</w:t>
+      </w:r>
+      <w:r>
+        <w:t>3</w:t>
+      </w:r>
+      <w:r>
+        <w:t xml:space="preserve"> shows the admin signup form to the HQ administrator. Select View Restaurants highlighted in figure 5</w:t>
+      </w:r>
+      <w:r>
+        <w:t>3</w:t>
+      </w:r>
+      <w:r>
+        <w:t>:</w:t>
       </w:r>
     </w:p>
     <w:p>
@@ -13385,7 +14759,6 @@
         <w:rPr>
           <w:noProof/>
         </w:rPr>
-        <w:lastRenderedPageBreak/>
         <mc:AlternateContent>
           <mc:Choice Requires="wps">
             <w:drawing>
@@ -13713,7 +15086,7 @@
           </mc:Choice>
           <mc:Fallback>
             <w:pict>
-              <v:rect w14:anchorId="1CFE15C8" id="Rectangle 285" o:spid="_x0000_s1026" style="position:absolute;margin-left:101pt;margin-top:57.7pt;width:52.95pt;height:23.1pt;z-index:251838464;visibility:visible;mso-wrap-style:square;mso-width-percent:0;mso-height-percent:0;mso-wrap-distance-left:9pt;mso-wrap-distance-top:0;mso-wrap-distance-right:9pt;mso-wrap-distance-bottom:0;mso-position-horizontal:absolute;mso-position-horizontal-relative:text;mso-position-vertical:absolute;mso-position-vertical-relative:text;mso-width-percent:0;mso-height-percent:0;mso-width-relative:margin;mso-height-relative:margin;v-text-anchor:middle" o:gfxdata="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" filled="f" strokecolor="red" strokeweight="4.5pt"/>
+              <v:rect w14:anchorId="1136D896" id="Rectangle 285" o:spid="_x0000_s1026" style="position:absolute;margin-left:101pt;margin-top:57.7pt;width:52.95pt;height:23.1pt;z-index:251838464;visibility:visible;mso-wrap-style:square;mso-width-percent:0;mso-height-percent:0;mso-wrap-distance-left:9pt;mso-wrap-distance-top:0;mso-wrap-distance-right:9pt;mso-wrap-distance-bottom:0;mso-position-horizontal:absolute;mso-position-horizontal-relative:text;mso-position-vertical:absolute;mso-position-vertical-relative:text;mso-width-percent:0;mso-height-percent:0;mso-width-relative:margin;mso-height-relative:margin;v-text-anchor:middle" o:gfxdata="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" filled="f" strokecolor="red" strokeweight="4.5pt"/>
             </w:pict>
           </mc:Fallback>
         </mc:AlternateContent>
@@ -13793,7 +15166,7 @@
           </mc:Choice>
           <mc:Fallback>
             <w:pict>
-              <v:rect w14:anchorId="198E204C" id="Rectangle 284" o:spid="_x0000_s1026" style="position:absolute;margin-left:366.45pt;margin-top:33.7pt;width:48.25pt;height:23.1pt;z-index:251836416;visibility:visible;mso-wrap-style:square;mso-width-percent:0;mso-height-percent:0;mso-wrap-distance-left:9pt;mso-wrap-distance-top:0;mso-wrap-distance-right:9pt;mso-wrap-distance-bottom:0;mso-position-horizontal:absolute;mso-position-horizontal-relative:text;mso-position-vertical:absolute;mso-position-vertical-relative:text;mso-width-percent:0;mso-height-percent:0;mso-width-relative:margin;mso-height-relative:margin;v-text-anchor:middle" o:gfxdata="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" filled="f" strokecolor="red" strokeweight="4.5pt"/>
+              <v:rect w14:anchorId="1254ECDF" id="Rectangle 284" o:spid="_x0000_s1026" style="position:absolute;margin-left:366.45pt;margin-top:33.7pt;width:48.25pt;height:23.1pt;z-index:251836416;visibility:visible;mso-wrap-style:square;mso-width-percent:0;mso-height-percent:0;mso-wrap-distance-left:9pt;mso-wrap-distance-top:0;mso-wrap-distance-right:9pt;mso-wrap-distance-bottom:0;mso-position-horizontal:absolute;mso-position-horizontal-relative:text;mso-position-vertical:absolute;mso-position-vertical-relative:text;mso-width-percent:0;mso-height-percent:0;mso-width-relative:margin;mso-height-relative:margin;v-text-anchor:middle" o:gfxdata="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" filled="f" strokecolor="red" strokeweight="4.5pt"/>
             </w:pict>
           </mc:Fallback>
         </mc:AlternateContent>
@@ -13865,15 +15238,54 @@
         <w:rPr>
           <w:noProof/>
         </w:rPr>
-        <w:t>52</w:t>
-      </w:r>
-      <w:r>
+        <w:t>54</w:t>
+      </w:r>
+      <w:r>
+        <w:rPr>
+          <w:noProof/>
+        </w:rPr>
         <w:fldChar w:fldCharType="end"/>
       </w:r>
-    </w:p>
-    <w:p>
-      <w:r>
-        <w:t>Figure 52 shows all the restaurants to the HQ administrator and all modifications that can be made to that restaurant. They can edit, delete (1), and add new restaurants (2). Selecting (1) will show the page in figure 53, and selecting (2) will show the page in figure 54:</w:t>
+      <w:r>
+        <w:rPr>
+          <w:noProof/>
+        </w:rPr>
+        <w:t xml:space="preserve"> - </w:t>
+      </w:r>
+      <w:r>
+        <w:rPr>
+          <w:noProof/>
+        </w:rPr>
+        <w:t>HQ Administrators</w:t>
+      </w:r>
+      <w:r>
+        <w:rPr>
+          <w:noProof/>
+        </w:rPr>
+        <w:t xml:space="preserve"> List of Restaurants Page</w:t>
+      </w:r>
+    </w:p>
+    <w:p>
+      <w:r>
+        <w:t>Figure 5</w:t>
+      </w:r>
+      <w:r>
+        <w:t>4</w:t>
+      </w:r>
+      <w:r>
+        <w:t xml:space="preserve"> shows all the restaurants to the HQ administrator and all modifications that can be made to that restaurant. They can edit, delete (1), and add new restaurants (2). Selecting (1) will show the page in figure 5</w:t>
+      </w:r>
+      <w:r>
+        <w:t>5</w:t>
+      </w:r>
+      <w:r>
+        <w:t>, and selecting (2) will show the page in figure 5</w:t>
+      </w:r>
+      <w:r>
+        <w:t>6</w:t>
+      </w:r>
+      <w:r>
+        <w:t>:</w:t>
       </w:r>
     </w:p>
     <w:p>
@@ -13947,15 +15359,42 @@
         <w:rPr>
           <w:noProof/>
         </w:rPr>
-        <w:t>53</w:t>
-      </w:r>
-      <w:r>
+        <w:t>55</w:t>
+      </w:r>
+      <w:r>
+        <w:rPr>
+          <w:noProof/>
+        </w:rPr>
         <w:fldChar w:fldCharType="end"/>
       </w:r>
-    </w:p>
-    <w:p>
-      <w:r>
-        <w:t>Figure 53 shows all the editable fields of the selected Restaurant to the HQ administrator.</w:t>
+      <w:r>
+        <w:rPr>
+          <w:noProof/>
+        </w:rPr>
+        <w:t xml:space="preserve"> - </w:t>
+      </w:r>
+      <w:r>
+        <w:rPr>
+          <w:noProof/>
+        </w:rPr>
+        <w:t>HQ Administrators</w:t>
+      </w:r>
+      <w:r>
+        <w:rPr>
+          <w:noProof/>
+        </w:rPr>
+        <w:t xml:space="preserve"> Update Restaurant Information Page</w:t>
+      </w:r>
+    </w:p>
+    <w:p>
+      <w:r>
+        <w:t>Figure 5</w:t>
+      </w:r>
+      <w:r>
+        <w:t>5</w:t>
+      </w:r>
+      <w:r>
+        <w:t xml:space="preserve"> shows all the editable fields of the selected Restaurant to the HQ administrator.</w:t>
       </w:r>
     </w:p>
     <w:p>
@@ -13966,7 +15405,6 @@
         <w:rPr>
           <w:noProof/>
         </w:rPr>
-        <w:lastRenderedPageBreak/>
         <mc:AlternateContent>
           <mc:Choice Requires="wps">
             <w:drawing>
@@ -14038,7 +15476,7 @@
           </mc:Choice>
           <mc:Fallback>
             <w:pict>
-              <v:rect w14:anchorId="0D7BB4A9" id="Rectangle 291" o:spid="_x0000_s1026" style="position:absolute;margin-left:0;margin-top:40.15pt;width:52.95pt;height:23.1pt;z-index:251844608;visibility:visible;mso-wrap-style:square;mso-width-percent:0;mso-height-percent:0;mso-wrap-distance-left:9pt;mso-wrap-distance-top:0;mso-wrap-distance-right:9pt;mso-wrap-distance-bottom:0;mso-position-horizontal:absolute;mso-position-horizontal-relative:text;mso-position-vertical:absolute;mso-position-vertical-relative:text;mso-width-percent:0;mso-height-percent:0;mso-width-relative:margin;mso-height-relative:margin;v-text-anchor:middle" o:gfxdata="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" filled="f" strokecolor="red" strokeweight="4.5pt"/>
+              <v:rect w14:anchorId="7350C27E" id="Rectangle 291" o:spid="_x0000_s1026" style="position:absolute;margin-left:0;margin-top:40.15pt;width:52.95pt;height:23.1pt;z-index:251844608;visibility:visible;mso-wrap-style:square;mso-width-percent:0;mso-height-percent:0;mso-wrap-distance-left:9pt;mso-wrap-distance-top:0;mso-wrap-distance-right:9pt;mso-wrap-distance-bottom:0;mso-position-horizontal:absolute;mso-position-horizontal-relative:text;mso-position-vertical:absolute;mso-position-vertical-relative:text;mso-width-percent:0;mso-height-percent:0;mso-width-relative:margin;mso-height-relative:margin;v-text-anchor:middle" o:gfxdata="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" filled="f" strokecolor="red" strokeweight="4.5pt"/>
             </w:pict>
           </mc:Fallback>
         </mc:AlternateContent>
@@ -14110,18 +15548,51 @@
         <w:rPr>
           <w:noProof/>
         </w:rPr>
-        <w:t>54</w:t>
-      </w:r>
-      <w:r>
+        <w:t>56</w:t>
+      </w:r>
+      <w:r>
+        <w:rPr>
+          <w:noProof/>
+        </w:rPr>
         <w:fldChar w:fldCharType="end"/>
       </w:r>
-    </w:p>
-    <w:p>
-      <w:r>
-        <w:t>Figure 54 shows the restaurant signup form to the HQ administrator.</w:t>
-      </w:r>
-      <w:r>
-        <w:t xml:space="preserve"> Select View Warehouses highlighted in figure 54:</w:t>
+      <w:r>
+        <w:rPr>
+          <w:noProof/>
+        </w:rPr>
+        <w:t xml:space="preserve"> - </w:t>
+      </w:r>
+      <w:r>
+        <w:rPr>
+          <w:noProof/>
+        </w:rPr>
+        <w:t>HQ Administrators</w:t>
+      </w:r>
+      <w:r>
+        <w:rPr>
+          <w:noProof/>
+        </w:rPr>
+        <w:t xml:space="preserve"> Add New Restaurant Page</w:t>
+      </w:r>
+    </w:p>
+    <w:p>
+      <w:r>
+        <w:t>Figure 5</w:t>
+      </w:r>
+      <w:r>
+        <w:t>6</w:t>
+      </w:r>
+      <w:r>
+        <w:t xml:space="preserve"> shows the restaurant signup form to the HQ administrator.</w:t>
+      </w:r>
+      <w:r>
+        <w:t xml:space="preserve"> Select View Warehouses highlighted in figure 5</w:t>
+      </w:r>
+      <w:r>
+        <w:t>6</w:t>
+      </w:r>
+      <w:r>
+        <w:t>:</w:t>
       </w:r>
     </w:p>
     <w:p>
@@ -14459,7 +15930,7 @@
           </mc:Choice>
           <mc:Fallback>
             <w:pict>
-              <v:rect w14:anchorId="0CB98B23" id="Rectangle 294" o:spid="_x0000_s1026" style="position:absolute;margin-left:363.55pt;margin-top:30.9pt;width:52.95pt;height:23.1pt;z-index:251848704;visibility:visible;mso-wrap-style:square;mso-width-percent:0;mso-height-percent:0;mso-wrap-distance-left:9pt;mso-wrap-distance-top:0;mso-wrap-distance-right:9pt;mso-wrap-distance-bottom:0;mso-position-horizontal:absolute;mso-position-horizontal-relative:text;mso-position-vertical:absolute;mso-position-vertical-relative:text;mso-width-percent:0;mso-height-percent:0;mso-width-relative:margin;mso-height-relative:margin;v-text-anchor:middle" o:gfxdata="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" filled="f" strokecolor="red" strokeweight="4.5pt"/>
+              <v:rect w14:anchorId="4F8809EA" id="Rectangle 294" o:spid="_x0000_s1026" style="position:absolute;margin-left:363.55pt;margin-top:30.9pt;width:52.95pt;height:23.1pt;z-index:251848704;visibility:visible;mso-wrap-style:square;mso-width-percent:0;mso-height-percent:0;mso-wrap-distance-left:9pt;mso-wrap-distance-top:0;mso-wrap-distance-right:9pt;mso-wrap-distance-bottom:0;mso-position-horizontal:absolute;mso-position-horizontal-relative:text;mso-position-vertical:absolute;mso-position-vertical-relative:text;mso-width-percent:0;mso-height-percent:0;mso-width-relative:margin;mso-height-relative:margin;v-text-anchor:middle" o:gfxdata="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" filled="f" strokecolor="red" strokeweight="4.5pt"/>
             </w:pict>
           </mc:Fallback>
         </mc:AlternateContent>
@@ -14539,7 +16010,7 @@
           </mc:Choice>
           <mc:Fallback>
             <w:pict>
-              <v:rect w14:anchorId="16B6F802" id="Rectangle 293" o:spid="_x0000_s1026" style="position:absolute;margin-left:98.95pt;margin-top:48.3pt;width:52.95pt;height:23.1pt;z-index:251846656;visibility:visible;mso-wrap-style:square;mso-width-percent:0;mso-height-percent:0;mso-wrap-distance-left:9pt;mso-wrap-distance-top:0;mso-wrap-distance-right:9pt;mso-wrap-distance-bottom:0;mso-position-horizontal:absolute;mso-position-horizontal-relative:text;mso-position-vertical:absolute;mso-position-vertical-relative:text;mso-width-percent:0;mso-height-percent:0;mso-width-relative:margin;mso-height-relative:margin;v-text-anchor:middle" o:gfxdata="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" filled="f" strokecolor="red" strokeweight="4.5pt"/>
+              <v:rect w14:anchorId="510DD999" id="Rectangle 293" o:spid="_x0000_s1026" style="position:absolute;margin-left:98.95pt;margin-top:48.3pt;width:52.95pt;height:23.1pt;z-index:251846656;visibility:visible;mso-wrap-style:square;mso-width-percent:0;mso-height-percent:0;mso-wrap-distance-left:9pt;mso-wrap-distance-top:0;mso-wrap-distance-right:9pt;mso-wrap-distance-bottom:0;mso-position-horizontal:absolute;mso-position-horizontal-relative:text;mso-position-vertical:absolute;mso-position-vertical-relative:text;mso-width-percent:0;mso-height-percent:0;mso-width-relative:margin;mso-height-relative:margin;v-text-anchor:middle" o:gfxdata="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" filled="f" strokecolor="red" strokeweight="4.5pt"/>
             </w:pict>
           </mc:Fallback>
         </mc:AlternateContent>
@@ -14611,36 +16082,51 @@
         <w:rPr>
           <w:noProof/>
         </w:rPr>
-        <w:t>55</w:t>
-      </w:r>
-      <w:r>
+        <w:t>57</w:t>
+      </w:r>
+      <w:r>
+        <w:rPr>
+          <w:noProof/>
+        </w:rPr>
         <w:fldChar w:fldCharType="end"/>
       </w:r>
+      <w:r>
+        <w:rPr>
+          <w:noProof/>
+        </w:rPr>
+        <w:t xml:space="preserve"> - </w:t>
+      </w:r>
+      <w:r>
+        <w:rPr>
+          <w:noProof/>
+        </w:rPr>
+        <w:t>HQ Administrators</w:t>
+      </w:r>
+      <w:r>
+        <w:rPr>
+          <w:noProof/>
+        </w:rPr>
+        <w:t xml:space="preserve"> List of Warehouses Page</w:t>
+      </w:r>
     </w:p>
     <w:p>
       <w:r>
         <w:t>Figure 5</w:t>
       </w:r>
       <w:r>
-        <w:t>5</w:t>
-      </w:r>
-      <w:r>
-        <w:t xml:space="preserve"> shows all the warehouses to the HQ administrator and all modifications that can be made to that warehouse. They can edit, delete (1), and add new </w:t>
-      </w:r>
-      <w:r>
-        <w:t>warehouses</w:t>
-      </w:r>
-      <w:r>
-        <w:t xml:space="preserve"> (2). Selecting (1) will show the page in figure 5</w:t>
-      </w:r>
-      <w:r>
-        <w:t>6</w:t>
+        <w:t>7</w:t>
+      </w:r>
+      <w:r>
+        <w:t xml:space="preserve"> shows all the warehouses to the HQ administrator and all modifications that can be made to that warehouse. They can edit, delete (1), and add new warehouses (2). Selecting (1) will show the page in figure 5</w:t>
+      </w:r>
+      <w:r>
+        <w:t>8</w:t>
       </w:r>
       <w:r>
         <w:t>, and selecting (2) will show the page in figure 5</w:t>
       </w:r>
       <w:r>
-        <w:t>7</w:t>
+        <w:t>9</w:t>
       </w:r>
       <w:r>
         <w:t>:</w:t>
@@ -14654,7 +16140,6 @@
         <w:rPr>
           <w:noProof/>
         </w:rPr>
-        <w:lastRenderedPageBreak/>
         <w:drawing>
           <wp:inline distT="0" distB="0" distL="0" distR="0" wp14:anchorId="301DAF0E" wp14:editId="333F2BF1">
             <wp:extent cx="5943600" cy="2979420"/>
@@ -14718,15 +16203,42 @@
         <w:rPr>
           <w:noProof/>
         </w:rPr>
-        <w:t>56</w:t>
-      </w:r>
-      <w:r>
+        <w:t>58</w:t>
+      </w:r>
+      <w:r>
+        <w:rPr>
+          <w:noProof/>
+        </w:rPr>
         <w:fldChar w:fldCharType="end"/>
       </w:r>
-    </w:p>
-    <w:p>
-      <w:r>
-        <w:t>Figure 56 shows all the editable fields of a selected warehouse to the HQ administrator.</w:t>
+      <w:r>
+        <w:rPr>
+          <w:noProof/>
+        </w:rPr>
+        <w:t xml:space="preserve"> - </w:t>
+      </w:r>
+      <w:r>
+        <w:rPr>
+          <w:noProof/>
+        </w:rPr>
+        <w:t>HQ Administrators</w:t>
+      </w:r>
+      <w:r>
+        <w:rPr>
+          <w:noProof/>
+        </w:rPr>
+        <w:t xml:space="preserve"> Update Warehouse Information Page</w:t>
+      </w:r>
+    </w:p>
+    <w:p>
+      <w:r>
+        <w:t>Figure 5</w:t>
+      </w:r>
+      <w:r>
+        <w:t>8</w:t>
+      </w:r>
+      <w:r>
+        <w:t xml:space="preserve"> shows all the editable fields of a selected warehouse to the HQ administrator.</w:t>
       </w:r>
     </w:p>
     <w:p>
@@ -14808,7 +16320,7 @@
           </mc:Choice>
           <mc:Fallback>
             <w:pict>
-              <v:rect w14:anchorId="54120CF3" id="Rectangle 300" o:spid="_x0000_s1026" style="position:absolute;margin-left:-4.7pt;margin-top:52.4pt;width:52.95pt;height:23.1pt;z-index:251854848;visibility:visible;mso-wrap-style:square;mso-width-percent:0;mso-height-percent:0;mso-wrap-distance-left:9pt;mso-wrap-distance-top:0;mso-wrap-distance-right:9pt;mso-wrap-distance-bottom:0;mso-position-horizontal:absolute;mso-position-horizontal-relative:text;mso-position-vertical:absolute;mso-position-vertical-relative:text;mso-width-percent:0;mso-height-percent:0;mso-width-relative:margin;mso-height-relative:margin;v-text-anchor:middle" o:gfxdata="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" filled="f" strokecolor="red" strokeweight="4.5pt"/>
+              <v:rect w14:anchorId="6851447A" id="Rectangle 300" o:spid="_x0000_s1026" style="position:absolute;margin-left:-4.7pt;margin-top:52.4pt;width:52.95pt;height:23.1pt;z-index:251854848;visibility:visible;mso-wrap-style:square;mso-width-percent:0;mso-height-percent:0;mso-wrap-distance-left:9pt;mso-wrap-distance-top:0;mso-wrap-distance-right:9pt;mso-wrap-distance-bottom:0;mso-position-horizontal:absolute;mso-position-horizontal-relative:text;mso-position-vertical:absolute;mso-position-vertical-relative:text;mso-width-percent:0;mso-height-percent:0;mso-width-relative:margin;mso-height-relative:margin;v-text-anchor:middle" o:gfxdata="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" filled="f" strokecolor="red" strokeweight="4.5pt"/>
             </w:pict>
           </mc:Fallback>
         </mc:AlternateContent>
@@ -14871,7 +16383,10 @@
         <w:fldChar w:fldCharType="begin"/>
       </w:r>
       <w:r>
-        <w:instrText xml:space="preserve"> SEQ Figure \* ARABIC </w:instrText>
+        <w:instrText xml:space="preserve"> SEQ</w:instrText>
+      </w:r>
+      <w:r>
+        <w:instrText xml:space="preserve"> Figure \* ARABIC </w:instrText>
       </w:r>
       <w:r>
         <w:fldChar w:fldCharType="separate"/>
@@ -14880,15 +16395,48 @@
         <w:rPr>
           <w:noProof/>
         </w:rPr>
-        <w:t>57</w:t>
-      </w:r>
-      <w:r>
+        <w:t>59</w:t>
+      </w:r>
+      <w:r>
+        <w:rPr>
+          <w:noProof/>
+        </w:rPr>
         <w:fldChar w:fldCharType="end"/>
       </w:r>
-    </w:p>
-    <w:p>
-      <w:r>
-        <w:t>Figure 57 shows the Warehouse signup form to the HQ administrator. Select View Ofiices highlighted in figure 57:</w:t>
+      <w:r>
+        <w:rPr>
+          <w:noProof/>
+        </w:rPr>
+        <w:t xml:space="preserve"> - </w:t>
+      </w:r>
+      <w:r>
+        <w:rPr>
+          <w:noProof/>
+        </w:rPr>
+        <w:t>HQ Administrators</w:t>
+      </w:r>
+      <w:r>
+        <w:rPr>
+          <w:noProof/>
+        </w:rPr>
+        <w:t xml:space="preserve"> Add New Warehouse Page</w:t>
+      </w:r>
+    </w:p>
+    <w:p>
+      <w:r>
+        <w:t>Figure 5</w:t>
+      </w:r>
+      <w:r>
+        <w:t>9</w:t>
+      </w:r>
+      <w:r>
+        <w:t xml:space="preserve"> shows the Warehouse signup form to the HQ administrator. Select View Ofiices highlighted in figure 5</w:t>
+      </w:r>
+      <w:r>
+        <w:t>9</w:t>
+      </w:r>
+      <w:r>
+        <w:t>:</w:t>
       </w:r>
     </w:p>
     <w:p>
@@ -14899,7 +16447,6 @@
         <w:rPr>
           <w:noProof/>
         </w:rPr>
-        <w:lastRenderedPageBreak/>
         <mc:AlternateContent>
           <mc:Choice Requires="wps">
             <w:drawing>
@@ -14971,7 +16518,7 @@
           </mc:Choice>
           <mc:Fallback>
             <w:pict>
-              <v:rect w14:anchorId="22D93DFE" id="Rectangle 303" o:spid="_x0000_s1026" style="position:absolute;margin-left:361.75pt;margin-top:34.95pt;width:52.95pt;height:23.1pt;z-index:251858944;visibility:visible;mso-wrap-style:square;mso-width-percent:0;mso-height-percent:0;mso-wrap-distance-left:9pt;mso-wrap-distance-top:0;mso-wrap-distance-right:9pt;mso-wrap-distance-bottom:0;mso-position-horizontal:absolute;mso-position-horizontal-relative:text;mso-position-vertical:absolute;mso-position-vertical-relative:text;mso-width-percent:0;mso-height-percent:0;mso-width-relative:margin;mso-height-relative:margin;v-text-anchor:middle" o:gfxdata="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" filled="f" strokecolor="red" strokeweight="4.5pt"/>
+              <v:rect w14:anchorId="6BDB66CE" id="Rectangle 303" o:spid="_x0000_s1026" style="position:absolute;margin-left:361.75pt;margin-top:34.95pt;width:52.95pt;height:23.1pt;z-index:251858944;visibility:visible;mso-wrap-style:square;mso-width-percent:0;mso-height-percent:0;mso-wrap-distance-left:9pt;mso-wrap-distance-top:0;mso-wrap-distance-right:9pt;mso-wrap-distance-bottom:0;mso-position-horizontal:absolute;mso-position-horizontal-relative:text;mso-position-vertical:absolute;mso-position-vertical-relative:text;mso-width-percent:0;mso-height-percent:0;mso-width-relative:margin;mso-height-relative:margin;v-text-anchor:middle" o:gfxdata="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" filled="f" strokecolor="red" strokeweight="4.5pt"/>
             </w:pict>
           </mc:Fallback>
         </mc:AlternateContent>
@@ -15051,7 +16598,7 @@
           </mc:Choice>
           <mc:Fallback>
             <w:pict>
-              <v:rect w14:anchorId="767115F3" id="Rectangle 302" o:spid="_x0000_s1026" style="position:absolute;margin-left:93.65pt;margin-top:59.6pt;width:52.95pt;height:23.1pt;z-index:251856896;visibility:visible;mso-wrap-style:square;mso-width-percent:0;mso-height-percent:0;mso-wrap-distance-left:9pt;mso-wrap-distance-top:0;mso-wrap-distance-right:9pt;mso-wrap-distance-bottom:0;mso-position-horizontal:absolute;mso-position-horizontal-relative:text;mso-position-vertical:absolute;mso-position-vertical-relative:text;mso-width-percent:0;mso-height-percent:0;mso-width-relative:margin;mso-height-relative:margin;v-text-anchor:middle" o:gfxdata="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" filled="f" strokecolor="red" strokeweight="4.5pt"/>
+              <v:rect w14:anchorId="50F34418" id="Rectangle 302" o:spid="_x0000_s1026" style="position:absolute;margin-left:93.65pt;margin-top:59.6pt;width:52.95pt;height:23.1pt;z-index:251856896;visibility:visible;mso-wrap-style:square;mso-width-percent:0;mso-height-percent:0;mso-wrap-distance-left:9pt;mso-wrap-distance-top:0;mso-wrap-distance-right:9pt;mso-wrap-distance-bottom:0;mso-position-horizontal:absolute;mso-position-horizontal-relative:text;mso-position-vertical:absolute;mso-position-vertical-relative:text;mso-width-percent:0;mso-height-percent:0;mso-width-relative:margin;mso-height-relative:margin;v-text-anchor:middle" o:gfxdata="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" filled="f" strokecolor="red" strokeweight="4.5pt"/>
             </w:pict>
           </mc:Fallback>
         </mc:AlternateContent>
@@ -15123,15 +16670,54 @@
         <w:rPr>
           <w:noProof/>
         </w:rPr>
-        <w:t>58</w:t>
-      </w:r>
-      <w:r>
+        <w:t>60</w:t>
+      </w:r>
+      <w:r>
+        <w:rPr>
+          <w:noProof/>
+        </w:rPr>
         <w:fldChar w:fldCharType="end"/>
       </w:r>
-    </w:p>
-    <w:p>
-      <w:r>
-        <w:t>Figure 58 shows all offices to the HQ administrator along with all options available to edit the offices. HQ administrators can edit, delete (1), and add new offices (2). Selecting Edit (1) shows the page in figure 59, and selecting Add new office (2) shows the page in figure 60:</w:t>
+      <w:r>
+        <w:rPr>
+          <w:noProof/>
+        </w:rPr>
+        <w:t xml:space="preserve"> - </w:t>
+      </w:r>
+      <w:r>
+        <w:rPr>
+          <w:noProof/>
+        </w:rPr>
+        <w:t>HQ Administrators</w:t>
+      </w:r>
+      <w:r>
+        <w:rPr>
+          <w:noProof/>
+        </w:rPr>
+        <w:t xml:space="preserve"> List of Offices Page</w:t>
+      </w:r>
+    </w:p>
+    <w:p>
+      <w:r>
+        <w:t xml:space="preserve">Figure </w:t>
+      </w:r>
+      <w:r>
+        <w:t>60</w:t>
+      </w:r>
+      <w:r>
+        <w:t xml:space="preserve"> shows all offices to the HQ administrator along with all options available to edit the offices. HQ administrators can edit, delete (1), and add new offices (2). Selecting Edit (1) shows the page in figure </w:t>
+      </w:r>
+      <w:r>
+        <w:t>61</w:t>
+      </w:r>
+      <w:r>
+        <w:t>, and selecting Add new office (2) shows the page in figure 6</w:t>
+      </w:r>
+      <w:r>
+        <w:t>2</w:t>
+      </w:r>
+      <w:r>
+        <w:t>:</w:t>
       </w:r>
     </w:p>
     <w:p>
@@ -15205,15 +16791,42 @@
         <w:rPr>
           <w:noProof/>
         </w:rPr>
-        <w:t>59</w:t>
-      </w:r>
-      <w:r>
+        <w:t>61</w:t>
+      </w:r>
+      <w:r>
+        <w:rPr>
+          <w:noProof/>
+        </w:rPr>
         <w:fldChar w:fldCharType="end"/>
       </w:r>
-    </w:p>
-    <w:p>
-      <w:r>
-        <w:t>Figure 59 shows all the modifications a HQ administrator can make to a selected office location.</w:t>
+      <w:r>
+        <w:rPr>
+          <w:noProof/>
+        </w:rPr>
+        <w:t xml:space="preserve"> - </w:t>
+      </w:r>
+      <w:r>
+        <w:rPr>
+          <w:noProof/>
+        </w:rPr>
+        <w:t>HQ Administrators</w:t>
+      </w:r>
+      <w:r>
+        <w:rPr>
+          <w:noProof/>
+        </w:rPr>
+        <w:t xml:space="preserve"> Update Office Information Page</w:t>
+      </w:r>
+    </w:p>
+    <w:p>
+      <w:r>
+        <w:t xml:space="preserve">Figure </w:t>
+      </w:r>
+      <w:r>
+        <w:t>61</w:t>
+      </w:r>
+      <w:r>
+        <w:t xml:space="preserve"> shows all the modifications a HQ administrator can make to a selected office location.</w:t>
       </w:r>
     </w:p>
     <w:p>
@@ -15224,7 +16837,6 @@
         <w:rPr>
           <w:noProof/>
         </w:rPr>
-        <w:lastRenderedPageBreak/>
         <w:drawing>
           <wp:inline distT="0" distB="0" distL="0" distR="0" wp14:anchorId="74614095" wp14:editId="54DD2DAA">
             <wp:extent cx="5943600" cy="2981325"/>
@@ -15288,15 +16900,42 @@
         <w:rPr>
           <w:noProof/>
         </w:rPr>
-        <w:t>60</w:t>
-      </w:r>
-      <w:r>
+        <w:t>62</w:t>
+      </w:r>
+      <w:r>
+        <w:rPr>
+          <w:noProof/>
+        </w:rPr>
         <w:fldChar w:fldCharType="end"/>
       </w:r>
-    </w:p>
-    <w:p>
-      <w:r>
-        <w:t>Figure 60 shows the Office signup form to the HQ administrator.</w:t>
+      <w:r>
+        <w:rPr>
+          <w:noProof/>
+        </w:rPr>
+        <w:t xml:space="preserve"> - </w:t>
+      </w:r>
+      <w:r>
+        <w:rPr>
+          <w:noProof/>
+        </w:rPr>
+        <w:t>HQ Administrators</w:t>
+      </w:r>
+      <w:r>
+        <w:rPr>
+          <w:noProof/>
+        </w:rPr>
+        <w:t xml:space="preserve"> Add New Office Page</w:t>
+      </w:r>
+    </w:p>
+    <w:p>
+      <w:r>
+        <w:t>Figure 6</w:t>
+      </w:r>
+      <w:r>
+        <w:t>2</w:t>
+      </w:r>
+      <w:r>
+        <w:t xml:space="preserve"> shows the Office signup form to the HQ administrator.</w:t>
       </w:r>
     </w:p>
     <w:p/>

</xml_diff>